<commit_message>
Slight Revision to HTML/CSS
</commit_message>
<xml_diff>
--- a/1 - HTML⧸CSS/1 - Theory/12 - Style Attributes.docx
+++ b/1 - HTML⧸CSS/1 - Theory/12 - Style Attributes.docx
@@ -3243,2434 +3243,2490 @@
         </w:rPr>
         <w:t>to</w:t>
       </w:r>
+      <w:r>
+        <w:rPr>
+          <w:rFonts w:ascii="Calibri" w:eastAsia="Calibri" w:hAnsi="Calibri" w:cs="Calibri"/>
+          <w:sz w:val="36"/>
+        </w:rPr>
+        <w:t>p</w:t>
+      </w:r>
+      <w:proofErr w:type="gramStart"/>
+      <w:r>
+        <w:rPr>
+          <w:rFonts w:ascii="Calibri" w:eastAsia="Calibri" w:hAnsi="Calibri" w:cs="Calibri"/>
+          <w:sz w:val="36"/>
+        </w:rPr>
+        <w:t xml:space="preserve">: </w:t>
+      </w:r>
+      <w:r>
+        <w:rPr>
+          <w:rFonts w:ascii="Calibri" w:eastAsia="Calibri" w:hAnsi="Calibri" w:cs="Calibri"/>
+          <w:sz w:val="36"/>
+        </w:rPr>
+        <w:t>,</w:t>
+      </w:r>
+      <w:proofErr w:type="gramEnd"/>
+      <w:r>
+        <w:rPr>
+          <w:rFonts w:ascii="Calibri" w:eastAsia="Calibri" w:hAnsi="Calibri" w:cs="Calibri"/>
+          <w:sz w:val="36"/>
+        </w:rPr>
+        <w:t xml:space="preserve"> bottom</w:t>
+      </w:r>
+      <w:r>
+        <w:rPr>
+          <w:rFonts w:ascii="Calibri" w:eastAsia="Calibri" w:hAnsi="Calibri" w:cs="Calibri"/>
+          <w:sz w:val="36"/>
+        </w:rPr>
+        <w:t xml:space="preserve">: </w:t>
+      </w:r>
+      <w:r>
+        <w:rPr>
+          <w:rFonts w:ascii="Calibri" w:eastAsia="Calibri" w:hAnsi="Calibri" w:cs="Calibri"/>
+          <w:sz w:val="36"/>
+        </w:rPr>
+        <w:t>, left</w:t>
+      </w:r>
+      <w:r>
+        <w:rPr>
+          <w:rFonts w:ascii="Calibri" w:eastAsia="Calibri" w:hAnsi="Calibri" w:cs="Calibri"/>
+          <w:sz w:val="36"/>
+        </w:rPr>
+        <w:t xml:space="preserve">: </w:t>
+      </w:r>
+      <w:r>
+        <w:rPr>
+          <w:rFonts w:ascii="Calibri" w:eastAsia="Calibri" w:hAnsi="Calibri" w:cs="Calibri"/>
+          <w:sz w:val="36"/>
+        </w:rPr>
+        <w:t xml:space="preserve">, right:  : </w:t>
+      </w:r>
+      <w:r>
+        <w:rPr>
+          <w:rFonts w:ascii="Calibri" w:eastAsia="Calibri" w:hAnsi="Calibri" w:cs="Calibri"/>
+          <w:sz w:val="36"/>
+        </w:rPr>
+        <w:t>We put a number along with a measuring unit inside, Changing the location of our content.</w:t>
+      </w:r>
+    </w:p>
+    <w:p>
+      <w:pPr>
+        <w:spacing w:line="256" w:lineRule="auto"/>
+        <w:jc w:val="center"/>
+        <w:rPr>
+          <w:rFonts w:ascii="Calibri" w:eastAsia="Calibri" w:hAnsi="Calibri" w:cs="Calibri"/>
+          <w:sz w:val="36"/>
+        </w:rPr>
+      </w:pPr>
+    </w:p>
+    <w:p>
+      <w:pPr>
+        <w:spacing w:line="256" w:lineRule="auto"/>
+        <w:ind w:left="360"/>
+        <w:jc w:val="center"/>
+        <w:rPr>
+          <w:rFonts w:ascii="Calibri" w:eastAsia="Calibri" w:hAnsi="Calibri" w:cs="Calibri"/>
+          <w:sz w:val="36"/>
+        </w:rPr>
+      </w:pPr>
+      <w:r>
+        <w:rPr>
+          <w:rFonts w:ascii="Calibri" w:eastAsia="Calibri" w:hAnsi="Calibri" w:cs="Calibri"/>
+          <w:sz w:val="36"/>
+        </w:rPr>
+        <w:t>34</w:t>
+      </w:r>
+      <w:r>
+        <w:rPr>
+          <w:rFonts w:ascii="Calibri" w:eastAsia="Calibri" w:hAnsi="Calibri" w:cs="Calibri"/>
+          <w:sz w:val="36"/>
+        </w:rPr>
+        <w:t xml:space="preserve"> - </w:t>
+      </w:r>
+      <w:r>
+        <w:rPr>
+          <w:rFonts w:ascii="Calibri" w:eastAsia="Calibri" w:hAnsi="Calibri" w:cs="Calibri"/>
+          <w:sz w:val="36"/>
+        </w:rPr>
+        <w:t>Scroll-behavior:</w:t>
+      </w:r>
+      <w:proofErr w:type="gramStart"/>
+      <w:r>
+        <w:rPr>
+          <w:rFonts w:ascii="Calibri" w:eastAsia="Calibri" w:hAnsi="Calibri" w:cs="Calibri"/>
+          <w:sz w:val="36"/>
+        </w:rPr>
+        <w:t xml:space="preserve">  :</w:t>
+      </w:r>
+      <w:proofErr w:type="gramEnd"/>
+      <w:r>
+        <w:rPr>
+          <w:rFonts w:ascii="Calibri" w:eastAsia="Calibri" w:hAnsi="Calibri" w:cs="Calibri"/>
+          <w:sz w:val="36"/>
+        </w:rPr>
+        <w:t xml:space="preserve"> Meant for the &lt;html&gt; tag, We put special text inside, Which determine the way in which our webpage scrolls.</w:t>
+      </w:r>
+    </w:p>
+    <w:p>
+      <w:pPr>
+        <w:spacing w:line="256" w:lineRule="auto"/>
+        <w:jc w:val="center"/>
+        <w:rPr>
+          <w:rFonts w:ascii="Calibri" w:eastAsia="Calibri" w:hAnsi="Calibri" w:cs="Calibri"/>
+          <w:sz w:val="36"/>
+        </w:rPr>
+      </w:pPr>
+    </w:p>
+    <w:p>
+      <w:pPr>
+        <w:spacing w:line="256" w:lineRule="auto"/>
+        <w:ind w:left="360"/>
+        <w:jc w:val="center"/>
+        <w:rPr>
+          <w:rFonts w:ascii="Calibri" w:eastAsia="Calibri" w:hAnsi="Calibri" w:cs="Calibri"/>
+          <w:sz w:val="36"/>
+        </w:rPr>
+      </w:pPr>
+      <w:r>
+        <w:rPr>
+          <w:rFonts w:ascii="Calibri" w:eastAsia="Calibri" w:hAnsi="Calibri" w:cs="Calibri"/>
+          <w:sz w:val="36"/>
+        </w:rPr>
+        <w:t>35</w:t>
+      </w:r>
+      <w:r>
+        <w:rPr>
+          <w:rFonts w:ascii="Calibri" w:eastAsia="Calibri" w:hAnsi="Calibri" w:cs="Calibri"/>
+          <w:sz w:val="36"/>
+        </w:rPr>
+        <w:t xml:space="preserve"> - </w:t>
+      </w:r>
+      <w:r>
+        <w:rPr>
+          <w:rFonts w:ascii="Calibri" w:eastAsia="Calibri" w:hAnsi="Calibri" w:cs="Calibri"/>
+          <w:sz w:val="36"/>
+        </w:rPr>
+        <w:t>Scroll-padding:</w:t>
+      </w:r>
+      <w:proofErr w:type="gramStart"/>
+      <w:r>
+        <w:rPr>
+          <w:rFonts w:ascii="Calibri" w:eastAsia="Calibri" w:hAnsi="Calibri" w:cs="Calibri"/>
+          <w:sz w:val="36"/>
+        </w:rPr>
+        <w:t xml:space="preserve">  :</w:t>
+      </w:r>
+      <w:proofErr w:type="gramEnd"/>
+      <w:r>
+        <w:rPr>
+          <w:rFonts w:ascii="Calibri" w:eastAsia="Calibri" w:hAnsi="Calibri" w:cs="Calibri"/>
+          <w:sz w:val="36"/>
+        </w:rPr>
+        <w:t xml:space="preserve"> We put a number along with a measuring unit inside, Changing how much distance our webpage has from its scrolling destination.</w:t>
+      </w:r>
+    </w:p>
+    <w:p>
+      <w:pPr>
+        <w:spacing w:line="256" w:lineRule="auto"/>
+        <w:jc w:val="center"/>
+        <w:rPr>
+          <w:rFonts w:ascii="Calibri" w:eastAsia="Calibri" w:hAnsi="Calibri" w:cs="Calibri"/>
+          <w:sz w:val="36"/>
+        </w:rPr>
+      </w:pPr>
+    </w:p>
+    <w:p>
+      <w:pPr>
+        <w:spacing w:line="256" w:lineRule="auto"/>
+        <w:ind w:left="360"/>
+        <w:jc w:val="center"/>
+        <w:rPr>
+          <w:rFonts w:ascii="Calibri" w:eastAsia="Calibri" w:hAnsi="Calibri" w:cs="Calibri"/>
+          <w:sz w:val="36"/>
+        </w:rPr>
+      </w:pPr>
+      <w:r>
+        <w:rPr>
+          <w:rFonts w:ascii="Calibri" w:eastAsia="Calibri" w:hAnsi="Calibri" w:cs="Calibri"/>
+          <w:sz w:val="36"/>
+        </w:rPr>
+        <w:t>36</w:t>
+      </w:r>
+      <w:r>
+        <w:rPr>
+          <w:rFonts w:ascii="Calibri" w:eastAsia="Calibri" w:hAnsi="Calibri" w:cs="Calibri"/>
+          <w:sz w:val="36"/>
+        </w:rPr>
+        <w:t xml:space="preserve"> - </w:t>
+      </w:r>
+      <w:r>
+        <w:rPr>
+          <w:rFonts w:ascii="Calibri" w:eastAsia="Calibri" w:hAnsi="Calibri" w:cs="Calibri"/>
+          <w:sz w:val="36"/>
+        </w:rPr>
+        <w:t>Font-weight:</w:t>
+      </w:r>
+      <w:proofErr w:type="gramStart"/>
+      <w:r>
+        <w:rPr>
+          <w:rFonts w:ascii="Calibri" w:eastAsia="Calibri" w:hAnsi="Calibri" w:cs="Calibri"/>
+          <w:sz w:val="36"/>
+        </w:rPr>
+        <w:t xml:space="preserve">  :</w:t>
+      </w:r>
+      <w:proofErr w:type="gramEnd"/>
+      <w:r>
+        <w:rPr>
+          <w:rFonts w:ascii="Calibri" w:eastAsia="Calibri" w:hAnsi="Calibri" w:cs="Calibri"/>
+          <w:sz w:val="36"/>
+        </w:rPr>
+        <w:t xml:space="preserve"> We put a number ranging from 100 to 900 or special text inside, Which determines the font thickness of our content’s text.</w:t>
+      </w:r>
+    </w:p>
+    <w:p>
+      <w:pPr>
+        <w:spacing w:line="256" w:lineRule="auto"/>
+        <w:jc w:val="center"/>
+        <w:rPr>
+          <w:rFonts w:ascii="Calibri" w:eastAsia="Calibri" w:hAnsi="Calibri" w:cs="Calibri"/>
+          <w:sz w:val="36"/>
+        </w:rPr>
+      </w:pPr>
+    </w:p>
+    <w:p>
+      <w:pPr>
+        <w:spacing w:line="256" w:lineRule="auto"/>
+        <w:ind w:left="360"/>
+        <w:jc w:val="center"/>
+        <w:rPr>
+          <w:rFonts w:ascii="Calibri" w:eastAsia="Calibri" w:hAnsi="Calibri" w:cs="Calibri"/>
+          <w:sz w:val="36"/>
+        </w:rPr>
+      </w:pPr>
+      <w:r>
+        <w:rPr>
+          <w:rFonts w:ascii="Calibri" w:eastAsia="Calibri" w:hAnsi="Calibri" w:cs="Calibri"/>
+          <w:sz w:val="36"/>
+        </w:rPr>
+        <w:t>37</w:t>
+      </w:r>
+      <w:r>
+        <w:rPr>
+          <w:rFonts w:ascii="Calibri" w:eastAsia="Calibri" w:hAnsi="Calibri" w:cs="Calibri"/>
+          <w:sz w:val="36"/>
+        </w:rPr>
+        <w:t xml:space="preserve"> - </w:t>
+      </w:r>
+      <w:r>
+        <w:rPr>
+          <w:rFonts w:ascii="Calibri" w:eastAsia="Calibri" w:hAnsi="Calibri" w:cs="Calibri"/>
+          <w:sz w:val="36"/>
+        </w:rPr>
+        <w:t>@media only screen and () {</w:t>
+      </w:r>
+      <w:proofErr w:type="gramStart"/>
+      <w:r>
+        <w:rPr>
+          <w:rFonts w:ascii="Calibri" w:eastAsia="Calibri" w:hAnsi="Calibri" w:cs="Calibri"/>
+          <w:sz w:val="36"/>
+        </w:rPr>
+        <w:t>} :</w:t>
+      </w:r>
+      <w:proofErr w:type="gramEnd"/>
+      <w:r>
+        <w:rPr>
+          <w:rFonts w:ascii="Calibri" w:eastAsia="Calibri" w:hAnsi="Calibri" w:cs="Calibri"/>
+          <w:sz w:val="36"/>
+        </w:rPr>
+        <w:t xml:space="preserve"> We put special text, Number along with the “</w:t>
+      </w:r>
+      <w:proofErr w:type="spellStart"/>
+      <w:r>
+        <w:rPr>
+          <w:rFonts w:ascii="Calibri" w:eastAsia="Calibri" w:hAnsi="Calibri" w:cs="Calibri"/>
+          <w:sz w:val="36"/>
+        </w:rPr>
+        <w:t>px</w:t>
+      </w:r>
+      <w:proofErr w:type="spellEnd"/>
+      <w:r>
+        <w:rPr>
+          <w:rFonts w:ascii="Calibri" w:eastAsia="Calibri" w:hAnsi="Calibri" w:cs="Calibri"/>
+          <w:sz w:val="36"/>
+        </w:rPr>
+        <w:t>” measuring unit, content’s tag(,class, id),  style attributes inside.</w:t>
+      </w:r>
+    </w:p>
+    <w:p>
+      <w:pPr>
+        <w:spacing w:line="256" w:lineRule="auto"/>
+        <w:ind w:left="360"/>
+        <w:jc w:val="center"/>
+        <w:rPr>
+          <w:rFonts w:ascii="Calibri" w:eastAsia="Calibri" w:hAnsi="Calibri" w:cs="Calibri"/>
+          <w:sz w:val="36"/>
+        </w:rPr>
+      </w:pPr>
+      <w:r>
+        <w:rPr>
+          <w:rFonts w:ascii="Calibri" w:eastAsia="Calibri" w:hAnsi="Calibri" w:cs="Calibri"/>
+          <w:sz w:val="36"/>
+        </w:rPr>
+        <w:t>We put the special text which determines the minimum of maximum width of our intended screen in the brace,</w:t>
+      </w:r>
+    </w:p>
+    <w:p>
+      <w:pPr>
+        <w:spacing w:line="256" w:lineRule="auto"/>
+        <w:ind w:left="360"/>
+        <w:jc w:val="center"/>
+        <w:rPr>
+          <w:rFonts w:ascii="Calibri" w:eastAsia="Calibri" w:hAnsi="Calibri" w:cs="Calibri"/>
+          <w:sz w:val="36"/>
+        </w:rPr>
+      </w:pPr>
+      <w:r>
+        <w:rPr>
+          <w:rFonts w:ascii="Calibri" w:eastAsia="Calibri" w:hAnsi="Calibri" w:cs="Calibri"/>
+          <w:sz w:val="36"/>
+        </w:rPr>
+        <w:t>We put the number with the “</w:t>
+      </w:r>
+      <w:proofErr w:type="spellStart"/>
+      <w:r>
+        <w:rPr>
+          <w:rFonts w:ascii="Calibri" w:eastAsia="Calibri" w:hAnsi="Calibri" w:cs="Calibri"/>
+          <w:sz w:val="36"/>
+        </w:rPr>
+        <w:t>px</w:t>
+      </w:r>
+      <w:proofErr w:type="spellEnd"/>
+      <w:r>
+        <w:rPr>
+          <w:rFonts w:ascii="Calibri" w:eastAsia="Calibri" w:hAnsi="Calibri" w:cs="Calibri"/>
+          <w:sz w:val="36"/>
+        </w:rPr>
+        <w:t xml:space="preserve">” measuring unit </w:t>
+      </w:r>
+      <w:r>
+        <w:rPr>
+          <w:rFonts w:ascii="Calibri" w:eastAsia="Calibri" w:hAnsi="Calibri" w:cs="Calibri"/>
+          <w:sz w:val="36"/>
+        </w:rPr>
+        <w:t>after</w:t>
+      </w:r>
+      <w:r>
+        <w:rPr>
+          <w:rFonts w:ascii="Calibri" w:eastAsia="Calibri" w:hAnsi="Calibri" w:cs="Calibri"/>
+          <w:sz w:val="36"/>
+        </w:rPr>
+        <w:t xml:space="preserve"> the </w:t>
+      </w:r>
+      <w:r>
+        <w:rPr>
+          <w:rFonts w:ascii="Calibri" w:eastAsia="Calibri" w:hAnsi="Calibri" w:cs="Calibri"/>
+          <w:sz w:val="36"/>
+        </w:rPr>
+        <w:t>colons</w:t>
+      </w:r>
+      <w:r>
+        <w:rPr>
+          <w:rFonts w:ascii="Calibri" w:eastAsia="Calibri" w:hAnsi="Calibri" w:cs="Calibri"/>
+          <w:sz w:val="36"/>
+        </w:rPr>
+        <w:t xml:space="preserve"> of the special text,</w:t>
+      </w:r>
+    </w:p>
+    <w:p>
+      <w:pPr>
+        <w:spacing w:line="256" w:lineRule="auto"/>
+        <w:ind w:left="1080"/>
+        <w:jc w:val="center"/>
+        <w:rPr>
+          <w:rFonts w:ascii="Calibri" w:eastAsia="Calibri" w:hAnsi="Calibri" w:cs="Calibri"/>
+          <w:sz w:val="36"/>
+        </w:rPr>
+      </w:pPr>
+      <w:r>
+        <w:rPr>
+          <w:rFonts w:ascii="Calibri" w:eastAsia="Calibri" w:hAnsi="Calibri" w:cs="Calibri"/>
+          <w:sz w:val="36"/>
+        </w:rPr>
+        <w:t>We put the content that we need to change in order for it to fit our intended screen, Or rather its tag, class or id name in the curled brace ({}),</w:t>
+      </w:r>
+    </w:p>
+    <w:p>
+      <w:pPr>
+        <w:spacing w:line="256" w:lineRule="auto"/>
+        <w:ind w:left="1080"/>
+        <w:jc w:val="center"/>
+        <w:rPr>
+          <w:rFonts w:ascii="Calibri" w:eastAsia="Calibri" w:hAnsi="Calibri" w:cs="Calibri"/>
+          <w:sz w:val="36"/>
+        </w:rPr>
+      </w:pPr>
+      <w:r>
+        <w:rPr>
+          <w:rFonts w:ascii="Calibri" w:eastAsia="Calibri" w:hAnsi="Calibri" w:cs="Calibri"/>
+          <w:sz w:val="36"/>
+        </w:rPr>
+        <w:t xml:space="preserve">We put the style attribute that allow us to change our content in any </w:t>
+      </w:r>
+      <w:proofErr w:type="spellStart"/>
+      <w:r>
+        <w:rPr>
+          <w:rFonts w:ascii="Calibri" w:eastAsia="Calibri" w:hAnsi="Calibri" w:cs="Calibri"/>
+          <w:sz w:val="36"/>
+        </w:rPr>
+        <w:t>ay</w:t>
+      </w:r>
+      <w:proofErr w:type="spellEnd"/>
+      <w:r>
+        <w:rPr>
+          <w:rFonts w:ascii="Calibri" w:eastAsia="Calibri" w:hAnsi="Calibri" w:cs="Calibri"/>
+          <w:sz w:val="36"/>
+        </w:rPr>
+        <w:t xml:space="preserve"> that’s needed in the curled brace ({}) of the content’s tag, class or id name.</w:t>
+      </w:r>
+    </w:p>
+    <w:p>
+      <w:pPr>
+        <w:spacing w:line="256" w:lineRule="auto"/>
+        <w:jc w:val="center"/>
+        <w:rPr>
+          <w:rFonts w:ascii="Calibri" w:eastAsia="Calibri" w:hAnsi="Calibri" w:cs="Calibri"/>
+          <w:sz w:val="36"/>
+        </w:rPr>
+      </w:pPr>
+    </w:p>
+    <w:p>
+      <w:pPr>
+        <w:spacing w:line="256" w:lineRule="auto"/>
+        <w:ind w:left="360"/>
+        <w:jc w:val="center"/>
+        <w:rPr>
+          <w:rFonts w:ascii="Calibri" w:eastAsia="Calibri" w:hAnsi="Calibri" w:cs="Calibri"/>
+          <w:sz w:val="36"/>
+        </w:rPr>
+      </w:pPr>
+      <w:r>
+        <w:rPr>
+          <w:rFonts w:ascii="Calibri" w:eastAsia="Calibri" w:hAnsi="Calibri" w:cs="Calibri"/>
+          <w:sz w:val="36"/>
+        </w:rPr>
+        <w:t>38</w:t>
+      </w:r>
+      <w:r>
+        <w:rPr>
+          <w:rFonts w:ascii="Calibri" w:eastAsia="Calibri" w:hAnsi="Calibri" w:cs="Calibri"/>
+          <w:sz w:val="36"/>
+        </w:rPr>
+        <w:t xml:space="preserve"> - </w:t>
+      </w:r>
+      <w:r>
+        <w:rPr>
+          <w:rFonts w:ascii="Calibri" w:eastAsia="Calibri" w:hAnsi="Calibri" w:cs="Calibri"/>
+          <w:sz w:val="36"/>
+        </w:rPr>
+        <w:t>Float:”</w:t>
+      </w:r>
+      <w:proofErr w:type="gramStart"/>
+      <w:r>
+        <w:rPr>
+          <w:rFonts w:ascii="Calibri" w:eastAsia="Calibri" w:hAnsi="Calibri" w:cs="Calibri"/>
+          <w:sz w:val="36"/>
+        </w:rPr>
+        <w:t>” :</w:t>
+      </w:r>
+      <w:proofErr w:type="gramEnd"/>
+      <w:r>
+        <w:rPr>
+          <w:rFonts w:ascii="Calibri" w:eastAsia="Calibri" w:hAnsi="Calibri" w:cs="Calibri"/>
+          <w:sz w:val="36"/>
+        </w:rPr>
+        <w:t xml:space="preserve"> We put special text inside, Which determines the way other content flow off of my content.</w:t>
+      </w:r>
+    </w:p>
+    <w:p>
+      <w:pPr>
+        <w:spacing w:line="256" w:lineRule="auto"/>
+        <w:jc w:val="center"/>
+        <w:rPr>
+          <w:rFonts w:ascii="Calibri" w:eastAsia="Calibri" w:hAnsi="Calibri" w:cs="Calibri"/>
+          <w:sz w:val="36"/>
+        </w:rPr>
+      </w:pPr>
+    </w:p>
+    <w:p>
+      <w:pPr>
+        <w:spacing w:line="256" w:lineRule="auto"/>
+        <w:ind w:left="360"/>
+        <w:jc w:val="center"/>
+        <w:rPr>
+          <w:rFonts w:ascii="Calibri" w:eastAsia="Calibri" w:hAnsi="Calibri" w:cs="Calibri"/>
+          <w:sz w:val="36"/>
+        </w:rPr>
+      </w:pPr>
+      <w:r>
+        <w:rPr>
+          <w:rFonts w:ascii="Calibri" w:eastAsia="Calibri" w:hAnsi="Calibri" w:cs="Calibri"/>
+          <w:sz w:val="36"/>
+        </w:rPr>
+        <w:lastRenderedPageBreak/>
+        <w:t>39</w:t>
+      </w:r>
+      <w:r>
+        <w:rPr>
+          <w:rFonts w:ascii="Calibri" w:eastAsia="Calibri" w:hAnsi="Calibri" w:cs="Calibri"/>
+          <w:sz w:val="36"/>
+        </w:rPr>
+        <w:t xml:space="preserve"> - </w:t>
+      </w:r>
+      <w:r>
+        <w:rPr>
+          <w:rFonts w:ascii="Calibri" w:eastAsia="Calibri" w:hAnsi="Calibri" w:cs="Calibri"/>
+          <w:sz w:val="36"/>
+        </w:rPr>
+        <w:t>text-transform:”</w:t>
+      </w:r>
+      <w:proofErr w:type="gramStart"/>
+      <w:r>
+        <w:rPr>
+          <w:rFonts w:ascii="Calibri" w:eastAsia="Calibri" w:hAnsi="Calibri" w:cs="Calibri"/>
+          <w:sz w:val="36"/>
+        </w:rPr>
+        <w:t>” :</w:t>
+      </w:r>
+      <w:proofErr w:type="gramEnd"/>
+      <w:r>
+        <w:rPr>
+          <w:rFonts w:ascii="Calibri" w:eastAsia="Calibri" w:hAnsi="Calibri" w:cs="Calibri"/>
+          <w:sz w:val="36"/>
+        </w:rPr>
+        <w:t xml:space="preserve"> We put special text inside, Which determines the case of our content’s text.</w:t>
+      </w:r>
+    </w:p>
+    <w:p>
+      <w:pPr>
+        <w:spacing w:line="256" w:lineRule="auto"/>
+        <w:ind w:left="360"/>
+        <w:jc w:val="center"/>
+        <w:rPr>
+          <w:rFonts w:ascii="Calibri" w:eastAsia="Calibri" w:hAnsi="Calibri" w:cs="Calibri"/>
+          <w:sz w:val="36"/>
+        </w:rPr>
+      </w:pPr>
+    </w:p>
+    <w:p>
+      <w:pPr>
+        <w:spacing w:line="256" w:lineRule="auto"/>
+        <w:ind w:left="360"/>
+        <w:jc w:val="center"/>
+        <w:rPr>
+          <w:rFonts w:ascii="Calibri" w:eastAsia="Calibri" w:hAnsi="Calibri" w:cs="Calibri"/>
+          <w:sz w:val="36"/>
+        </w:rPr>
+      </w:pPr>
+      <w:r>
+        <w:rPr>
+          <w:rFonts w:ascii="Calibri" w:eastAsia="Calibri" w:hAnsi="Calibri" w:cs="Calibri"/>
+          <w:sz w:val="36"/>
+        </w:rPr>
+        <w:t>40</w:t>
+      </w:r>
+      <w:r>
+        <w:rPr>
+          <w:rFonts w:ascii="Calibri" w:eastAsia="Calibri" w:hAnsi="Calibri" w:cs="Calibri"/>
+          <w:sz w:val="36"/>
+        </w:rPr>
+        <w:t xml:space="preserve"> </w:t>
+      </w:r>
+      <w:proofErr w:type="gramStart"/>
+      <w:r>
+        <w:rPr>
+          <w:rFonts w:ascii="Calibri" w:eastAsia="Calibri" w:hAnsi="Calibri" w:cs="Calibri"/>
+          <w:sz w:val="36"/>
+        </w:rPr>
+        <w:t xml:space="preserve">- </w:t>
+      </w:r>
+      <w:r>
+        <w:rPr>
+          <w:rFonts w:ascii="Calibri" w:eastAsia="Calibri" w:hAnsi="Calibri" w:cs="Calibri"/>
+          <w:sz w:val="36"/>
+        </w:rPr>
+        <w:t>::before</w:t>
+      </w:r>
+      <w:proofErr w:type="gramEnd"/>
+      <w:r>
+        <w:rPr>
+          <w:rFonts w:ascii="Calibri" w:eastAsia="Calibri" w:hAnsi="Calibri" w:cs="Calibri"/>
+          <w:sz w:val="36"/>
+        </w:rPr>
+        <w:t xml:space="preserve"> {} : </w:t>
+      </w:r>
+      <w:r>
+        <w:rPr>
+          <w:rFonts w:ascii="Calibri" w:eastAsia="Calibri" w:hAnsi="Calibri" w:cs="Calibri"/>
+          <w:sz w:val="36"/>
+        </w:rPr>
+        <w:t xml:space="preserve">Meant for content affected by position: relative, </w:t>
+      </w:r>
+      <w:r>
+        <w:rPr>
+          <w:rFonts w:ascii="Calibri" w:eastAsia="Calibri" w:hAnsi="Calibri" w:cs="Calibri"/>
+          <w:sz w:val="36"/>
+        </w:rPr>
+        <w:t>We put style attributes inside, Adding parts to the left of our content.</w:t>
+      </w:r>
+    </w:p>
+    <w:p>
+      <w:pPr>
+        <w:spacing w:line="256" w:lineRule="auto"/>
+        <w:ind w:left="720"/>
+        <w:jc w:val="center"/>
+        <w:rPr>
+          <w:rFonts w:ascii="Calibri" w:eastAsia="Calibri" w:hAnsi="Calibri" w:cs="Calibri"/>
+          <w:sz w:val="36"/>
+        </w:rPr>
+      </w:pPr>
+    </w:p>
+    <w:p>
+      <w:pPr>
+        <w:spacing w:line="256" w:lineRule="auto"/>
+        <w:ind w:left="360"/>
+        <w:jc w:val="center"/>
+        <w:rPr>
+          <w:rFonts w:ascii="Calibri" w:eastAsia="Calibri" w:hAnsi="Calibri" w:cs="Calibri"/>
+          <w:sz w:val="36"/>
+        </w:rPr>
+      </w:pPr>
+      <w:r>
+        <w:rPr>
+          <w:rFonts w:ascii="Calibri" w:eastAsia="Calibri" w:hAnsi="Calibri" w:cs="Calibri"/>
+          <w:sz w:val="36"/>
+        </w:rPr>
+        <w:t>41</w:t>
+      </w:r>
+      <w:r>
+        <w:rPr>
+          <w:rFonts w:ascii="Calibri" w:eastAsia="Calibri" w:hAnsi="Calibri" w:cs="Calibri"/>
+          <w:sz w:val="36"/>
+        </w:rPr>
+        <w:t xml:space="preserve"> </w:t>
+      </w:r>
+      <w:proofErr w:type="gramStart"/>
+      <w:r>
+        <w:rPr>
+          <w:rFonts w:ascii="Calibri" w:eastAsia="Calibri" w:hAnsi="Calibri" w:cs="Calibri"/>
+          <w:sz w:val="36"/>
+        </w:rPr>
+        <w:t xml:space="preserve">- </w:t>
+      </w:r>
+      <w:r>
+        <w:rPr>
+          <w:rFonts w:ascii="Calibri" w:eastAsia="Calibri" w:hAnsi="Calibri" w:cs="Calibri"/>
+          <w:sz w:val="36"/>
+        </w:rPr>
+        <w:t>::after</w:t>
+      </w:r>
+      <w:proofErr w:type="gramEnd"/>
+      <w:r>
+        <w:rPr>
+          <w:rFonts w:ascii="Calibri" w:eastAsia="Calibri" w:hAnsi="Calibri" w:cs="Calibri"/>
+          <w:sz w:val="36"/>
+        </w:rPr>
+        <w:t xml:space="preserve"> {} : </w:t>
+      </w:r>
+      <w:r>
+        <w:rPr>
+          <w:rFonts w:ascii="Calibri" w:eastAsia="Calibri" w:hAnsi="Calibri" w:cs="Calibri"/>
+          <w:sz w:val="36"/>
+        </w:rPr>
+        <w:t xml:space="preserve">Meant for content affected by position: relative, </w:t>
+      </w:r>
+      <w:r>
+        <w:rPr>
+          <w:rFonts w:ascii="Calibri" w:eastAsia="Calibri" w:hAnsi="Calibri" w:cs="Calibri"/>
+          <w:sz w:val="36"/>
+        </w:rPr>
+        <w:t>We put style attributes inside, Adding parts to the right of our content.</w:t>
+      </w:r>
+    </w:p>
+    <w:p>
+      <w:pPr>
+        <w:spacing w:line="256" w:lineRule="auto"/>
+        <w:jc w:val="center"/>
+        <w:rPr>
+          <w:rFonts w:ascii="Calibri" w:eastAsia="Calibri" w:hAnsi="Calibri" w:cs="Calibri"/>
+          <w:sz w:val="36"/>
+        </w:rPr>
+      </w:pPr>
+    </w:p>
+    <w:p>
+      <w:pPr>
+        <w:spacing w:line="256" w:lineRule="auto"/>
+        <w:ind w:left="360"/>
+        <w:jc w:val="center"/>
+        <w:rPr>
+          <w:rFonts w:ascii="Calibri" w:eastAsia="Calibri" w:hAnsi="Calibri" w:cs="Calibri"/>
+          <w:sz w:val="36"/>
+        </w:rPr>
+      </w:pPr>
+      <w:r>
+        <w:rPr>
+          <w:rFonts w:ascii="Calibri" w:eastAsia="Calibri" w:hAnsi="Calibri" w:cs="Calibri"/>
+          <w:sz w:val="36"/>
+        </w:rPr>
+        <w:t>42</w:t>
+      </w:r>
+      <w:r>
+        <w:rPr>
+          <w:rFonts w:ascii="Calibri" w:eastAsia="Calibri" w:hAnsi="Calibri" w:cs="Calibri"/>
+          <w:sz w:val="36"/>
+        </w:rPr>
+        <w:t xml:space="preserve"> - content: </w:t>
+      </w:r>
+      <w:proofErr w:type="gramStart"/>
+      <w:r>
+        <w:rPr>
+          <w:rFonts w:ascii="Calibri" w:eastAsia="Calibri" w:hAnsi="Calibri" w:cs="Calibri"/>
+          <w:sz w:val="36"/>
+        </w:rPr>
+        <w:t>“ “</w:t>
+      </w:r>
+      <w:proofErr w:type="gramEnd"/>
+      <w:r>
+        <w:rPr>
+          <w:rFonts w:ascii="Calibri" w:eastAsia="Calibri" w:hAnsi="Calibri" w:cs="Calibri"/>
+          <w:sz w:val="36"/>
+        </w:rPr>
+        <w:t xml:space="preserve"> : Meant to be put inside the ::before {} and ::after {} style attributes, We put text inside, Adding it to our content.</w:t>
+      </w:r>
+    </w:p>
+    <w:p>
+      <w:pPr>
+        <w:spacing w:line="256" w:lineRule="auto"/>
+        <w:rPr>
+          <w:rFonts w:ascii="Calibri" w:eastAsia="Calibri" w:hAnsi="Calibri" w:cs="Calibri"/>
+          <w:sz w:val="36"/>
+        </w:rPr>
+      </w:pPr>
+    </w:p>
+    <w:p>
+      <w:pPr>
+        <w:spacing w:line="256" w:lineRule="auto"/>
+        <w:ind w:left="360"/>
+        <w:jc w:val="center"/>
+        <w:rPr>
+          <w:rFonts w:ascii="Calibri" w:eastAsia="Calibri" w:hAnsi="Calibri" w:cs="Calibri"/>
+          <w:sz w:val="36"/>
+        </w:rPr>
+      </w:pPr>
+      <w:r>
+        <w:rPr>
+          <w:rFonts w:ascii="Calibri" w:eastAsia="Calibri" w:hAnsi="Calibri" w:cs="Calibri"/>
+          <w:sz w:val="36"/>
+        </w:rPr>
+        <w:t>43</w:t>
+      </w:r>
+      <w:r>
+        <w:rPr>
+          <w:rFonts w:ascii="Calibri" w:eastAsia="Calibri" w:hAnsi="Calibri" w:cs="Calibri"/>
+          <w:sz w:val="36"/>
+        </w:rPr>
+        <w:t xml:space="preserve"> - perspective</w:t>
+      </w:r>
+      <w:r>
+        <w:rPr>
+          <w:rFonts w:ascii="Calibri" w:eastAsia="Calibri" w:hAnsi="Calibri" w:cs="Calibri"/>
+          <w:sz w:val="36"/>
+        </w:rPr>
+        <w:t>:</w:t>
+      </w:r>
+      <w:proofErr w:type="gramStart"/>
+      <w:r>
+        <w:rPr>
+          <w:rFonts w:ascii="Calibri" w:eastAsia="Calibri" w:hAnsi="Calibri" w:cs="Calibri"/>
+          <w:sz w:val="36"/>
+        </w:rPr>
+        <w:t xml:space="preserve">  :</w:t>
+      </w:r>
+      <w:proofErr w:type="gramEnd"/>
+      <w:r>
+        <w:rPr>
+          <w:rFonts w:ascii="Calibri" w:eastAsia="Calibri" w:hAnsi="Calibri" w:cs="Calibri"/>
+          <w:sz w:val="36"/>
+        </w:rPr>
+        <w:t xml:space="preserve"> Meant for the content’s organization tag,</w:t>
+      </w:r>
+      <w:r>
+        <w:rPr>
+          <w:rFonts w:ascii="Calibri" w:eastAsia="Calibri" w:hAnsi="Calibri" w:cs="Calibri"/>
+          <w:sz w:val="36"/>
+        </w:rPr>
+        <w:t xml:space="preserve"> We put a number along with a measuring unit inside, Giving our content a feeling of 3D, By rotating their view of our content.</w:t>
+      </w:r>
+    </w:p>
+    <w:p>
+      <w:pPr>
+        <w:spacing w:line="256" w:lineRule="auto"/>
+        <w:ind w:left="360"/>
+        <w:jc w:val="center"/>
+        <w:rPr>
+          <w:rFonts w:ascii="Calibri" w:eastAsia="Calibri" w:hAnsi="Calibri" w:cs="Calibri"/>
+          <w:sz w:val="36"/>
+        </w:rPr>
+      </w:pPr>
+    </w:p>
+    <w:p>
+      <w:pPr>
+        <w:spacing w:line="256" w:lineRule="auto"/>
+        <w:ind w:left="360"/>
+        <w:jc w:val="center"/>
+        <w:rPr>
+          <w:rFonts w:ascii="Calibri" w:eastAsia="Calibri" w:hAnsi="Calibri" w:cs="Calibri"/>
+          <w:sz w:val="36"/>
+        </w:rPr>
+      </w:pPr>
+      <w:r>
+        <w:rPr>
+          <w:rFonts w:ascii="Calibri" w:eastAsia="Calibri" w:hAnsi="Calibri" w:cs="Calibri"/>
+          <w:sz w:val="36"/>
+        </w:rPr>
+        <w:t>44</w:t>
+      </w:r>
+      <w:r>
+        <w:rPr>
+          <w:rFonts w:ascii="Calibri" w:eastAsia="Calibri" w:hAnsi="Calibri" w:cs="Calibri"/>
+          <w:sz w:val="36"/>
+        </w:rPr>
+        <w:t xml:space="preserve"> - </w:t>
+      </w:r>
+      <w:r>
+        <w:rPr>
+          <w:rFonts w:ascii="Calibri" w:eastAsia="Calibri" w:hAnsi="Calibri" w:cs="Calibri"/>
+          <w:sz w:val="36"/>
+        </w:rPr>
+        <w:t>Transform-style:</w:t>
+      </w:r>
+      <w:proofErr w:type="gramStart"/>
+      <w:r>
+        <w:rPr>
+          <w:rFonts w:ascii="Calibri" w:eastAsia="Calibri" w:hAnsi="Calibri" w:cs="Calibri"/>
+          <w:sz w:val="36"/>
+        </w:rPr>
+        <w:t xml:space="preserve">  :</w:t>
+      </w:r>
+      <w:proofErr w:type="gramEnd"/>
+      <w:r>
+        <w:rPr>
+          <w:rFonts w:ascii="Calibri" w:eastAsia="Calibri" w:hAnsi="Calibri" w:cs="Calibri"/>
+          <w:sz w:val="36"/>
+        </w:rPr>
+        <w:t xml:space="preserve"> We put special text inside, Which determines whether our content</w:t>
+      </w:r>
+      <w:r>
+        <w:rPr>
+          <w:rFonts w:ascii="Calibri" w:eastAsia="Calibri" w:hAnsi="Calibri" w:cs="Calibri"/>
+          <w:sz w:val="36"/>
+        </w:rPr>
+        <w:t>’s location reacts to the location of 3D content/content with depth or not.</w:t>
+      </w:r>
+    </w:p>
+    <w:p>
+      <w:pPr>
+        <w:spacing w:line="256" w:lineRule="auto"/>
+        <w:jc w:val="center"/>
+        <w:rPr>
+          <w:rFonts w:ascii="Calibri" w:eastAsia="Calibri" w:hAnsi="Calibri" w:cs="Calibri"/>
+          <w:sz w:val="36"/>
+        </w:rPr>
+      </w:pPr>
+    </w:p>
+    <w:p>
+      <w:pPr>
+        <w:spacing w:line="256" w:lineRule="auto"/>
+        <w:ind w:left="360"/>
+        <w:jc w:val="center"/>
+        <w:rPr>
+          <w:rFonts w:ascii="Calibri" w:eastAsia="Calibri" w:hAnsi="Calibri" w:cs="Calibri"/>
+          <w:sz w:val="36"/>
+        </w:rPr>
+      </w:pPr>
+      <w:r>
+        <w:rPr>
+          <w:rFonts w:ascii="Calibri" w:eastAsia="Calibri" w:hAnsi="Calibri" w:cs="Calibri"/>
+          <w:sz w:val="36"/>
+        </w:rPr>
+        <w:t>45 – transform-origin:</w:t>
+      </w:r>
+      <w:proofErr w:type="gramStart"/>
+      <w:r>
+        <w:rPr>
+          <w:rFonts w:ascii="Calibri" w:eastAsia="Calibri" w:hAnsi="Calibri" w:cs="Calibri"/>
+          <w:sz w:val="36"/>
+        </w:rPr>
+        <w:t xml:space="preserve">  :</w:t>
+      </w:r>
+      <w:proofErr w:type="gramEnd"/>
+      <w:r>
+        <w:rPr>
+          <w:rFonts w:ascii="Calibri" w:eastAsia="Calibri" w:hAnsi="Calibri" w:cs="Calibri"/>
+          <w:sz w:val="36"/>
+        </w:rPr>
+        <w:t xml:space="preserve"> We put either two numbers along with a measuring unit, Or a special text inside, Determining our content’s pivot/anchor point.</w:t>
+      </w:r>
+    </w:p>
+    <w:p>
+      <w:pPr>
+        <w:spacing w:line="256" w:lineRule="auto"/>
+        <w:ind w:left="720"/>
+        <w:jc w:val="center"/>
+        <w:rPr>
+          <w:rFonts w:ascii="Calibri" w:eastAsia="Calibri" w:hAnsi="Calibri" w:cs="Calibri"/>
+          <w:sz w:val="36"/>
+        </w:rPr>
+      </w:pPr>
+    </w:p>
+    <w:p>
+      <w:pPr>
+        <w:spacing w:line="256" w:lineRule="auto"/>
+        <w:ind w:left="360"/>
+        <w:jc w:val="center"/>
+        <w:rPr>
+          <w:rFonts w:ascii="Calibri" w:eastAsia="Calibri" w:hAnsi="Calibri" w:cs="Calibri"/>
+          <w:sz w:val="36"/>
+        </w:rPr>
+      </w:pPr>
+      <w:r>
+        <w:rPr>
+          <w:rFonts w:ascii="Calibri" w:eastAsia="Calibri" w:hAnsi="Calibri" w:cs="Calibri"/>
+          <w:sz w:val="36"/>
+        </w:rPr>
+        <w:t>45</w:t>
+      </w:r>
+      <w:r>
+        <w:rPr>
+          <w:rFonts w:ascii="Calibri" w:eastAsia="Calibri" w:hAnsi="Calibri" w:cs="Calibri"/>
+          <w:sz w:val="36"/>
+        </w:rPr>
+        <w:t xml:space="preserve"> - </w:t>
+      </w:r>
+      <w:r>
+        <w:rPr>
+          <w:rFonts w:ascii="Calibri" w:eastAsia="Calibri" w:hAnsi="Calibri" w:cs="Calibri"/>
+          <w:sz w:val="36"/>
+        </w:rPr>
+        <w:t xml:space="preserve">Transform: </w:t>
+      </w:r>
+      <w:proofErr w:type="spellStart"/>
+      <w:proofErr w:type="gramStart"/>
+      <w:r>
+        <w:rPr>
+          <w:rFonts w:ascii="Calibri" w:eastAsia="Calibri" w:hAnsi="Calibri" w:cs="Calibri"/>
+          <w:sz w:val="36"/>
+        </w:rPr>
+        <w:t>translateX</w:t>
+      </w:r>
+      <w:proofErr w:type="spellEnd"/>
+      <w:r>
+        <w:rPr>
+          <w:rFonts w:ascii="Calibri" w:eastAsia="Calibri" w:hAnsi="Calibri" w:cs="Calibri"/>
+          <w:sz w:val="36"/>
+        </w:rPr>
+        <w:t>(</w:t>
+      </w:r>
+      <w:proofErr w:type="gramEnd"/>
+      <w:r>
+        <w:rPr>
+          <w:rFonts w:ascii="Calibri" w:eastAsia="Calibri" w:hAnsi="Calibri" w:cs="Calibri"/>
+          <w:sz w:val="36"/>
+        </w:rPr>
+        <w:t xml:space="preserve">, Y, Z) (), Transform: translate() : We put a number along with a measuring unit inside, Changing the location of our content from </w:t>
+      </w:r>
+      <w:r>
+        <w:rPr>
+          <w:rFonts w:ascii="Calibri" w:eastAsia="Calibri" w:hAnsi="Calibri" w:cs="Calibri"/>
+          <w:sz w:val="36"/>
+        </w:rPr>
+        <w:t>either left to right (Positive Value),</w:t>
+      </w:r>
+      <w:r>
+        <w:rPr>
+          <w:rFonts w:ascii="Calibri" w:eastAsia="Calibri" w:hAnsi="Calibri" w:cs="Calibri"/>
+          <w:sz w:val="36"/>
+        </w:rPr>
+        <w:t xml:space="preserve"> right</w:t>
+      </w:r>
+      <w:r>
+        <w:rPr>
+          <w:rFonts w:ascii="Calibri" w:eastAsia="Calibri" w:hAnsi="Calibri" w:cs="Calibri"/>
+          <w:sz w:val="36"/>
+        </w:rPr>
+        <w:t xml:space="preserve"> to left</w:t>
+      </w:r>
+      <w:r>
+        <w:rPr>
+          <w:rFonts w:ascii="Calibri" w:eastAsia="Calibri" w:hAnsi="Calibri" w:cs="Calibri"/>
+          <w:sz w:val="36"/>
+        </w:rPr>
+        <w:t xml:space="preserve"> (Negative Value) direction with </w:t>
+      </w:r>
+      <w:proofErr w:type="spellStart"/>
+      <w:r>
+        <w:rPr>
+          <w:rFonts w:ascii="Calibri" w:eastAsia="Calibri" w:hAnsi="Calibri" w:cs="Calibri"/>
+          <w:sz w:val="36"/>
+        </w:rPr>
+        <w:t>translate</w:t>
+      </w:r>
+      <w:r>
+        <w:rPr>
+          <w:rFonts w:ascii="Calibri" w:eastAsia="Calibri" w:hAnsi="Calibri" w:cs="Calibri"/>
+          <w:sz w:val="36"/>
+        </w:rPr>
+        <w:t>X</w:t>
+      </w:r>
+      <w:proofErr w:type="spellEnd"/>
+      <w:r>
+        <w:rPr>
+          <w:rFonts w:ascii="Calibri" w:eastAsia="Calibri" w:hAnsi="Calibri" w:cs="Calibri"/>
+          <w:sz w:val="36"/>
+        </w:rPr>
+        <w:t>() and translate()’s</w:t>
+      </w:r>
+      <w:r>
+        <w:rPr>
+          <w:rFonts w:ascii="Calibri" w:eastAsia="Calibri" w:hAnsi="Calibri" w:cs="Calibri"/>
+          <w:sz w:val="36"/>
+        </w:rPr>
+        <w:t xml:space="preserve"> 1</w:t>
+      </w:r>
+      <w:r>
+        <w:rPr>
+          <w:rFonts w:ascii="Calibri" w:eastAsia="Calibri" w:hAnsi="Calibri" w:cs="Calibri"/>
+          <w:sz w:val="36"/>
+          <w:vertAlign w:val="superscript"/>
+        </w:rPr>
+        <w:t>st</w:t>
+      </w:r>
+      <w:r>
+        <w:rPr>
+          <w:rFonts w:ascii="Calibri" w:eastAsia="Calibri" w:hAnsi="Calibri" w:cs="Calibri"/>
+          <w:sz w:val="36"/>
+        </w:rPr>
+        <w:t xml:space="preserve"> Number</w:t>
+      </w:r>
+      <w:r>
+        <w:rPr>
+          <w:rFonts w:ascii="Calibri" w:eastAsia="Calibri" w:hAnsi="Calibri" w:cs="Calibri"/>
+          <w:sz w:val="36"/>
+        </w:rPr>
+        <w:t>,</w:t>
+      </w:r>
+    </w:p>
+    <w:p>
+      <w:pPr>
+        <w:spacing w:line="256" w:lineRule="auto"/>
+        <w:ind w:left="360"/>
+        <w:jc w:val="center"/>
+        <w:rPr>
+          <w:rFonts w:ascii="Calibri" w:eastAsia="Calibri" w:hAnsi="Calibri" w:cs="Calibri"/>
+          <w:sz w:val="36"/>
+        </w:rPr>
+      </w:pPr>
+      <w:r>
+        <w:rPr>
+          <w:rFonts w:ascii="Calibri" w:eastAsia="Calibri" w:hAnsi="Calibri" w:cs="Calibri"/>
+          <w:sz w:val="36"/>
+        </w:rPr>
+        <w:t xml:space="preserve">Or </w:t>
+      </w:r>
+      <w:r>
+        <w:rPr>
+          <w:rFonts w:ascii="Calibri" w:eastAsia="Calibri" w:hAnsi="Calibri" w:cs="Calibri"/>
+          <w:sz w:val="36"/>
+        </w:rPr>
+        <w:t xml:space="preserve">Top to bottom (Positive Value), </w:t>
+      </w:r>
+      <w:r>
+        <w:rPr>
+          <w:rFonts w:ascii="Calibri" w:eastAsia="Calibri" w:hAnsi="Calibri" w:cs="Calibri"/>
+          <w:sz w:val="36"/>
+        </w:rPr>
+        <w:t>Bottom</w:t>
+      </w:r>
+      <w:r>
+        <w:rPr>
+          <w:rFonts w:ascii="Calibri" w:eastAsia="Calibri" w:hAnsi="Calibri" w:cs="Calibri"/>
+          <w:sz w:val="36"/>
+        </w:rPr>
+        <w:t xml:space="preserve"> to top</w:t>
+      </w:r>
+      <w:r>
+        <w:rPr>
+          <w:rFonts w:ascii="Calibri" w:eastAsia="Calibri" w:hAnsi="Calibri" w:cs="Calibri"/>
+          <w:sz w:val="36"/>
+        </w:rPr>
+        <w:t xml:space="preserve"> (Negative Value) with </w:t>
+      </w:r>
+      <w:proofErr w:type="spellStart"/>
+      <w:proofErr w:type="gramStart"/>
+      <w:r>
+        <w:rPr>
+          <w:rFonts w:ascii="Calibri" w:eastAsia="Calibri" w:hAnsi="Calibri" w:cs="Calibri"/>
+          <w:sz w:val="36"/>
+        </w:rPr>
+        <w:t>translate</w:t>
+      </w:r>
+      <w:r>
+        <w:rPr>
+          <w:rFonts w:ascii="Calibri" w:eastAsia="Calibri" w:hAnsi="Calibri" w:cs="Calibri"/>
+          <w:sz w:val="36"/>
+        </w:rPr>
+        <w:t>Y</w:t>
+      </w:r>
+      <w:proofErr w:type="spellEnd"/>
+      <w:r>
+        <w:rPr>
+          <w:rFonts w:ascii="Calibri" w:eastAsia="Calibri" w:hAnsi="Calibri" w:cs="Calibri"/>
+          <w:sz w:val="36"/>
+        </w:rPr>
+        <w:t>(</w:t>
+      </w:r>
+      <w:proofErr w:type="gramEnd"/>
+      <w:r>
+        <w:rPr>
+          <w:rFonts w:ascii="Calibri" w:eastAsia="Calibri" w:hAnsi="Calibri" w:cs="Calibri"/>
+          <w:sz w:val="36"/>
+        </w:rPr>
+        <w:t>) and translate()’s</w:t>
+      </w:r>
+      <w:r>
+        <w:rPr>
+          <w:rFonts w:ascii="Calibri" w:eastAsia="Calibri" w:hAnsi="Calibri" w:cs="Calibri"/>
+          <w:sz w:val="36"/>
+        </w:rPr>
+        <w:t xml:space="preserve"> 2</w:t>
+      </w:r>
+      <w:r>
+        <w:rPr>
+          <w:rFonts w:ascii="Calibri" w:eastAsia="Calibri" w:hAnsi="Calibri" w:cs="Calibri"/>
+          <w:sz w:val="36"/>
+          <w:vertAlign w:val="superscript"/>
+        </w:rPr>
+        <w:t>nd</w:t>
+      </w:r>
+      <w:r>
+        <w:rPr>
+          <w:rFonts w:ascii="Calibri" w:eastAsia="Calibri" w:hAnsi="Calibri" w:cs="Calibri"/>
+          <w:sz w:val="36"/>
+        </w:rPr>
+        <w:t xml:space="preserve"> Number</w:t>
+      </w:r>
+      <w:r>
+        <w:rPr>
+          <w:rFonts w:ascii="Calibri" w:eastAsia="Calibri" w:hAnsi="Calibri" w:cs="Calibri"/>
+          <w:sz w:val="36"/>
+        </w:rPr>
+        <w:t>,</w:t>
+      </w:r>
+    </w:p>
+    <w:p>
+      <w:pPr>
+        <w:spacing w:line="256" w:lineRule="auto"/>
+        <w:ind w:left="360"/>
+        <w:jc w:val="center"/>
+        <w:rPr>
+          <w:rFonts w:ascii="Calibri" w:eastAsia="Calibri" w:hAnsi="Calibri" w:cs="Calibri"/>
+          <w:sz w:val="36"/>
+        </w:rPr>
+      </w:pPr>
+      <w:r>
+        <w:rPr>
+          <w:rFonts w:ascii="Calibri" w:eastAsia="Calibri" w:hAnsi="Calibri" w:cs="Calibri"/>
+          <w:sz w:val="36"/>
+        </w:rPr>
+        <w:t xml:space="preserve">Or </w:t>
+      </w:r>
+      <w:r>
+        <w:rPr>
+          <w:rFonts w:ascii="Calibri" w:eastAsia="Calibri" w:hAnsi="Calibri" w:cs="Calibri"/>
+          <w:sz w:val="36"/>
+        </w:rPr>
+        <w:t>Closer to screen</w:t>
+      </w:r>
+      <w:r>
+        <w:rPr>
+          <w:rFonts w:ascii="Calibri" w:eastAsia="Calibri" w:hAnsi="Calibri" w:cs="Calibri"/>
+          <w:sz w:val="36"/>
+        </w:rPr>
+        <w:t xml:space="preserve"> (Positive Value), </w:t>
+      </w:r>
+      <w:r>
+        <w:rPr>
+          <w:rFonts w:ascii="Calibri" w:eastAsia="Calibri" w:hAnsi="Calibri" w:cs="Calibri"/>
+          <w:sz w:val="36"/>
+        </w:rPr>
+        <w:t>Farther away from the screen</w:t>
+      </w:r>
+      <w:r>
+        <w:rPr>
+          <w:rFonts w:ascii="Calibri" w:eastAsia="Calibri" w:hAnsi="Calibri" w:cs="Calibri"/>
+          <w:sz w:val="36"/>
+        </w:rPr>
+        <w:t xml:space="preserve"> (Negative Value) with</w:t>
+      </w:r>
+      <w:r>
+        <w:rPr>
+          <w:rFonts w:ascii="Calibri" w:eastAsia="Calibri" w:hAnsi="Calibri" w:cs="Calibri"/>
+          <w:sz w:val="36"/>
+        </w:rPr>
+        <w:t xml:space="preserve"> </w:t>
+      </w:r>
+      <w:proofErr w:type="spellStart"/>
+      <w:proofErr w:type="gramStart"/>
+      <w:r>
+        <w:rPr>
+          <w:rFonts w:ascii="Calibri" w:eastAsia="Calibri" w:hAnsi="Calibri" w:cs="Calibri"/>
+          <w:sz w:val="36"/>
+        </w:rPr>
+        <w:t>translateZ</w:t>
+      </w:r>
+      <w:proofErr w:type="spellEnd"/>
+      <w:r>
+        <w:rPr>
+          <w:rFonts w:ascii="Calibri" w:eastAsia="Calibri" w:hAnsi="Calibri" w:cs="Calibri"/>
+          <w:sz w:val="36"/>
+        </w:rPr>
+        <w:t>(</w:t>
+      </w:r>
+      <w:proofErr w:type="gramEnd"/>
+      <w:r>
+        <w:rPr>
+          <w:rFonts w:ascii="Calibri" w:eastAsia="Calibri" w:hAnsi="Calibri" w:cs="Calibri"/>
+          <w:sz w:val="36"/>
+        </w:rPr>
+        <w:t>)</w:t>
+      </w:r>
+      <w:r>
+        <w:rPr>
+          <w:rFonts w:ascii="Calibri" w:eastAsia="Calibri" w:hAnsi="Calibri" w:cs="Calibri"/>
+          <w:sz w:val="36"/>
+        </w:rPr>
+        <w:t xml:space="preserve"> and translate()’s 3</w:t>
+      </w:r>
+      <w:r>
+        <w:rPr>
+          <w:rFonts w:ascii="Calibri" w:eastAsia="Calibri" w:hAnsi="Calibri" w:cs="Calibri"/>
+          <w:sz w:val="36"/>
+          <w:vertAlign w:val="superscript"/>
+        </w:rPr>
+        <w:t>rd</w:t>
+      </w:r>
+      <w:r>
+        <w:rPr>
+          <w:rFonts w:ascii="Calibri" w:eastAsia="Calibri" w:hAnsi="Calibri" w:cs="Calibri"/>
+          <w:sz w:val="36"/>
+        </w:rPr>
+        <w:t xml:space="preserve"> Number</w:t>
+      </w:r>
+      <w:r>
+        <w:rPr>
+          <w:rFonts w:ascii="Calibri" w:eastAsia="Calibri" w:hAnsi="Calibri" w:cs="Calibri"/>
+          <w:sz w:val="36"/>
+        </w:rPr>
+        <w:t>.</w:t>
+      </w:r>
+    </w:p>
+    <w:p>
+      <w:pPr>
+        <w:spacing w:line="256" w:lineRule="auto"/>
+        <w:rPr>
+          <w:rFonts w:ascii="Calibri" w:eastAsia="Calibri" w:hAnsi="Calibri" w:cs="Calibri"/>
+          <w:sz w:val="36"/>
+        </w:rPr>
+      </w:pPr>
+    </w:p>
+    <w:p>
+      <w:pPr>
+        <w:spacing w:line="256" w:lineRule="auto"/>
+        <w:ind w:left="360"/>
+        <w:jc w:val="center"/>
+        <w:rPr>
+          <w:rFonts w:ascii="Calibri" w:eastAsia="Calibri" w:hAnsi="Calibri" w:cs="Calibri"/>
+          <w:sz w:val="36"/>
+        </w:rPr>
+      </w:pPr>
+      <w:r>
+        <w:rPr>
+          <w:rFonts w:ascii="Calibri" w:eastAsia="Calibri" w:hAnsi="Calibri" w:cs="Calibri"/>
+          <w:sz w:val="36"/>
+        </w:rPr>
+        <w:t>46</w:t>
+      </w:r>
+      <w:r>
+        <w:rPr>
+          <w:rFonts w:ascii="Calibri" w:eastAsia="Calibri" w:hAnsi="Calibri" w:cs="Calibri"/>
+          <w:sz w:val="36"/>
+        </w:rPr>
+        <w:t xml:space="preserve"> - </w:t>
+      </w:r>
+      <w:r>
+        <w:rPr>
+          <w:rFonts w:ascii="Calibri" w:eastAsia="Calibri" w:hAnsi="Calibri" w:cs="Calibri"/>
+          <w:sz w:val="36"/>
+        </w:rPr>
+        <w:t xml:space="preserve">Transform: </w:t>
+      </w:r>
+      <w:proofErr w:type="spellStart"/>
+      <w:proofErr w:type="gramStart"/>
+      <w:r>
+        <w:rPr>
+          <w:rFonts w:ascii="Calibri" w:eastAsia="Calibri" w:hAnsi="Calibri" w:cs="Calibri"/>
+          <w:sz w:val="36"/>
+        </w:rPr>
+        <w:t>rotateX</w:t>
+      </w:r>
+      <w:proofErr w:type="spellEnd"/>
+      <w:r>
+        <w:rPr>
+          <w:rFonts w:ascii="Calibri" w:eastAsia="Calibri" w:hAnsi="Calibri" w:cs="Calibri"/>
+          <w:sz w:val="36"/>
+        </w:rPr>
+        <w:t>(</w:t>
+      </w:r>
+      <w:proofErr w:type="gramEnd"/>
+      <w:r>
+        <w:rPr>
+          <w:rFonts w:ascii="Calibri" w:eastAsia="Calibri" w:hAnsi="Calibri" w:cs="Calibri"/>
+          <w:sz w:val="36"/>
+        </w:rPr>
+        <w:t>, Y, Z) (), or Transform: rotate() : We put a number along with the “</w:t>
+      </w:r>
+      <w:proofErr w:type="spellStart"/>
+      <w:r>
+        <w:rPr>
+          <w:rFonts w:ascii="Calibri" w:eastAsia="Calibri" w:hAnsi="Calibri" w:cs="Calibri"/>
+          <w:sz w:val="36"/>
+        </w:rPr>
+        <w:t>deg</w:t>
+      </w:r>
+      <w:proofErr w:type="spellEnd"/>
+      <w:r>
+        <w:rPr>
+          <w:rFonts w:ascii="Calibri" w:eastAsia="Calibri" w:hAnsi="Calibri" w:cs="Calibri"/>
+          <w:sz w:val="36"/>
+        </w:rPr>
+        <w:t>” measuring unit inside, Which rotates our content backward (Positive V</w:t>
+      </w:r>
+      <w:r>
+        <w:rPr>
+          <w:rFonts w:ascii="Calibri" w:eastAsia="Calibri" w:hAnsi="Calibri" w:cs="Calibri"/>
+          <w:sz w:val="36"/>
+        </w:rPr>
+        <w:t>alue), forward (Negative Value)</w:t>
+      </w:r>
+      <w:r>
+        <w:rPr>
+          <w:rFonts w:ascii="Calibri" w:eastAsia="Calibri" w:hAnsi="Calibri" w:cs="Calibri"/>
+          <w:sz w:val="36"/>
+        </w:rPr>
+        <w:t xml:space="preserve"> with </w:t>
+      </w:r>
+      <w:proofErr w:type="spellStart"/>
+      <w:r>
+        <w:rPr>
+          <w:rFonts w:ascii="Calibri" w:eastAsia="Calibri" w:hAnsi="Calibri" w:cs="Calibri"/>
+          <w:sz w:val="36"/>
+        </w:rPr>
+        <w:t>rotate</w:t>
+      </w:r>
+      <w:r>
+        <w:rPr>
+          <w:rFonts w:ascii="Calibri" w:eastAsia="Calibri" w:hAnsi="Calibri" w:cs="Calibri"/>
+          <w:sz w:val="36"/>
+        </w:rPr>
+        <w:t>X</w:t>
+      </w:r>
+      <w:proofErr w:type="spellEnd"/>
+      <w:r>
+        <w:rPr>
+          <w:rFonts w:ascii="Calibri" w:eastAsia="Calibri" w:hAnsi="Calibri" w:cs="Calibri"/>
+          <w:sz w:val="36"/>
+        </w:rPr>
+        <w:t>(</w:t>
+      </w:r>
+      <w:r>
+        <w:rPr>
+          <w:rFonts w:ascii="Calibri" w:eastAsia="Calibri" w:hAnsi="Calibri" w:cs="Calibri"/>
+          <w:sz w:val="36"/>
+        </w:rPr>
+        <w:t>),</w:t>
+      </w:r>
+    </w:p>
+    <w:p>
+      <w:pPr>
+        <w:spacing w:line="256" w:lineRule="auto"/>
+        <w:ind w:left="360"/>
+        <w:jc w:val="center"/>
+        <w:rPr>
+          <w:rFonts w:ascii="Calibri" w:eastAsia="Calibri" w:hAnsi="Calibri" w:cs="Calibri"/>
+          <w:sz w:val="36"/>
+        </w:rPr>
+      </w:pPr>
+      <w:r>
+        <w:rPr>
+          <w:rFonts w:ascii="Calibri" w:eastAsia="Calibri" w:hAnsi="Calibri" w:cs="Calibri"/>
+          <w:sz w:val="36"/>
+        </w:rPr>
+        <w:t>Or</w:t>
+      </w:r>
+      <w:r>
+        <w:rPr>
+          <w:rFonts w:ascii="Calibri" w:eastAsia="Calibri" w:hAnsi="Calibri" w:cs="Calibri"/>
+          <w:sz w:val="36"/>
+        </w:rPr>
+        <w:t xml:space="preserve"> left (Positive </w:t>
+      </w:r>
+      <w:r>
+        <w:rPr>
+          <w:rFonts w:ascii="Calibri" w:eastAsia="Calibri" w:hAnsi="Calibri" w:cs="Calibri"/>
+          <w:sz w:val="36"/>
+        </w:rPr>
+        <w:t xml:space="preserve">Value), right (Negative Value) with </w:t>
+      </w:r>
+      <w:proofErr w:type="spellStart"/>
+      <w:proofErr w:type="gramStart"/>
+      <w:r>
+        <w:rPr>
+          <w:rFonts w:ascii="Calibri" w:eastAsia="Calibri" w:hAnsi="Calibri" w:cs="Calibri"/>
+          <w:sz w:val="36"/>
+        </w:rPr>
+        <w:t>rotateY</w:t>
+      </w:r>
+      <w:proofErr w:type="spellEnd"/>
+      <w:r>
+        <w:rPr>
+          <w:rFonts w:ascii="Calibri" w:eastAsia="Calibri" w:hAnsi="Calibri" w:cs="Calibri"/>
+          <w:sz w:val="36"/>
+        </w:rPr>
+        <w:t>(</w:t>
+      </w:r>
+      <w:proofErr w:type="gramEnd"/>
+      <w:r>
+        <w:rPr>
+          <w:rFonts w:ascii="Calibri" w:eastAsia="Calibri" w:hAnsi="Calibri" w:cs="Calibri"/>
+          <w:sz w:val="36"/>
+        </w:rPr>
+        <w:t>),</w:t>
+      </w:r>
+    </w:p>
+    <w:p>
+      <w:pPr>
+        <w:spacing w:line="256" w:lineRule="auto"/>
+        <w:ind w:left="360"/>
+        <w:jc w:val="center"/>
+        <w:rPr>
+          <w:rFonts w:ascii="Calibri" w:eastAsia="Calibri" w:hAnsi="Calibri" w:cs="Calibri"/>
+          <w:sz w:val="36"/>
+        </w:rPr>
+      </w:pPr>
+      <w:r>
+        <w:rPr>
+          <w:rFonts w:ascii="Calibri" w:eastAsia="Calibri" w:hAnsi="Calibri" w:cs="Calibri"/>
+          <w:sz w:val="36"/>
+        </w:rPr>
+        <w:t>Or, Clockwise (Positive Value), Reverse Clockwise (Negative Value)</w:t>
+      </w:r>
+      <w:r>
+        <w:rPr>
+          <w:rFonts w:ascii="Calibri" w:eastAsia="Calibri" w:hAnsi="Calibri" w:cs="Calibri"/>
+          <w:sz w:val="36"/>
+        </w:rPr>
+        <w:t xml:space="preserve"> with </w:t>
+      </w:r>
+      <w:proofErr w:type="gramStart"/>
+      <w:r>
+        <w:rPr>
+          <w:rFonts w:ascii="Calibri" w:eastAsia="Calibri" w:hAnsi="Calibri" w:cs="Calibri"/>
+          <w:sz w:val="36"/>
+        </w:rPr>
+        <w:t>rotate(</w:t>
+      </w:r>
+      <w:proofErr w:type="gramEnd"/>
+      <w:r>
+        <w:rPr>
+          <w:rFonts w:ascii="Calibri" w:eastAsia="Calibri" w:hAnsi="Calibri" w:cs="Calibri"/>
+          <w:sz w:val="36"/>
+        </w:rPr>
+        <w:t>) or</w:t>
+      </w:r>
+      <w:r>
+        <w:rPr>
+          <w:rFonts w:ascii="Calibri" w:eastAsia="Calibri" w:hAnsi="Calibri" w:cs="Calibri"/>
+          <w:sz w:val="36"/>
+        </w:rPr>
+        <w:t xml:space="preserve"> rotate()).</w:t>
+      </w:r>
+    </w:p>
+    <w:p>
+      <w:pPr>
+        <w:spacing w:line="256" w:lineRule="auto"/>
+        <w:jc w:val="center"/>
+        <w:rPr>
+          <w:rFonts w:ascii="Calibri" w:eastAsia="Calibri" w:hAnsi="Calibri" w:cs="Calibri"/>
+          <w:sz w:val="36"/>
+        </w:rPr>
+      </w:pPr>
+    </w:p>
+    <w:p>
+      <w:pPr>
+        <w:spacing w:line="256" w:lineRule="auto"/>
+        <w:ind w:left="360"/>
+        <w:jc w:val="center"/>
+        <w:rPr>
+          <w:rFonts w:ascii="Calibri" w:eastAsia="Calibri" w:hAnsi="Calibri" w:cs="Calibri"/>
+          <w:sz w:val="36"/>
+        </w:rPr>
+      </w:pPr>
+      <w:r>
+        <w:rPr>
+          <w:rFonts w:ascii="Calibri" w:eastAsia="Calibri" w:hAnsi="Calibri" w:cs="Calibri"/>
+          <w:sz w:val="36"/>
+        </w:rPr>
+        <w:lastRenderedPageBreak/>
+        <w:t>49</w:t>
+      </w:r>
+      <w:r>
+        <w:rPr>
+          <w:rFonts w:ascii="Calibri" w:eastAsia="Calibri" w:hAnsi="Calibri" w:cs="Calibri"/>
+          <w:sz w:val="36"/>
+        </w:rPr>
+        <w:t xml:space="preserve"> - </w:t>
+      </w:r>
+      <w:r>
+        <w:rPr>
+          <w:rFonts w:ascii="Calibri" w:eastAsia="Calibri" w:hAnsi="Calibri" w:cs="Calibri"/>
+          <w:sz w:val="36"/>
+        </w:rPr>
+        <w:t>Scale:</w:t>
+      </w:r>
+      <w:proofErr w:type="gramStart"/>
+      <w:r>
+        <w:rPr>
+          <w:rFonts w:ascii="Calibri" w:eastAsia="Calibri" w:hAnsi="Calibri" w:cs="Calibri"/>
+          <w:sz w:val="36"/>
+        </w:rPr>
+        <w:t xml:space="preserve">  :</w:t>
+      </w:r>
+      <w:proofErr w:type="gramEnd"/>
+      <w:r>
+        <w:rPr>
+          <w:rFonts w:ascii="Calibri" w:eastAsia="Calibri" w:hAnsi="Calibri" w:cs="Calibri"/>
+          <w:sz w:val="36"/>
+        </w:rPr>
+        <w:t xml:space="preserve"> We put 3 number inside, The 1s multiplies our content’s width, The 2</w:t>
+      </w:r>
+      <w:r>
+        <w:rPr>
+          <w:rFonts w:ascii="Calibri" w:eastAsia="Calibri" w:hAnsi="Calibri" w:cs="Calibri"/>
+          <w:sz w:val="36"/>
+          <w:vertAlign w:val="superscript"/>
+        </w:rPr>
+        <w:t>nd</w:t>
+      </w:r>
+      <w:r>
+        <w:rPr>
+          <w:rFonts w:ascii="Calibri" w:eastAsia="Calibri" w:hAnsi="Calibri" w:cs="Calibri"/>
+          <w:sz w:val="36"/>
+        </w:rPr>
+        <w:t xml:space="preserve"> its height, And the 3</w:t>
+      </w:r>
+      <w:r>
+        <w:rPr>
+          <w:rFonts w:ascii="Calibri" w:eastAsia="Calibri" w:hAnsi="Calibri" w:cs="Calibri"/>
+          <w:sz w:val="36"/>
+          <w:vertAlign w:val="superscript"/>
+        </w:rPr>
+        <w:t>rd</w:t>
+      </w:r>
+      <w:r>
+        <w:rPr>
+          <w:rFonts w:ascii="Calibri" w:eastAsia="Calibri" w:hAnsi="Calibri" w:cs="Calibri"/>
+          <w:sz w:val="36"/>
+        </w:rPr>
+        <w:t xml:space="preserve"> its dimension.</w:t>
+      </w:r>
+    </w:p>
+    <w:p>
+      <w:pPr>
+        <w:spacing w:line="256" w:lineRule="auto"/>
+        <w:ind w:left="360"/>
+        <w:jc w:val="center"/>
+        <w:rPr>
+          <w:rFonts w:ascii="Calibri" w:eastAsia="Calibri" w:hAnsi="Calibri" w:cs="Calibri"/>
+          <w:sz w:val="36"/>
+        </w:rPr>
+      </w:pPr>
+      <w:r>
+        <w:rPr>
+          <w:rFonts w:ascii="Calibri" w:eastAsia="Calibri" w:hAnsi="Calibri" w:cs="Calibri"/>
+          <w:sz w:val="36"/>
+        </w:rPr>
+        <w:t>50</w:t>
+      </w:r>
+      <w:r>
+        <w:rPr>
+          <w:rFonts w:ascii="Calibri" w:eastAsia="Calibri" w:hAnsi="Calibri" w:cs="Calibri"/>
+          <w:sz w:val="36"/>
+        </w:rPr>
+        <w:t xml:space="preserve"> - </w:t>
+      </w:r>
+      <w:r>
+        <w:rPr>
+          <w:rFonts w:ascii="Calibri" w:eastAsia="Calibri" w:hAnsi="Calibri" w:cs="Calibri"/>
+          <w:sz w:val="36"/>
+        </w:rPr>
+        <w:t xml:space="preserve">Transition: We put style attributes, Number with an “s” measuring unit, Special text, </w:t>
+      </w:r>
+      <w:proofErr w:type="gramStart"/>
+      <w:r>
+        <w:rPr>
+          <w:rFonts w:ascii="Calibri" w:eastAsia="Calibri" w:hAnsi="Calibri" w:cs="Calibri"/>
+          <w:sz w:val="36"/>
+        </w:rPr>
+        <w:t>And</w:t>
+      </w:r>
+      <w:proofErr w:type="gramEnd"/>
+      <w:r>
+        <w:rPr>
+          <w:rFonts w:ascii="Calibri" w:eastAsia="Calibri" w:hAnsi="Calibri" w:cs="Calibri"/>
+          <w:sz w:val="36"/>
+        </w:rPr>
+        <w:t xml:space="preserve"> a 2</w:t>
+      </w:r>
+      <w:r>
+        <w:rPr>
+          <w:rFonts w:ascii="Calibri" w:eastAsia="Calibri" w:hAnsi="Calibri" w:cs="Calibri"/>
+          <w:sz w:val="36"/>
+          <w:vertAlign w:val="superscript"/>
+        </w:rPr>
+        <w:t>nd</w:t>
+      </w:r>
+      <w:r>
+        <w:rPr>
+          <w:rFonts w:ascii="Calibri" w:eastAsia="Calibri" w:hAnsi="Calibri" w:cs="Calibri"/>
+          <w:sz w:val="36"/>
+        </w:rPr>
+        <w:t xml:space="preserve"> number with an “s” measuring unit.</w:t>
+      </w:r>
+    </w:p>
+    <w:p>
+      <w:pPr>
+        <w:spacing w:line="256" w:lineRule="auto"/>
+        <w:ind w:left="360"/>
+        <w:jc w:val="center"/>
+        <w:rPr>
+          <w:rFonts w:ascii="Calibri" w:eastAsia="Calibri" w:hAnsi="Calibri" w:cs="Calibri"/>
+          <w:sz w:val="36"/>
+        </w:rPr>
+      </w:pPr>
+      <w:r>
+        <w:rPr>
+          <w:rFonts w:ascii="Calibri" w:eastAsia="Calibri" w:hAnsi="Calibri" w:cs="Calibri"/>
+          <w:sz w:val="36"/>
+        </w:rPr>
+        <w:t xml:space="preserve">The style attribute is the change we want to </w:t>
+      </w:r>
+      <w:r>
+        <w:rPr>
+          <w:rFonts w:ascii="Calibri" w:eastAsia="Calibri" w:hAnsi="Calibri" w:cs="Calibri"/>
+          <w:sz w:val="36"/>
+        </w:rPr>
+        <w:t>control</w:t>
+      </w:r>
+      <w:r>
+        <w:rPr>
+          <w:rFonts w:ascii="Calibri" w:eastAsia="Calibri" w:hAnsi="Calibri" w:cs="Calibri"/>
+          <w:sz w:val="36"/>
+        </w:rPr>
+        <w:t xml:space="preserve"> the timing of,</w:t>
+      </w:r>
+    </w:p>
+    <w:p>
+      <w:pPr>
+        <w:spacing w:line="256" w:lineRule="auto"/>
+        <w:ind w:left="360"/>
+        <w:jc w:val="center"/>
+        <w:rPr>
+          <w:rFonts w:ascii="Calibri" w:eastAsia="Calibri" w:hAnsi="Calibri" w:cs="Calibri"/>
+          <w:sz w:val="36"/>
+        </w:rPr>
+      </w:pPr>
+      <w:r>
+        <w:rPr>
+          <w:rFonts w:ascii="Calibri" w:eastAsia="Calibri" w:hAnsi="Calibri" w:cs="Calibri"/>
+          <w:sz w:val="36"/>
+        </w:rPr>
+        <w:t>The 1</w:t>
+      </w:r>
+      <w:r>
+        <w:rPr>
+          <w:rFonts w:ascii="Calibri" w:eastAsia="Calibri" w:hAnsi="Calibri" w:cs="Calibri"/>
+          <w:sz w:val="36"/>
+          <w:vertAlign w:val="superscript"/>
+        </w:rPr>
+        <w:t>st</w:t>
+      </w:r>
+      <w:r>
+        <w:rPr>
+          <w:rFonts w:ascii="Calibri" w:eastAsia="Calibri" w:hAnsi="Calibri" w:cs="Calibri"/>
+          <w:sz w:val="36"/>
+        </w:rPr>
+        <w:t xml:space="preserve"> number along with the “s” measuring unit determines how long it takes for the change to finish,</w:t>
+      </w:r>
+    </w:p>
+    <w:p>
+      <w:pPr>
+        <w:spacing w:line="256" w:lineRule="auto"/>
+        <w:ind w:left="360"/>
+        <w:jc w:val="center"/>
+        <w:rPr>
+          <w:rFonts w:ascii="Calibri" w:eastAsia="Calibri" w:hAnsi="Calibri" w:cs="Calibri"/>
+          <w:sz w:val="36"/>
+        </w:rPr>
+      </w:pPr>
+      <w:r>
+        <w:rPr>
+          <w:rFonts w:ascii="Calibri" w:eastAsia="Calibri" w:hAnsi="Calibri" w:cs="Calibri"/>
+          <w:sz w:val="36"/>
+        </w:rPr>
+        <w:t>The special text determines the pace at which the change happens,</w:t>
+      </w:r>
+    </w:p>
+    <w:p>
+      <w:pPr>
+        <w:spacing w:line="256" w:lineRule="auto"/>
+        <w:ind w:left="360"/>
+        <w:jc w:val="center"/>
+        <w:rPr>
+          <w:rFonts w:ascii="Calibri" w:eastAsia="Calibri" w:hAnsi="Calibri" w:cs="Calibri"/>
+          <w:sz w:val="36"/>
+        </w:rPr>
+      </w:pPr>
+      <w:r>
+        <w:rPr>
+          <w:rFonts w:ascii="Calibri" w:eastAsia="Calibri" w:hAnsi="Calibri" w:cs="Calibri"/>
+          <w:sz w:val="36"/>
+        </w:rPr>
+        <w:t>And the 2</w:t>
+      </w:r>
+      <w:r>
+        <w:rPr>
+          <w:rFonts w:ascii="Calibri" w:eastAsia="Calibri" w:hAnsi="Calibri" w:cs="Calibri"/>
+          <w:sz w:val="36"/>
+          <w:vertAlign w:val="superscript"/>
+        </w:rPr>
+        <w:t>nd</w:t>
+      </w:r>
+      <w:r>
+        <w:rPr>
+          <w:rFonts w:ascii="Calibri" w:eastAsia="Calibri" w:hAnsi="Calibri" w:cs="Calibri"/>
+          <w:sz w:val="36"/>
+        </w:rPr>
+        <w:t xml:space="preserve"> number along with an “s” measuring unit determines the brief pause before the change happens.</w:t>
+      </w:r>
+    </w:p>
+    <w:p>
+      <w:pPr>
+        <w:spacing w:line="256" w:lineRule="auto"/>
+        <w:jc w:val="center"/>
+        <w:rPr>
+          <w:rFonts w:ascii="Calibri" w:eastAsia="Calibri" w:hAnsi="Calibri" w:cs="Calibri"/>
+          <w:sz w:val="36"/>
+        </w:rPr>
+      </w:pPr>
+    </w:p>
+    <w:p>
+      <w:pPr>
+        <w:spacing w:line="256" w:lineRule="auto"/>
+        <w:ind w:left="360"/>
+        <w:jc w:val="center"/>
+        <w:rPr>
+          <w:rFonts w:ascii="Calibri" w:eastAsia="Calibri" w:hAnsi="Calibri" w:cs="Calibri"/>
+          <w:sz w:val="36"/>
+        </w:rPr>
+      </w:pPr>
+      <w:r>
+        <w:rPr>
+          <w:rFonts w:ascii="Calibri" w:eastAsia="Calibri" w:hAnsi="Calibri" w:cs="Calibri"/>
+          <w:sz w:val="36"/>
+        </w:rPr>
+        <w:t>51</w:t>
+      </w:r>
+      <w:r>
+        <w:rPr>
+          <w:rFonts w:ascii="Calibri" w:eastAsia="Calibri" w:hAnsi="Calibri" w:cs="Calibri"/>
+          <w:sz w:val="36"/>
+        </w:rPr>
+        <w:t xml:space="preserve"> - </w:t>
+      </w:r>
+      <w:r>
+        <w:rPr>
+          <w:rFonts w:ascii="Calibri" w:eastAsia="Calibri" w:hAnsi="Calibri" w:cs="Calibri"/>
+          <w:sz w:val="36"/>
+        </w:rPr>
+        <w:t>@</w:t>
+      </w:r>
+      <w:proofErr w:type="spellStart"/>
+      <w:r>
+        <w:rPr>
+          <w:rFonts w:ascii="Calibri" w:eastAsia="Calibri" w:hAnsi="Calibri" w:cs="Calibri"/>
+          <w:sz w:val="36"/>
+        </w:rPr>
+        <w:t>keyframes</w:t>
+      </w:r>
+      <w:proofErr w:type="spellEnd"/>
+      <w:r>
+        <w:rPr>
+          <w:rFonts w:ascii="Calibri" w:eastAsia="Calibri" w:hAnsi="Calibri" w:cs="Calibri"/>
+          <w:sz w:val="36"/>
+        </w:rPr>
+        <w:t xml:space="preserve"> </w:t>
+      </w:r>
+      <w:r>
+        <w:rPr>
+          <w:rFonts w:ascii="Calibri" w:eastAsia="Calibri" w:hAnsi="Calibri" w:cs="Calibri"/>
+          <w:color w:val="FF0000"/>
+          <w:sz w:val="36"/>
+        </w:rPr>
+        <w:t xml:space="preserve">name of animation </w:t>
+      </w:r>
+      <w:r>
+        <w:rPr>
+          <w:rFonts w:ascii="Calibri" w:eastAsia="Calibri" w:hAnsi="Calibri" w:cs="Calibri"/>
+          <w:sz w:val="36"/>
+        </w:rPr>
+        <w:t>{</w:t>
+      </w:r>
+      <w:proofErr w:type="gramStart"/>
+      <w:r>
+        <w:rPr>
+          <w:rFonts w:ascii="Calibri" w:eastAsia="Calibri" w:hAnsi="Calibri" w:cs="Calibri"/>
+          <w:sz w:val="36"/>
+        </w:rPr>
+        <w:t>} :</w:t>
+      </w:r>
+      <w:proofErr w:type="gramEnd"/>
+      <w:r>
+        <w:rPr>
+          <w:rFonts w:ascii="Calibri" w:eastAsia="Calibri" w:hAnsi="Calibri" w:cs="Calibri"/>
+          <w:sz w:val="36"/>
+        </w:rPr>
+        <w:t xml:space="preserve"> We put a name, Number</w:t>
+      </w:r>
+      <w:r>
+        <w:rPr>
+          <w:rFonts w:ascii="Calibri" w:eastAsia="Calibri" w:hAnsi="Calibri" w:cs="Calibri"/>
+          <w:sz w:val="36"/>
+        </w:rPr>
+        <w:t>s</w:t>
+      </w:r>
+      <w:r>
+        <w:rPr>
+          <w:rFonts w:ascii="Calibri" w:eastAsia="Calibri" w:hAnsi="Calibri" w:cs="Calibri"/>
+          <w:sz w:val="36"/>
+        </w:rPr>
+        <w:t xml:space="preserve"> along with a percent (%) measuring unit, And style attributes inside.</w:t>
+      </w:r>
+    </w:p>
+    <w:p>
+      <w:pPr>
+        <w:spacing w:line="256" w:lineRule="auto"/>
+        <w:ind w:left="360"/>
+        <w:jc w:val="center"/>
+        <w:rPr>
+          <w:rFonts w:ascii="Calibri" w:eastAsia="Calibri" w:hAnsi="Calibri" w:cs="Calibri"/>
+          <w:sz w:val="36"/>
+        </w:rPr>
+      </w:pPr>
+      <w:r>
+        <w:rPr>
+          <w:rFonts w:ascii="Calibri" w:eastAsia="Calibri" w:hAnsi="Calibri" w:cs="Calibri"/>
+          <w:sz w:val="36"/>
+        </w:rPr>
+        <w:t>The name we want to set for this custom series of changes, We put after @</w:t>
+      </w:r>
+      <w:proofErr w:type="spellStart"/>
+      <w:r>
+        <w:rPr>
+          <w:rFonts w:ascii="Calibri" w:eastAsia="Calibri" w:hAnsi="Calibri" w:cs="Calibri"/>
+          <w:sz w:val="36"/>
+        </w:rPr>
+        <w:t>keyframes</w:t>
+      </w:r>
+      <w:proofErr w:type="spellEnd"/>
+      <w:r>
+        <w:rPr>
+          <w:rFonts w:ascii="Calibri" w:eastAsia="Calibri" w:hAnsi="Calibri" w:cs="Calibri"/>
+          <w:sz w:val="36"/>
+        </w:rPr>
+        <w:t xml:space="preserve"> and before curled brace ({}), Separated by space of course</w:t>
+      </w:r>
+      <w:r>
+        <w:rPr>
+          <w:rFonts w:ascii="Calibri" w:eastAsia="Calibri" w:hAnsi="Calibri" w:cs="Calibri"/>
+          <w:sz w:val="36"/>
+        </w:rPr>
+        <w:t>,</w:t>
+      </w:r>
+    </w:p>
+    <w:p>
+      <w:pPr>
+        <w:spacing w:line="256" w:lineRule="auto"/>
+        <w:ind w:left="360"/>
+        <w:jc w:val="center"/>
+        <w:rPr>
+          <w:rFonts w:ascii="Calibri" w:eastAsia="Calibri" w:hAnsi="Calibri" w:cs="Calibri"/>
+          <w:sz w:val="36"/>
+        </w:rPr>
+      </w:pPr>
+      <w:r>
+        <w:rPr>
+          <w:rFonts w:ascii="Calibri" w:eastAsia="Calibri" w:hAnsi="Calibri" w:cs="Calibri"/>
+          <w:sz w:val="36"/>
+        </w:rPr>
+        <w:t>The number</w:t>
+      </w:r>
+      <w:r>
+        <w:rPr>
+          <w:rFonts w:ascii="Calibri" w:eastAsia="Calibri" w:hAnsi="Calibri" w:cs="Calibri"/>
+          <w:sz w:val="36"/>
+        </w:rPr>
+        <w:t>s</w:t>
+      </w:r>
+      <w:r>
+        <w:rPr>
+          <w:rFonts w:ascii="Calibri" w:eastAsia="Calibri" w:hAnsi="Calibri" w:cs="Calibri"/>
+          <w:sz w:val="36"/>
+        </w:rPr>
+        <w:t xml:space="preserve"> along with </w:t>
+      </w:r>
+      <w:r>
+        <w:rPr>
+          <w:rFonts w:ascii="Calibri" w:eastAsia="Calibri" w:hAnsi="Calibri" w:cs="Calibri"/>
+          <w:sz w:val="36"/>
+        </w:rPr>
+        <w:t xml:space="preserve">the percent (%) measuring unit which determine the starting and ending point for the changes, </w:t>
+      </w:r>
+      <w:proofErr w:type="gramStart"/>
+      <w:r>
+        <w:rPr>
+          <w:rFonts w:ascii="Calibri" w:eastAsia="Calibri" w:hAnsi="Calibri" w:cs="Calibri"/>
+          <w:sz w:val="36"/>
+        </w:rPr>
+        <w:t>We</w:t>
+      </w:r>
+      <w:proofErr w:type="gramEnd"/>
+      <w:r>
+        <w:rPr>
+          <w:rFonts w:ascii="Calibri" w:eastAsia="Calibri" w:hAnsi="Calibri" w:cs="Calibri"/>
+          <w:sz w:val="36"/>
+        </w:rPr>
+        <w:t xml:space="preserve"> put in the curled brace ({})</w:t>
+      </w:r>
+      <w:r>
+        <w:rPr>
+          <w:rFonts w:ascii="Calibri" w:eastAsia="Calibri" w:hAnsi="Calibri" w:cs="Calibri"/>
+          <w:sz w:val="36"/>
+        </w:rPr>
+        <w:t>,</w:t>
+      </w:r>
+    </w:p>
+    <w:p>
+      <w:pPr>
+        <w:spacing w:line="256" w:lineRule="auto"/>
+        <w:ind w:left="360"/>
+        <w:jc w:val="center"/>
+        <w:rPr>
+          <w:rFonts w:ascii="Calibri" w:eastAsia="Calibri" w:hAnsi="Calibri" w:cs="Calibri"/>
+          <w:sz w:val="36"/>
+        </w:rPr>
+      </w:pPr>
+      <w:r>
+        <w:rPr>
+          <w:rFonts w:ascii="Calibri" w:eastAsia="Calibri" w:hAnsi="Calibri" w:cs="Calibri"/>
+          <w:sz w:val="36"/>
+        </w:rPr>
+        <w:lastRenderedPageBreak/>
+        <w:t>We put the style attributes</w:t>
+      </w:r>
+      <w:r>
+        <w:rPr>
+          <w:rFonts w:ascii="Calibri" w:eastAsia="Calibri" w:hAnsi="Calibri" w:cs="Calibri"/>
+          <w:sz w:val="36"/>
+        </w:rPr>
+        <w:t xml:space="preserve"> that make the changes we want</w:t>
+      </w:r>
+      <w:r>
+        <w:rPr>
+          <w:rFonts w:ascii="Calibri" w:eastAsia="Calibri" w:hAnsi="Calibri" w:cs="Calibri"/>
+          <w:sz w:val="36"/>
+        </w:rPr>
+        <w:t xml:space="preserve"> in the curled brace ({}) of the number</w:t>
+      </w:r>
+      <w:r>
+        <w:rPr>
+          <w:rFonts w:ascii="Calibri" w:eastAsia="Calibri" w:hAnsi="Calibri" w:cs="Calibri"/>
+          <w:sz w:val="36"/>
+        </w:rPr>
+        <w:t>s</w:t>
+      </w:r>
+      <w:r>
+        <w:rPr>
+          <w:rFonts w:ascii="Calibri" w:eastAsia="Calibri" w:hAnsi="Calibri" w:cs="Calibri"/>
+          <w:sz w:val="36"/>
+        </w:rPr>
+        <w:t xml:space="preserve"> along with </w:t>
+      </w:r>
+      <w:r>
+        <w:rPr>
+          <w:rFonts w:ascii="Calibri" w:eastAsia="Calibri" w:hAnsi="Calibri" w:cs="Calibri"/>
+          <w:sz w:val="36"/>
+        </w:rPr>
+        <w:t xml:space="preserve">the percent (%) measuring unit, </w:t>
+      </w:r>
+      <w:proofErr w:type="gramStart"/>
+      <w:r>
+        <w:rPr>
+          <w:rFonts w:ascii="Calibri" w:eastAsia="Calibri" w:hAnsi="Calibri" w:cs="Calibri"/>
+          <w:sz w:val="36"/>
+        </w:rPr>
+        <w:t>In</w:t>
+      </w:r>
+      <w:proofErr w:type="gramEnd"/>
+      <w:r>
+        <w:rPr>
+          <w:rFonts w:ascii="Calibri" w:eastAsia="Calibri" w:hAnsi="Calibri" w:cs="Calibri"/>
+          <w:sz w:val="36"/>
+        </w:rPr>
+        <w:t xml:space="preserve"> order to determine the starting and ending point of the changes</w:t>
+      </w:r>
+    </w:p>
+    <w:p>
+      <w:pPr>
+        <w:spacing w:line="256" w:lineRule="auto"/>
+        <w:ind w:left="360"/>
+        <w:jc w:val="center"/>
+        <w:rPr>
+          <w:rFonts w:ascii="Calibri" w:eastAsia="Calibri" w:hAnsi="Calibri" w:cs="Calibri"/>
+          <w:sz w:val="36"/>
+        </w:rPr>
+      </w:pPr>
+    </w:p>
+    <w:p>
+      <w:pPr>
+        <w:spacing w:line="256" w:lineRule="auto"/>
+        <w:ind w:left="360"/>
+        <w:jc w:val="center"/>
+        <w:rPr>
+          <w:rFonts w:ascii="Calibri" w:eastAsia="Calibri" w:hAnsi="Calibri" w:cs="Calibri"/>
+          <w:sz w:val="36"/>
+        </w:rPr>
+      </w:pPr>
+      <w:r>
+        <w:rPr>
+          <w:rFonts w:ascii="Calibri" w:eastAsia="Calibri" w:hAnsi="Calibri" w:cs="Calibri"/>
+          <w:sz w:val="36"/>
+        </w:rPr>
+        <w:t>52</w:t>
+      </w:r>
+      <w:r>
+        <w:rPr>
+          <w:rFonts w:ascii="Calibri" w:eastAsia="Calibri" w:hAnsi="Calibri" w:cs="Calibri"/>
+          <w:sz w:val="36"/>
+        </w:rPr>
+        <w:t xml:space="preserve"> - </w:t>
+      </w:r>
+      <w:r>
+        <w:rPr>
+          <w:rFonts w:ascii="Calibri" w:eastAsia="Calibri" w:hAnsi="Calibri" w:cs="Calibri"/>
+          <w:sz w:val="36"/>
+        </w:rPr>
+        <w:t>animation:</w:t>
+      </w:r>
+      <w:proofErr w:type="gramStart"/>
+      <w:r>
+        <w:rPr>
+          <w:rFonts w:ascii="Calibri" w:eastAsia="Calibri" w:hAnsi="Calibri" w:cs="Calibri"/>
+          <w:sz w:val="36"/>
+        </w:rPr>
+        <w:t xml:space="preserve">  :</w:t>
+      </w:r>
+      <w:proofErr w:type="gramEnd"/>
+      <w:r>
+        <w:rPr>
+          <w:rFonts w:ascii="Calibri" w:eastAsia="Calibri" w:hAnsi="Calibri" w:cs="Calibri"/>
+          <w:sz w:val="36"/>
+        </w:rPr>
+        <w:t xml:space="preserve"> We put a name, Number along with an “s” measuring unit, Special text, 2</w:t>
+      </w:r>
+      <w:r>
+        <w:rPr>
+          <w:rFonts w:ascii="Calibri" w:eastAsia="Calibri" w:hAnsi="Calibri" w:cs="Calibri"/>
+          <w:sz w:val="36"/>
+          <w:vertAlign w:val="superscript"/>
+        </w:rPr>
+        <w:t>nd</w:t>
+      </w:r>
+      <w:r>
+        <w:rPr>
+          <w:rFonts w:ascii="Calibri" w:eastAsia="Calibri" w:hAnsi="Calibri" w:cs="Calibri"/>
+          <w:sz w:val="36"/>
+        </w:rPr>
+        <w:t xml:space="preserve"> number along with an “s” measuring unit, A number or the “infinite” special text, 3</w:t>
+      </w:r>
+      <w:r>
+        <w:rPr>
+          <w:rFonts w:ascii="Calibri" w:eastAsia="Calibri" w:hAnsi="Calibri" w:cs="Calibri"/>
+          <w:sz w:val="36"/>
+          <w:vertAlign w:val="superscript"/>
+        </w:rPr>
+        <w:t>rd</w:t>
+      </w:r>
+      <w:r>
+        <w:rPr>
+          <w:rFonts w:ascii="Calibri" w:eastAsia="Calibri" w:hAnsi="Calibri" w:cs="Calibri"/>
+          <w:sz w:val="36"/>
+        </w:rPr>
+        <w:t xml:space="preserve"> special text.</w:t>
+      </w:r>
+    </w:p>
+    <w:p>
+      <w:pPr>
+        <w:spacing w:line="256" w:lineRule="auto"/>
+        <w:ind w:left="360"/>
+        <w:jc w:val="center"/>
+        <w:rPr>
+          <w:rFonts w:ascii="Calibri" w:eastAsia="Calibri" w:hAnsi="Calibri" w:cs="Calibri"/>
+          <w:sz w:val="36"/>
+        </w:rPr>
+      </w:pPr>
+      <w:r>
+        <w:rPr>
+          <w:rFonts w:ascii="Calibri" w:eastAsia="Calibri" w:hAnsi="Calibri" w:cs="Calibri"/>
+          <w:sz w:val="36"/>
+        </w:rPr>
+        <w:t>The name calls the animation that we created with @</w:t>
+      </w:r>
+      <w:proofErr w:type="spellStart"/>
+      <w:r>
+        <w:rPr>
+          <w:rFonts w:ascii="Calibri" w:eastAsia="Calibri" w:hAnsi="Calibri" w:cs="Calibri"/>
+          <w:sz w:val="36"/>
+        </w:rPr>
+        <w:t>keyframes</w:t>
+      </w:r>
+      <w:proofErr w:type="spellEnd"/>
+      <w:r>
+        <w:rPr>
+          <w:rFonts w:ascii="Calibri" w:eastAsia="Calibri" w:hAnsi="Calibri" w:cs="Calibri"/>
+          <w:sz w:val="36"/>
+        </w:rPr>
+        <w:t>,</w:t>
+      </w:r>
+    </w:p>
+    <w:p>
+      <w:pPr>
+        <w:spacing w:line="256" w:lineRule="auto"/>
+        <w:ind w:left="360"/>
+        <w:jc w:val="center"/>
+        <w:rPr>
+          <w:rFonts w:ascii="Calibri" w:eastAsia="Calibri" w:hAnsi="Calibri" w:cs="Calibri"/>
+          <w:sz w:val="36"/>
+        </w:rPr>
+      </w:pPr>
+      <w:r>
+        <w:rPr>
+          <w:rFonts w:ascii="Calibri" w:eastAsia="Calibri" w:hAnsi="Calibri" w:cs="Calibri"/>
+          <w:sz w:val="36"/>
+        </w:rPr>
+        <w:t>The 1</w:t>
+      </w:r>
+      <w:r>
+        <w:rPr>
+          <w:rFonts w:ascii="Calibri" w:eastAsia="Calibri" w:hAnsi="Calibri" w:cs="Calibri"/>
+          <w:sz w:val="36"/>
+          <w:vertAlign w:val="superscript"/>
+        </w:rPr>
+        <w:t>st</w:t>
+      </w:r>
+      <w:r>
+        <w:rPr>
+          <w:rFonts w:ascii="Calibri" w:eastAsia="Calibri" w:hAnsi="Calibri" w:cs="Calibri"/>
+          <w:sz w:val="36"/>
+        </w:rPr>
+        <w:t xml:space="preserve"> Number along with an “s” measuring unit determines how long it take for the animation to play,</w:t>
+      </w:r>
+    </w:p>
+    <w:p>
+      <w:pPr>
+        <w:spacing w:line="256" w:lineRule="auto"/>
+        <w:ind w:left="360"/>
+        <w:jc w:val="center"/>
+        <w:rPr>
+          <w:rFonts w:ascii="Calibri" w:eastAsia="Calibri" w:hAnsi="Calibri" w:cs="Calibri"/>
+          <w:sz w:val="36"/>
+        </w:rPr>
+      </w:pPr>
+      <w:r>
+        <w:rPr>
+          <w:rFonts w:ascii="Calibri" w:eastAsia="Calibri" w:hAnsi="Calibri" w:cs="Calibri"/>
+          <w:sz w:val="36"/>
+        </w:rPr>
+        <w:t>The 1</w:t>
+      </w:r>
+      <w:r>
+        <w:rPr>
+          <w:rFonts w:ascii="Calibri" w:eastAsia="Calibri" w:hAnsi="Calibri" w:cs="Calibri"/>
+          <w:sz w:val="36"/>
+          <w:vertAlign w:val="superscript"/>
+        </w:rPr>
+        <w:t>st</w:t>
+      </w:r>
+      <w:r>
+        <w:rPr>
+          <w:rFonts w:ascii="Calibri" w:eastAsia="Calibri" w:hAnsi="Calibri" w:cs="Calibri"/>
+          <w:sz w:val="36"/>
+        </w:rPr>
+        <w:t xml:space="preserve"> special text determines the pace at which the animation happens,</w:t>
+      </w:r>
+    </w:p>
+    <w:p>
+      <w:pPr>
+        <w:spacing w:line="256" w:lineRule="auto"/>
+        <w:ind w:left="360"/>
+        <w:jc w:val="center"/>
+        <w:rPr>
+          <w:rFonts w:ascii="Calibri" w:eastAsia="Calibri" w:hAnsi="Calibri" w:cs="Calibri"/>
+          <w:sz w:val="36"/>
+        </w:rPr>
+      </w:pPr>
+      <w:r>
+        <w:rPr>
+          <w:rFonts w:ascii="Calibri" w:eastAsia="Calibri" w:hAnsi="Calibri" w:cs="Calibri"/>
+          <w:sz w:val="36"/>
+        </w:rPr>
+        <w:t>The 2</w:t>
+      </w:r>
+      <w:r>
+        <w:rPr>
+          <w:rFonts w:ascii="Calibri" w:eastAsia="Calibri" w:hAnsi="Calibri" w:cs="Calibri"/>
+          <w:sz w:val="36"/>
+          <w:vertAlign w:val="superscript"/>
+        </w:rPr>
+        <w:t>nd</w:t>
+      </w:r>
+      <w:r>
+        <w:rPr>
+          <w:rFonts w:ascii="Calibri" w:eastAsia="Calibri" w:hAnsi="Calibri" w:cs="Calibri"/>
+          <w:sz w:val="36"/>
+        </w:rPr>
+        <w:t xml:space="preserve"> Number along with an “s” measuring unit determines the pause before the change starts,</w:t>
+      </w:r>
+    </w:p>
+    <w:p>
+      <w:pPr>
+        <w:spacing w:line="256" w:lineRule="auto"/>
+        <w:ind w:left="360"/>
+        <w:jc w:val="center"/>
+        <w:rPr>
+          <w:rFonts w:ascii="Calibri" w:eastAsia="Calibri" w:hAnsi="Calibri" w:cs="Calibri"/>
+          <w:sz w:val="36"/>
+        </w:rPr>
+      </w:pPr>
+      <w:r>
+        <w:rPr>
+          <w:rFonts w:ascii="Calibri" w:eastAsia="Calibri" w:hAnsi="Calibri" w:cs="Calibri"/>
+          <w:sz w:val="36"/>
+        </w:rPr>
+        <w:t>The 2</w:t>
+      </w:r>
+      <w:r>
+        <w:rPr>
+          <w:rFonts w:ascii="Calibri" w:eastAsia="Calibri" w:hAnsi="Calibri" w:cs="Calibri"/>
+          <w:sz w:val="36"/>
+          <w:vertAlign w:val="superscript"/>
+        </w:rPr>
+        <w:t>nd</w:t>
+      </w:r>
+      <w:r>
+        <w:rPr>
+          <w:rFonts w:ascii="Calibri" w:eastAsia="Calibri" w:hAnsi="Calibri" w:cs="Calibri"/>
+          <w:sz w:val="36"/>
+        </w:rPr>
+        <w:t xml:space="preserve"> special text determines how many times the image is repeated,</w:t>
+      </w:r>
+    </w:p>
+    <w:p>
+      <w:pPr>
+        <w:spacing w:line="256" w:lineRule="auto"/>
+        <w:ind w:left="360"/>
+        <w:jc w:val="center"/>
+        <w:rPr>
+          <w:rFonts w:ascii="Calibri" w:eastAsia="Calibri" w:hAnsi="Calibri" w:cs="Calibri"/>
+          <w:sz w:val="36"/>
+        </w:rPr>
+      </w:pPr>
+      <w:r>
+        <w:rPr>
+          <w:rFonts w:ascii="Calibri" w:eastAsia="Calibri" w:hAnsi="Calibri" w:cs="Calibri"/>
+          <w:sz w:val="36"/>
+        </w:rPr>
+        <w:t>And the 3</w:t>
+      </w:r>
+      <w:r>
+        <w:rPr>
+          <w:rFonts w:ascii="Calibri" w:eastAsia="Calibri" w:hAnsi="Calibri" w:cs="Calibri"/>
+          <w:sz w:val="36"/>
+          <w:vertAlign w:val="superscript"/>
+        </w:rPr>
+        <w:t>rd</w:t>
+      </w:r>
+      <w:r>
+        <w:rPr>
+          <w:rFonts w:ascii="Calibri" w:eastAsia="Calibri" w:hAnsi="Calibri" w:cs="Calibri"/>
+          <w:sz w:val="36"/>
+        </w:rPr>
+        <w:t xml:space="preserve"> special text determines whether the animation starts at the beginning or at the end.</w:t>
+      </w:r>
+    </w:p>
+    <w:p>
+      <w:pPr>
+        <w:spacing w:line="256" w:lineRule="auto"/>
+        <w:ind w:left="720"/>
+        <w:jc w:val="center"/>
+        <w:rPr>
+          <w:rFonts w:ascii="Calibri" w:eastAsia="Calibri" w:hAnsi="Calibri" w:cs="Calibri"/>
+          <w:sz w:val="36"/>
+        </w:rPr>
+      </w:pPr>
+    </w:p>
+    <w:p>
+      <w:pPr>
+        <w:spacing w:line="256" w:lineRule="auto"/>
+        <w:ind w:left="720"/>
+        <w:jc w:val="center"/>
+        <w:rPr>
+          <w:rFonts w:ascii="Calibri" w:eastAsia="Calibri" w:hAnsi="Calibri" w:cs="Calibri"/>
+          <w:sz w:val="36"/>
+        </w:rPr>
+      </w:pPr>
+    </w:p>
+    <w:p>
+      <w:pPr>
+        <w:spacing w:line="256" w:lineRule="auto"/>
+        <w:ind w:left="360"/>
+        <w:jc w:val="center"/>
+        <w:rPr>
+          <w:rFonts w:ascii="Calibri" w:eastAsia="Calibri" w:hAnsi="Calibri" w:cs="Calibri"/>
+          <w:sz w:val="36"/>
+        </w:rPr>
+      </w:pPr>
+      <w:r>
+        <w:rPr>
+          <w:rFonts w:ascii="Calibri" w:eastAsia="Calibri" w:hAnsi="Calibri" w:cs="Calibri"/>
+          <w:sz w:val="36"/>
+        </w:rPr>
+        <w:lastRenderedPageBreak/>
+        <w:t>53</w:t>
+      </w:r>
+      <w:r>
+        <w:rPr>
+          <w:rFonts w:ascii="Calibri" w:eastAsia="Calibri" w:hAnsi="Calibri" w:cs="Calibri"/>
+          <w:sz w:val="36"/>
+        </w:rPr>
+        <w:t xml:space="preserve"> - </w:t>
+      </w:r>
+      <w:r>
+        <w:rPr>
+          <w:rFonts w:ascii="Calibri" w:eastAsia="Calibri" w:hAnsi="Calibri" w:cs="Calibri"/>
+          <w:sz w:val="36"/>
+        </w:rPr>
+        <w:t>z-</w:t>
+      </w:r>
+      <w:proofErr w:type="gramStart"/>
+      <w:r>
+        <w:rPr>
+          <w:rFonts w:ascii="Calibri" w:eastAsia="Calibri" w:hAnsi="Calibri" w:cs="Calibri"/>
+          <w:sz w:val="36"/>
+        </w:rPr>
+        <w:t>index :</w:t>
+      </w:r>
+      <w:proofErr w:type="gramEnd"/>
+      <w:r>
+        <w:rPr>
+          <w:rFonts w:ascii="Calibri" w:eastAsia="Calibri" w:hAnsi="Calibri" w:cs="Calibri"/>
+          <w:sz w:val="36"/>
+        </w:rPr>
+        <w:t xml:space="preserve"> </w:t>
+      </w:r>
+      <w:r>
+        <w:rPr>
+          <w:rFonts w:ascii="Calibri" w:eastAsia="Calibri" w:hAnsi="Calibri" w:cs="Calibri"/>
+          <w:sz w:val="36"/>
+        </w:rPr>
+        <w:t xml:space="preserve">Meant for content affected by position:  </w:t>
+      </w:r>
+      <w:r>
+        <w:rPr>
+          <w:rFonts w:ascii="Calibri" w:eastAsia="Calibri" w:hAnsi="Calibri" w:cs="Calibri"/>
+          <w:sz w:val="36"/>
+        </w:rPr>
+        <w:t>(That doesn’t</w:t>
+      </w:r>
+      <w:r>
+        <w:rPr>
+          <w:rFonts w:ascii="Calibri" w:eastAsia="Calibri" w:hAnsi="Calibri" w:cs="Calibri"/>
+          <w:sz w:val="36"/>
+        </w:rPr>
+        <w:t xml:space="preserve"> have the “static” special text)</w:t>
+      </w:r>
+      <w:r>
+        <w:rPr>
+          <w:rFonts w:ascii="Calibri" w:eastAsia="Calibri" w:hAnsi="Calibri" w:cs="Calibri"/>
+          <w:sz w:val="36"/>
+        </w:rPr>
+        <w:t xml:space="preserve">, </w:t>
+      </w:r>
+      <w:r>
+        <w:rPr>
+          <w:rFonts w:ascii="Calibri" w:eastAsia="Calibri" w:hAnsi="Calibri" w:cs="Calibri"/>
+          <w:sz w:val="36"/>
+        </w:rPr>
+        <w:t xml:space="preserve">We put a number inside, </w:t>
+      </w:r>
+      <w:r>
+        <w:rPr>
+          <w:rFonts w:ascii="Calibri" w:eastAsia="Calibri" w:hAnsi="Calibri" w:cs="Calibri"/>
+          <w:sz w:val="36"/>
+        </w:rPr>
+        <w:t>Causing our content to end up on top (greater z-index:  value) or below each other (lower z-index:  value).</w:t>
+      </w:r>
+    </w:p>
+    <w:p>
+      <w:pPr>
+        <w:spacing w:line="256" w:lineRule="auto"/>
+        <w:ind w:left="360"/>
+        <w:jc w:val="center"/>
+        <w:rPr>
+          <w:rFonts w:ascii="Calibri" w:eastAsia="Calibri" w:hAnsi="Calibri" w:cs="Calibri"/>
+          <w:sz w:val="36"/>
+        </w:rPr>
+      </w:pPr>
       <w:bookmarkStart w:id="0" w:name="_GoBack"/>
       <w:bookmarkEnd w:id="0"/>
-      <w:r>
-        <w:rPr>
-          <w:rFonts w:ascii="Calibri" w:eastAsia="Calibri" w:hAnsi="Calibri" w:cs="Calibri"/>
-          <w:sz w:val="36"/>
-        </w:rPr>
-        <w:t>p</w:t>
-      </w:r>
-      <w:proofErr w:type="gramStart"/>
-      <w:r>
-        <w:rPr>
-          <w:rFonts w:ascii="Calibri" w:eastAsia="Calibri" w:hAnsi="Calibri" w:cs="Calibri"/>
-          <w:sz w:val="36"/>
-        </w:rPr>
-        <w:t xml:space="preserve">: </w:t>
-      </w:r>
-      <w:r>
-        <w:rPr>
-          <w:rFonts w:ascii="Calibri" w:eastAsia="Calibri" w:hAnsi="Calibri" w:cs="Calibri"/>
-          <w:sz w:val="36"/>
-        </w:rPr>
-        <w:t>,</w:t>
-      </w:r>
-      <w:proofErr w:type="gramEnd"/>
-      <w:r>
-        <w:rPr>
-          <w:rFonts w:ascii="Calibri" w:eastAsia="Calibri" w:hAnsi="Calibri" w:cs="Calibri"/>
-          <w:sz w:val="36"/>
-        </w:rPr>
-        <w:t xml:space="preserve"> bottom</w:t>
-      </w:r>
-      <w:r>
-        <w:rPr>
-          <w:rFonts w:ascii="Calibri" w:eastAsia="Calibri" w:hAnsi="Calibri" w:cs="Calibri"/>
-          <w:sz w:val="36"/>
-        </w:rPr>
-        <w:t xml:space="preserve">: </w:t>
-      </w:r>
-      <w:r>
-        <w:rPr>
-          <w:rFonts w:ascii="Calibri" w:eastAsia="Calibri" w:hAnsi="Calibri" w:cs="Calibri"/>
-          <w:sz w:val="36"/>
-        </w:rPr>
-        <w:t>, left</w:t>
-      </w:r>
-      <w:r>
-        <w:rPr>
-          <w:rFonts w:ascii="Calibri" w:eastAsia="Calibri" w:hAnsi="Calibri" w:cs="Calibri"/>
-          <w:sz w:val="36"/>
-        </w:rPr>
-        <w:t xml:space="preserve">: </w:t>
-      </w:r>
-      <w:r>
-        <w:rPr>
-          <w:rFonts w:ascii="Calibri" w:eastAsia="Calibri" w:hAnsi="Calibri" w:cs="Calibri"/>
-          <w:sz w:val="36"/>
-        </w:rPr>
-        <w:t xml:space="preserve">, right:  : </w:t>
-      </w:r>
-      <w:r>
-        <w:rPr>
-          <w:rFonts w:ascii="Calibri" w:eastAsia="Calibri" w:hAnsi="Calibri" w:cs="Calibri"/>
-          <w:sz w:val="36"/>
-        </w:rPr>
-        <w:t>We put a number along with a measuring unit inside, Changing the location of our content.</w:t>
-      </w:r>
-    </w:p>
-    <w:p>
-      <w:pPr>
-        <w:spacing w:line="256" w:lineRule="auto"/>
-        <w:jc w:val="center"/>
-        <w:rPr>
-          <w:rFonts w:ascii="Calibri" w:eastAsia="Calibri" w:hAnsi="Calibri" w:cs="Calibri"/>
-          <w:sz w:val="36"/>
-        </w:rPr>
-      </w:pPr>
-    </w:p>
-    <w:p>
-      <w:pPr>
-        <w:spacing w:line="256" w:lineRule="auto"/>
-        <w:ind w:left="360"/>
-        <w:jc w:val="center"/>
-        <w:rPr>
-          <w:rFonts w:ascii="Calibri" w:eastAsia="Calibri" w:hAnsi="Calibri" w:cs="Calibri"/>
-          <w:sz w:val="36"/>
-        </w:rPr>
-      </w:pPr>
-      <w:r>
-        <w:rPr>
-          <w:rFonts w:ascii="Calibri" w:eastAsia="Calibri" w:hAnsi="Calibri" w:cs="Calibri"/>
-          <w:sz w:val="36"/>
-        </w:rPr>
-        <w:t>34</w:t>
-      </w:r>
-      <w:r>
-        <w:rPr>
-          <w:rFonts w:ascii="Calibri" w:eastAsia="Calibri" w:hAnsi="Calibri" w:cs="Calibri"/>
-          <w:sz w:val="36"/>
-        </w:rPr>
-        <w:t xml:space="preserve"> - </w:t>
-      </w:r>
-      <w:r>
-        <w:rPr>
-          <w:rFonts w:ascii="Calibri" w:eastAsia="Calibri" w:hAnsi="Calibri" w:cs="Calibri"/>
-          <w:sz w:val="36"/>
-        </w:rPr>
-        <w:t>Scroll-behavior:</w:t>
-      </w:r>
-      <w:proofErr w:type="gramStart"/>
-      <w:r>
-        <w:rPr>
-          <w:rFonts w:ascii="Calibri" w:eastAsia="Calibri" w:hAnsi="Calibri" w:cs="Calibri"/>
-          <w:sz w:val="36"/>
-        </w:rPr>
-        <w:t xml:space="preserve">  :</w:t>
-      </w:r>
-      <w:proofErr w:type="gramEnd"/>
-      <w:r>
-        <w:rPr>
-          <w:rFonts w:ascii="Calibri" w:eastAsia="Calibri" w:hAnsi="Calibri" w:cs="Calibri"/>
-          <w:sz w:val="36"/>
-        </w:rPr>
-        <w:t xml:space="preserve"> Meant for the &lt;html&gt; tag, We put special text inside, Which determine the way in which our webpage scrolls.</w:t>
-      </w:r>
-    </w:p>
-    <w:p>
-      <w:pPr>
-        <w:spacing w:line="256" w:lineRule="auto"/>
-        <w:jc w:val="center"/>
-        <w:rPr>
-          <w:rFonts w:ascii="Calibri" w:eastAsia="Calibri" w:hAnsi="Calibri" w:cs="Calibri"/>
-          <w:sz w:val="36"/>
-        </w:rPr>
-      </w:pPr>
-    </w:p>
-    <w:p>
-      <w:pPr>
-        <w:spacing w:line="256" w:lineRule="auto"/>
-        <w:ind w:left="360"/>
-        <w:jc w:val="center"/>
-        <w:rPr>
-          <w:rFonts w:ascii="Calibri" w:eastAsia="Calibri" w:hAnsi="Calibri" w:cs="Calibri"/>
-          <w:sz w:val="36"/>
-        </w:rPr>
-      </w:pPr>
-      <w:r>
-        <w:rPr>
-          <w:rFonts w:ascii="Calibri" w:eastAsia="Calibri" w:hAnsi="Calibri" w:cs="Calibri"/>
-          <w:sz w:val="36"/>
-        </w:rPr>
-        <w:t>35</w:t>
-      </w:r>
-      <w:r>
-        <w:rPr>
-          <w:rFonts w:ascii="Calibri" w:eastAsia="Calibri" w:hAnsi="Calibri" w:cs="Calibri"/>
-          <w:sz w:val="36"/>
-        </w:rPr>
-        <w:t xml:space="preserve"> - </w:t>
-      </w:r>
-      <w:r>
-        <w:rPr>
-          <w:rFonts w:ascii="Calibri" w:eastAsia="Calibri" w:hAnsi="Calibri" w:cs="Calibri"/>
-          <w:sz w:val="36"/>
-        </w:rPr>
-        <w:t>Scroll-padding:</w:t>
-      </w:r>
-      <w:proofErr w:type="gramStart"/>
-      <w:r>
-        <w:rPr>
-          <w:rFonts w:ascii="Calibri" w:eastAsia="Calibri" w:hAnsi="Calibri" w:cs="Calibri"/>
-          <w:sz w:val="36"/>
-        </w:rPr>
-        <w:t xml:space="preserve">  :</w:t>
-      </w:r>
-      <w:proofErr w:type="gramEnd"/>
-      <w:r>
-        <w:rPr>
-          <w:rFonts w:ascii="Calibri" w:eastAsia="Calibri" w:hAnsi="Calibri" w:cs="Calibri"/>
-          <w:sz w:val="36"/>
-        </w:rPr>
-        <w:t xml:space="preserve"> We put a number along with a measuring unit inside, Changing how much distance our webpage has from its scrolling destination.</w:t>
-      </w:r>
-    </w:p>
-    <w:p>
-      <w:pPr>
-        <w:spacing w:line="256" w:lineRule="auto"/>
-        <w:jc w:val="center"/>
-        <w:rPr>
-          <w:rFonts w:ascii="Calibri" w:eastAsia="Calibri" w:hAnsi="Calibri" w:cs="Calibri"/>
-          <w:sz w:val="36"/>
-        </w:rPr>
-      </w:pPr>
-    </w:p>
-    <w:p>
-      <w:pPr>
-        <w:spacing w:line="256" w:lineRule="auto"/>
-        <w:ind w:left="360"/>
-        <w:jc w:val="center"/>
-        <w:rPr>
-          <w:rFonts w:ascii="Calibri" w:eastAsia="Calibri" w:hAnsi="Calibri" w:cs="Calibri"/>
-          <w:sz w:val="36"/>
-        </w:rPr>
-      </w:pPr>
-      <w:r>
-        <w:rPr>
-          <w:rFonts w:ascii="Calibri" w:eastAsia="Calibri" w:hAnsi="Calibri" w:cs="Calibri"/>
-          <w:sz w:val="36"/>
-        </w:rPr>
-        <w:t>36</w:t>
-      </w:r>
-      <w:r>
-        <w:rPr>
-          <w:rFonts w:ascii="Calibri" w:eastAsia="Calibri" w:hAnsi="Calibri" w:cs="Calibri"/>
-          <w:sz w:val="36"/>
-        </w:rPr>
-        <w:t xml:space="preserve"> - </w:t>
-      </w:r>
-      <w:r>
-        <w:rPr>
-          <w:rFonts w:ascii="Calibri" w:eastAsia="Calibri" w:hAnsi="Calibri" w:cs="Calibri"/>
-          <w:sz w:val="36"/>
-        </w:rPr>
-        <w:t>Font-weight:</w:t>
-      </w:r>
-      <w:proofErr w:type="gramStart"/>
-      <w:r>
-        <w:rPr>
-          <w:rFonts w:ascii="Calibri" w:eastAsia="Calibri" w:hAnsi="Calibri" w:cs="Calibri"/>
-          <w:sz w:val="36"/>
-        </w:rPr>
-        <w:t xml:space="preserve">  :</w:t>
-      </w:r>
-      <w:proofErr w:type="gramEnd"/>
-      <w:r>
-        <w:rPr>
-          <w:rFonts w:ascii="Calibri" w:eastAsia="Calibri" w:hAnsi="Calibri" w:cs="Calibri"/>
-          <w:sz w:val="36"/>
-        </w:rPr>
-        <w:t xml:space="preserve"> We put a number ranging from 100 to 900 or special text inside, Which determines the font thickness of our content’s text.</w:t>
-      </w:r>
-    </w:p>
-    <w:p>
-      <w:pPr>
-        <w:spacing w:line="256" w:lineRule="auto"/>
-        <w:jc w:val="center"/>
-        <w:rPr>
-          <w:rFonts w:ascii="Calibri" w:eastAsia="Calibri" w:hAnsi="Calibri" w:cs="Calibri"/>
-          <w:sz w:val="36"/>
-        </w:rPr>
-      </w:pPr>
-    </w:p>
-    <w:p>
-      <w:pPr>
-        <w:spacing w:line="256" w:lineRule="auto"/>
-        <w:ind w:left="360"/>
-        <w:jc w:val="center"/>
-        <w:rPr>
-          <w:rFonts w:ascii="Calibri" w:eastAsia="Calibri" w:hAnsi="Calibri" w:cs="Calibri"/>
-          <w:sz w:val="36"/>
-        </w:rPr>
-      </w:pPr>
-      <w:r>
-        <w:rPr>
-          <w:rFonts w:ascii="Calibri" w:eastAsia="Calibri" w:hAnsi="Calibri" w:cs="Calibri"/>
-          <w:sz w:val="36"/>
-        </w:rPr>
-        <w:t>37</w:t>
-      </w:r>
-      <w:r>
-        <w:rPr>
-          <w:rFonts w:ascii="Calibri" w:eastAsia="Calibri" w:hAnsi="Calibri" w:cs="Calibri"/>
-          <w:sz w:val="36"/>
-        </w:rPr>
-        <w:t xml:space="preserve"> - </w:t>
-      </w:r>
-      <w:r>
-        <w:rPr>
-          <w:rFonts w:ascii="Calibri" w:eastAsia="Calibri" w:hAnsi="Calibri" w:cs="Calibri"/>
-          <w:sz w:val="36"/>
-        </w:rPr>
-        <w:t>@media only screen and () {</w:t>
-      </w:r>
-      <w:proofErr w:type="gramStart"/>
-      <w:r>
-        <w:rPr>
-          <w:rFonts w:ascii="Calibri" w:eastAsia="Calibri" w:hAnsi="Calibri" w:cs="Calibri"/>
-          <w:sz w:val="36"/>
-        </w:rPr>
-        <w:t>} :</w:t>
-      </w:r>
-      <w:proofErr w:type="gramEnd"/>
-      <w:r>
-        <w:rPr>
-          <w:rFonts w:ascii="Calibri" w:eastAsia="Calibri" w:hAnsi="Calibri" w:cs="Calibri"/>
-          <w:sz w:val="36"/>
-        </w:rPr>
-        <w:t xml:space="preserve"> We put special text, Number along with the “</w:t>
-      </w:r>
-      <w:proofErr w:type="spellStart"/>
-      <w:r>
-        <w:rPr>
-          <w:rFonts w:ascii="Calibri" w:eastAsia="Calibri" w:hAnsi="Calibri" w:cs="Calibri"/>
-          <w:sz w:val="36"/>
-        </w:rPr>
-        <w:t>px</w:t>
-      </w:r>
-      <w:proofErr w:type="spellEnd"/>
-      <w:r>
-        <w:rPr>
-          <w:rFonts w:ascii="Calibri" w:eastAsia="Calibri" w:hAnsi="Calibri" w:cs="Calibri"/>
-          <w:sz w:val="36"/>
-        </w:rPr>
-        <w:t>” measuring unit, content’s tag(,class, id),  style attributes inside.</w:t>
-      </w:r>
-    </w:p>
-    <w:p>
-      <w:pPr>
-        <w:spacing w:line="256" w:lineRule="auto"/>
-        <w:ind w:left="360"/>
-        <w:jc w:val="center"/>
-        <w:rPr>
-          <w:rFonts w:ascii="Calibri" w:eastAsia="Calibri" w:hAnsi="Calibri" w:cs="Calibri"/>
-          <w:sz w:val="36"/>
-        </w:rPr>
-      </w:pPr>
-      <w:r>
-        <w:rPr>
-          <w:rFonts w:ascii="Calibri" w:eastAsia="Calibri" w:hAnsi="Calibri" w:cs="Calibri"/>
-          <w:sz w:val="36"/>
-        </w:rPr>
-        <w:t>We put the special text which determines the minimum of maximum width of our intended screen in the brace,</w:t>
-      </w:r>
-    </w:p>
-    <w:p>
-      <w:pPr>
-        <w:spacing w:line="256" w:lineRule="auto"/>
-        <w:ind w:left="360"/>
-        <w:jc w:val="center"/>
-        <w:rPr>
-          <w:rFonts w:ascii="Calibri" w:eastAsia="Calibri" w:hAnsi="Calibri" w:cs="Calibri"/>
-          <w:sz w:val="36"/>
-        </w:rPr>
-      </w:pPr>
-      <w:r>
-        <w:rPr>
-          <w:rFonts w:ascii="Calibri" w:eastAsia="Calibri" w:hAnsi="Calibri" w:cs="Calibri"/>
-          <w:sz w:val="36"/>
-        </w:rPr>
-        <w:t>We put the number with the “</w:t>
-      </w:r>
-      <w:proofErr w:type="spellStart"/>
-      <w:r>
-        <w:rPr>
-          <w:rFonts w:ascii="Calibri" w:eastAsia="Calibri" w:hAnsi="Calibri" w:cs="Calibri"/>
-          <w:sz w:val="36"/>
-        </w:rPr>
-        <w:t>px</w:t>
-      </w:r>
-      <w:proofErr w:type="spellEnd"/>
-      <w:r>
-        <w:rPr>
-          <w:rFonts w:ascii="Calibri" w:eastAsia="Calibri" w:hAnsi="Calibri" w:cs="Calibri"/>
-          <w:sz w:val="36"/>
-        </w:rPr>
-        <w:t xml:space="preserve">” measuring unit </w:t>
-      </w:r>
-      <w:r>
-        <w:rPr>
-          <w:rFonts w:ascii="Calibri" w:eastAsia="Calibri" w:hAnsi="Calibri" w:cs="Calibri"/>
-          <w:sz w:val="36"/>
-        </w:rPr>
-        <w:t>after</w:t>
-      </w:r>
-      <w:r>
-        <w:rPr>
-          <w:rFonts w:ascii="Calibri" w:eastAsia="Calibri" w:hAnsi="Calibri" w:cs="Calibri"/>
-          <w:sz w:val="36"/>
-        </w:rPr>
-        <w:t xml:space="preserve"> the </w:t>
-      </w:r>
-      <w:r>
-        <w:rPr>
-          <w:rFonts w:ascii="Calibri" w:eastAsia="Calibri" w:hAnsi="Calibri" w:cs="Calibri"/>
-          <w:sz w:val="36"/>
-        </w:rPr>
-        <w:t>colons</w:t>
-      </w:r>
-      <w:r>
-        <w:rPr>
-          <w:rFonts w:ascii="Calibri" w:eastAsia="Calibri" w:hAnsi="Calibri" w:cs="Calibri"/>
-          <w:sz w:val="36"/>
-        </w:rPr>
-        <w:t xml:space="preserve"> of the special text,</w:t>
-      </w:r>
-    </w:p>
-    <w:p>
-      <w:pPr>
-        <w:spacing w:line="256" w:lineRule="auto"/>
-        <w:ind w:left="1080"/>
-        <w:jc w:val="center"/>
-        <w:rPr>
-          <w:rFonts w:ascii="Calibri" w:eastAsia="Calibri" w:hAnsi="Calibri" w:cs="Calibri"/>
-          <w:sz w:val="36"/>
-        </w:rPr>
-      </w:pPr>
-      <w:r>
-        <w:rPr>
-          <w:rFonts w:ascii="Calibri" w:eastAsia="Calibri" w:hAnsi="Calibri" w:cs="Calibri"/>
-          <w:sz w:val="36"/>
-        </w:rPr>
-        <w:t>We put the content that we need to change in order for it to fit our intended screen, Or rather its tag, class or id name in the curled brace ({}),</w:t>
-      </w:r>
-    </w:p>
-    <w:p>
-      <w:pPr>
-        <w:spacing w:line="256" w:lineRule="auto"/>
-        <w:ind w:left="1080"/>
-        <w:jc w:val="center"/>
-        <w:rPr>
-          <w:rFonts w:ascii="Calibri" w:eastAsia="Calibri" w:hAnsi="Calibri" w:cs="Calibri"/>
-          <w:sz w:val="36"/>
-        </w:rPr>
-      </w:pPr>
-      <w:r>
-        <w:rPr>
-          <w:rFonts w:ascii="Calibri" w:eastAsia="Calibri" w:hAnsi="Calibri" w:cs="Calibri"/>
-          <w:sz w:val="36"/>
-        </w:rPr>
-        <w:t xml:space="preserve">We put the style attribute that allow us to change our content in any </w:t>
-      </w:r>
-      <w:proofErr w:type="spellStart"/>
-      <w:r>
-        <w:rPr>
-          <w:rFonts w:ascii="Calibri" w:eastAsia="Calibri" w:hAnsi="Calibri" w:cs="Calibri"/>
-          <w:sz w:val="36"/>
-        </w:rPr>
-        <w:t>ay</w:t>
-      </w:r>
-      <w:proofErr w:type="spellEnd"/>
-      <w:r>
-        <w:rPr>
-          <w:rFonts w:ascii="Calibri" w:eastAsia="Calibri" w:hAnsi="Calibri" w:cs="Calibri"/>
-          <w:sz w:val="36"/>
-        </w:rPr>
-        <w:t xml:space="preserve"> that’s needed in the curled brace ({}) of the content’s tag, class or id name.</w:t>
-      </w:r>
-    </w:p>
-    <w:p>
-      <w:pPr>
-        <w:spacing w:line="256" w:lineRule="auto"/>
-        <w:jc w:val="center"/>
-        <w:rPr>
-          <w:rFonts w:ascii="Calibri" w:eastAsia="Calibri" w:hAnsi="Calibri" w:cs="Calibri"/>
-          <w:sz w:val="36"/>
-        </w:rPr>
-      </w:pPr>
-    </w:p>
-    <w:p>
-      <w:pPr>
-        <w:spacing w:line="256" w:lineRule="auto"/>
-        <w:ind w:left="360"/>
-        <w:jc w:val="center"/>
-        <w:rPr>
-          <w:rFonts w:ascii="Calibri" w:eastAsia="Calibri" w:hAnsi="Calibri" w:cs="Calibri"/>
-          <w:sz w:val="36"/>
-        </w:rPr>
-      </w:pPr>
-      <w:r>
-        <w:rPr>
-          <w:rFonts w:ascii="Calibri" w:eastAsia="Calibri" w:hAnsi="Calibri" w:cs="Calibri"/>
-          <w:sz w:val="36"/>
-        </w:rPr>
-        <w:t>38</w:t>
-      </w:r>
-      <w:r>
-        <w:rPr>
-          <w:rFonts w:ascii="Calibri" w:eastAsia="Calibri" w:hAnsi="Calibri" w:cs="Calibri"/>
-          <w:sz w:val="36"/>
-        </w:rPr>
-        <w:t xml:space="preserve"> - </w:t>
-      </w:r>
-      <w:r>
-        <w:rPr>
-          <w:rFonts w:ascii="Calibri" w:eastAsia="Calibri" w:hAnsi="Calibri" w:cs="Calibri"/>
-          <w:sz w:val="36"/>
-        </w:rPr>
-        <w:t>Float:”</w:t>
-      </w:r>
-      <w:proofErr w:type="gramStart"/>
-      <w:r>
-        <w:rPr>
-          <w:rFonts w:ascii="Calibri" w:eastAsia="Calibri" w:hAnsi="Calibri" w:cs="Calibri"/>
-          <w:sz w:val="36"/>
-        </w:rPr>
-        <w:t>” :</w:t>
-      </w:r>
-      <w:proofErr w:type="gramEnd"/>
-      <w:r>
-        <w:rPr>
-          <w:rFonts w:ascii="Calibri" w:eastAsia="Calibri" w:hAnsi="Calibri" w:cs="Calibri"/>
-          <w:sz w:val="36"/>
-        </w:rPr>
-        <w:t xml:space="preserve"> We put special text inside, Which determines the way other content flow off of my content.</w:t>
-      </w:r>
-    </w:p>
-    <w:p>
-      <w:pPr>
-        <w:spacing w:line="256" w:lineRule="auto"/>
-        <w:jc w:val="center"/>
-        <w:rPr>
-          <w:rFonts w:ascii="Calibri" w:eastAsia="Calibri" w:hAnsi="Calibri" w:cs="Calibri"/>
-          <w:sz w:val="36"/>
-        </w:rPr>
-      </w:pPr>
-    </w:p>
-    <w:p>
-      <w:pPr>
-        <w:spacing w:line="256" w:lineRule="auto"/>
-        <w:ind w:left="360"/>
-        <w:jc w:val="center"/>
-        <w:rPr>
-          <w:rFonts w:ascii="Calibri" w:eastAsia="Calibri" w:hAnsi="Calibri" w:cs="Calibri"/>
-          <w:sz w:val="36"/>
-        </w:rPr>
-      </w:pPr>
-      <w:r>
-        <w:rPr>
-          <w:rFonts w:ascii="Calibri" w:eastAsia="Calibri" w:hAnsi="Calibri" w:cs="Calibri"/>
-          <w:sz w:val="36"/>
-        </w:rPr>
-        <w:lastRenderedPageBreak/>
-        <w:t>39</w:t>
-      </w:r>
-      <w:r>
-        <w:rPr>
-          <w:rFonts w:ascii="Calibri" w:eastAsia="Calibri" w:hAnsi="Calibri" w:cs="Calibri"/>
-          <w:sz w:val="36"/>
-        </w:rPr>
-        <w:t xml:space="preserve"> - </w:t>
-      </w:r>
-      <w:r>
-        <w:rPr>
-          <w:rFonts w:ascii="Calibri" w:eastAsia="Calibri" w:hAnsi="Calibri" w:cs="Calibri"/>
-          <w:sz w:val="36"/>
-        </w:rPr>
-        <w:t>text-transform:”</w:t>
-      </w:r>
-      <w:proofErr w:type="gramStart"/>
-      <w:r>
-        <w:rPr>
-          <w:rFonts w:ascii="Calibri" w:eastAsia="Calibri" w:hAnsi="Calibri" w:cs="Calibri"/>
-          <w:sz w:val="36"/>
-        </w:rPr>
-        <w:t>” :</w:t>
-      </w:r>
-      <w:proofErr w:type="gramEnd"/>
-      <w:r>
-        <w:rPr>
-          <w:rFonts w:ascii="Calibri" w:eastAsia="Calibri" w:hAnsi="Calibri" w:cs="Calibri"/>
-          <w:sz w:val="36"/>
-        </w:rPr>
-        <w:t xml:space="preserve"> We put special text inside, Which determines the case of our content’s text.</w:t>
-      </w:r>
-    </w:p>
-    <w:p>
-      <w:pPr>
-        <w:spacing w:line="256" w:lineRule="auto"/>
-        <w:ind w:left="360"/>
-        <w:jc w:val="center"/>
-        <w:rPr>
-          <w:rFonts w:ascii="Calibri" w:eastAsia="Calibri" w:hAnsi="Calibri" w:cs="Calibri"/>
-          <w:sz w:val="36"/>
-        </w:rPr>
-      </w:pPr>
-    </w:p>
-    <w:p>
-      <w:pPr>
-        <w:spacing w:line="256" w:lineRule="auto"/>
-        <w:ind w:left="360"/>
-        <w:jc w:val="center"/>
-        <w:rPr>
-          <w:rFonts w:ascii="Calibri" w:eastAsia="Calibri" w:hAnsi="Calibri" w:cs="Calibri"/>
-          <w:sz w:val="36"/>
-        </w:rPr>
-      </w:pPr>
-      <w:r>
-        <w:rPr>
-          <w:rFonts w:ascii="Calibri" w:eastAsia="Calibri" w:hAnsi="Calibri" w:cs="Calibri"/>
-          <w:sz w:val="36"/>
-        </w:rPr>
-        <w:t>40</w:t>
-      </w:r>
-      <w:r>
-        <w:rPr>
-          <w:rFonts w:ascii="Calibri" w:eastAsia="Calibri" w:hAnsi="Calibri" w:cs="Calibri"/>
-          <w:sz w:val="36"/>
-        </w:rPr>
-        <w:t xml:space="preserve"> </w:t>
-      </w:r>
-      <w:proofErr w:type="gramStart"/>
-      <w:r>
-        <w:rPr>
-          <w:rFonts w:ascii="Calibri" w:eastAsia="Calibri" w:hAnsi="Calibri" w:cs="Calibri"/>
-          <w:sz w:val="36"/>
-        </w:rPr>
-        <w:t xml:space="preserve">- </w:t>
-      </w:r>
-      <w:r>
-        <w:rPr>
-          <w:rFonts w:ascii="Calibri" w:eastAsia="Calibri" w:hAnsi="Calibri" w:cs="Calibri"/>
-          <w:sz w:val="36"/>
-        </w:rPr>
-        <w:t>::before</w:t>
-      </w:r>
-      <w:proofErr w:type="gramEnd"/>
-      <w:r>
-        <w:rPr>
-          <w:rFonts w:ascii="Calibri" w:eastAsia="Calibri" w:hAnsi="Calibri" w:cs="Calibri"/>
-          <w:sz w:val="36"/>
-        </w:rPr>
-        <w:t xml:space="preserve"> {} : </w:t>
-      </w:r>
-      <w:r>
-        <w:rPr>
-          <w:rFonts w:ascii="Calibri" w:eastAsia="Calibri" w:hAnsi="Calibri" w:cs="Calibri"/>
-          <w:sz w:val="36"/>
-        </w:rPr>
-        <w:t xml:space="preserve">Meant for content affected by position: relative, </w:t>
-      </w:r>
-      <w:r>
-        <w:rPr>
-          <w:rFonts w:ascii="Calibri" w:eastAsia="Calibri" w:hAnsi="Calibri" w:cs="Calibri"/>
-          <w:sz w:val="36"/>
-        </w:rPr>
-        <w:t>We put style attributes inside, Adding parts to the left of our content.</w:t>
-      </w:r>
-    </w:p>
-    <w:p>
-      <w:pPr>
-        <w:spacing w:line="256" w:lineRule="auto"/>
-        <w:ind w:left="720"/>
-        <w:jc w:val="center"/>
-        <w:rPr>
-          <w:rFonts w:ascii="Calibri" w:eastAsia="Calibri" w:hAnsi="Calibri" w:cs="Calibri"/>
-          <w:sz w:val="36"/>
-        </w:rPr>
-      </w:pPr>
-    </w:p>
-    <w:p>
-      <w:pPr>
-        <w:spacing w:line="256" w:lineRule="auto"/>
-        <w:ind w:left="360"/>
-        <w:jc w:val="center"/>
-        <w:rPr>
-          <w:rFonts w:ascii="Calibri" w:eastAsia="Calibri" w:hAnsi="Calibri" w:cs="Calibri"/>
-          <w:sz w:val="36"/>
-        </w:rPr>
-      </w:pPr>
-      <w:r>
-        <w:rPr>
-          <w:rFonts w:ascii="Calibri" w:eastAsia="Calibri" w:hAnsi="Calibri" w:cs="Calibri"/>
-          <w:sz w:val="36"/>
-        </w:rPr>
-        <w:t>41</w:t>
-      </w:r>
-      <w:r>
-        <w:rPr>
-          <w:rFonts w:ascii="Calibri" w:eastAsia="Calibri" w:hAnsi="Calibri" w:cs="Calibri"/>
-          <w:sz w:val="36"/>
-        </w:rPr>
-        <w:t xml:space="preserve"> </w:t>
-      </w:r>
-      <w:proofErr w:type="gramStart"/>
-      <w:r>
-        <w:rPr>
-          <w:rFonts w:ascii="Calibri" w:eastAsia="Calibri" w:hAnsi="Calibri" w:cs="Calibri"/>
-          <w:sz w:val="36"/>
-        </w:rPr>
-        <w:t xml:space="preserve">- </w:t>
-      </w:r>
-      <w:r>
-        <w:rPr>
-          <w:rFonts w:ascii="Calibri" w:eastAsia="Calibri" w:hAnsi="Calibri" w:cs="Calibri"/>
-          <w:sz w:val="36"/>
-        </w:rPr>
-        <w:t>::after</w:t>
-      </w:r>
-      <w:proofErr w:type="gramEnd"/>
-      <w:r>
-        <w:rPr>
-          <w:rFonts w:ascii="Calibri" w:eastAsia="Calibri" w:hAnsi="Calibri" w:cs="Calibri"/>
-          <w:sz w:val="36"/>
-        </w:rPr>
-        <w:t xml:space="preserve"> {} : </w:t>
-      </w:r>
-      <w:r>
-        <w:rPr>
-          <w:rFonts w:ascii="Calibri" w:eastAsia="Calibri" w:hAnsi="Calibri" w:cs="Calibri"/>
-          <w:sz w:val="36"/>
-        </w:rPr>
-        <w:t xml:space="preserve">Meant for content affected by position: relative, </w:t>
-      </w:r>
-      <w:r>
-        <w:rPr>
-          <w:rFonts w:ascii="Calibri" w:eastAsia="Calibri" w:hAnsi="Calibri" w:cs="Calibri"/>
-          <w:sz w:val="36"/>
-        </w:rPr>
-        <w:t>We put style attributes inside, Adding parts to the right of our content.</w:t>
-      </w:r>
-    </w:p>
-    <w:p>
-      <w:pPr>
-        <w:spacing w:line="256" w:lineRule="auto"/>
-        <w:jc w:val="center"/>
-        <w:rPr>
-          <w:rFonts w:ascii="Calibri" w:eastAsia="Calibri" w:hAnsi="Calibri" w:cs="Calibri"/>
-          <w:sz w:val="36"/>
-        </w:rPr>
-      </w:pPr>
-    </w:p>
-    <w:p>
-      <w:pPr>
-        <w:spacing w:line="256" w:lineRule="auto"/>
-        <w:ind w:left="360"/>
-        <w:jc w:val="center"/>
-        <w:rPr>
-          <w:rFonts w:ascii="Calibri" w:eastAsia="Calibri" w:hAnsi="Calibri" w:cs="Calibri"/>
-          <w:sz w:val="36"/>
-        </w:rPr>
-      </w:pPr>
-      <w:r>
-        <w:rPr>
-          <w:rFonts w:ascii="Calibri" w:eastAsia="Calibri" w:hAnsi="Calibri" w:cs="Calibri"/>
-          <w:sz w:val="36"/>
-        </w:rPr>
-        <w:t>42</w:t>
-      </w:r>
-      <w:r>
-        <w:rPr>
-          <w:rFonts w:ascii="Calibri" w:eastAsia="Calibri" w:hAnsi="Calibri" w:cs="Calibri"/>
-          <w:sz w:val="36"/>
-        </w:rPr>
-        <w:t xml:space="preserve"> - content: </w:t>
-      </w:r>
-      <w:proofErr w:type="gramStart"/>
-      <w:r>
-        <w:rPr>
-          <w:rFonts w:ascii="Calibri" w:eastAsia="Calibri" w:hAnsi="Calibri" w:cs="Calibri"/>
-          <w:sz w:val="36"/>
-        </w:rPr>
-        <w:t>“ “</w:t>
-      </w:r>
-      <w:proofErr w:type="gramEnd"/>
-      <w:r>
-        <w:rPr>
-          <w:rFonts w:ascii="Calibri" w:eastAsia="Calibri" w:hAnsi="Calibri" w:cs="Calibri"/>
-          <w:sz w:val="36"/>
-        </w:rPr>
-        <w:t xml:space="preserve"> : Meant to be put inside the ::before {} and ::after {} style attributes, We put text inside, Adding it to our content.</w:t>
-      </w:r>
-    </w:p>
-    <w:p>
-      <w:pPr>
-        <w:spacing w:line="256" w:lineRule="auto"/>
-        <w:rPr>
-          <w:rFonts w:ascii="Calibri" w:eastAsia="Calibri" w:hAnsi="Calibri" w:cs="Calibri"/>
-          <w:sz w:val="36"/>
-        </w:rPr>
-      </w:pPr>
-    </w:p>
-    <w:p>
-      <w:pPr>
-        <w:spacing w:line="256" w:lineRule="auto"/>
-        <w:ind w:left="360"/>
-        <w:jc w:val="center"/>
-        <w:rPr>
-          <w:rFonts w:ascii="Calibri" w:eastAsia="Calibri" w:hAnsi="Calibri" w:cs="Calibri"/>
-          <w:sz w:val="36"/>
-        </w:rPr>
-      </w:pPr>
-      <w:r>
-        <w:rPr>
-          <w:rFonts w:ascii="Calibri" w:eastAsia="Calibri" w:hAnsi="Calibri" w:cs="Calibri"/>
-          <w:sz w:val="36"/>
-        </w:rPr>
-        <w:t>43</w:t>
-      </w:r>
-      <w:r>
-        <w:rPr>
-          <w:rFonts w:ascii="Calibri" w:eastAsia="Calibri" w:hAnsi="Calibri" w:cs="Calibri"/>
-          <w:sz w:val="36"/>
-        </w:rPr>
-        <w:t xml:space="preserve"> - perspective</w:t>
-      </w:r>
-      <w:r>
-        <w:rPr>
-          <w:rFonts w:ascii="Calibri" w:eastAsia="Calibri" w:hAnsi="Calibri" w:cs="Calibri"/>
-          <w:sz w:val="36"/>
-        </w:rPr>
-        <w:t>:</w:t>
-      </w:r>
-      <w:proofErr w:type="gramStart"/>
-      <w:r>
-        <w:rPr>
-          <w:rFonts w:ascii="Calibri" w:eastAsia="Calibri" w:hAnsi="Calibri" w:cs="Calibri"/>
-          <w:sz w:val="36"/>
-        </w:rPr>
-        <w:t xml:space="preserve">  :</w:t>
-      </w:r>
-      <w:proofErr w:type="gramEnd"/>
-      <w:r>
-        <w:rPr>
-          <w:rFonts w:ascii="Calibri" w:eastAsia="Calibri" w:hAnsi="Calibri" w:cs="Calibri"/>
-          <w:sz w:val="36"/>
-        </w:rPr>
-        <w:t xml:space="preserve"> Meant for the content’s organization tag,</w:t>
-      </w:r>
-      <w:r>
-        <w:rPr>
-          <w:rFonts w:ascii="Calibri" w:eastAsia="Calibri" w:hAnsi="Calibri" w:cs="Calibri"/>
-          <w:sz w:val="36"/>
-        </w:rPr>
-        <w:t xml:space="preserve"> We put a number along with a measuring unit inside, Giving our content a feeling of 3D, By rotating their view of our content.</w:t>
-      </w:r>
-    </w:p>
-    <w:p>
-      <w:pPr>
-        <w:spacing w:line="256" w:lineRule="auto"/>
-        <w:ind w:left="360"/>
-        <w:jc w:val="center"/>
-        <w:rPr>
-          <w:rFonts w:ascii="Calibri" w:eastAsia="Calibri" w:hAnsi="Calibri" w:cs="Calibri"/>
-          <w:sz w:val="36"/>
-        </w:rPr>
-      </w:pPr>
-    </w:p>
-    <w:p>
-      <w:pPr>
-        <w:spacing w:line="256" w:lineRule="auto"/>
-        <w:ind w:left="360"/>
-        <w:jc w:val="center"/>
-        <w:rPr>
-          <w:rFonts w:ascii="Calibri" w:eastAsia="Calibri" w:hAnsi="Calibri" w:cs="Calibri"/>
-          <w:sz w:val="36"/>
-        </w:rPr>
-      </w:pPr>
-      <w:r>
-        <w:rPr>
-          <w:rFonts w:ascii="Calibri" w:eastAsia="Calibri" w:hAnsi="Calibri" w:cs="Calibri"/>
-          <w:sz w:val="36"/>
-        </w:rPr>
-        <w:t>44</w:t>
-      </w:r>
-      <w:r>
-        <w:rPr>
-          <w:rFonts w:ascii="Calibri" w:eastAsia="Calibri" w:hAnsi="Calibri" w:cs="Calibri"/>
-          <w:sz w:val="36"/>
-        </w:rPr>
-        <w:t xml:space="preserve"> - </w:t>
-      </w:r>
-      <w:r>
-        <w:rPr>
-          <w:rFonts w:ascii="Calibri" w:eastAsia="Calibri" w:hAnsi="Calibri" w:cs="Calibri"/>
-          <w:sz w:val="36"/>
-        </w:rPr>
-        <w:t>Transform-style:</w:t>
-      </w:r>
-      <w:proofErr w:type="gramStart"/>
-      <w:r>
-        <w:rPr>
-          <w:rFonts w:ascii="Calibri" w:eastAsia="Calibri" w:hAnsi="Calibri" w:cs="Calibri"/>
-          <w:sz w:val="36"/>
-        </w:rPr>
-        <w:t xml:space="preserve">  :</w:t>
-      </w:r>
-      <w:proofErr w:type="gramEnd"/>
-      <w:r>
-        <w:rPr>
-          <w:rFonts w:ascii="Calibri" w:eastAsia="Calibri" w:hAnsi="Calibri" w:cs="Calibri"/>
-          <w:sz w:val="36"/>
-        </w:rPr>
-        <w:t xml:space="preserve"> We put special text inside, Which determines whether our content</w:t>
-      </w:r>
-      <w:r>
-        <w:rPr>
-          <w:rFonts w:ascii="Calibri" w:eastAsia="Calibri" w:hAnsi="Calibri" w:cs="Calibri"/>
-          <w:sz w:val="36"/>
-        </w:rPr>
-        <w:t>’s location reacts to the location of 3D content/content with depth or not.</w:t>
-      </w:r>
-    </w:p>
-    <w:p>
-      <w:pPr>
-        <w:spacing w:line="256" w:lineRule="auto"/>
-        <w:jc w:val="center"/>
-        <w:rPr>
-          <w:rFonts w:ascii="Calibri" w:eastAsia="Calibri" w:hAnsi="Calibri" w:cs="Calibri"/>
-          <w:sz w:val="36"/>
-        </w:rPr>
-      </w:pPr>
-    </w:p>
-    <w:p>
-      <w:pPr>
-        <w:spacing w:line="256" w:lineRule="auto"/>
-        <w:ind w:left="360"/>
-        <w:jc w:val="center"/>
-        <w:rPr>
-          <w:rFonts w:ascii="Calibri" w:eastAsia="Calibri" w:hAnsi="Calibri" w:cs="Calibri"/>
-          <w:sz w:val="36"/>
-        </w:rPr>
-      </w:pPr>
-      <w:r>
-        <w:rPr>
-          <w:rFonts w:ascii="Calibri" w:eastAsia="Calibri" w:hAnsi="Calibri" w:cs="Calibri"/>
-          <w:sz w:val="36"/>
-        </w:rPr>
-        <w:t>45 – transform-origin:</w:t>
-      </w:r>
-      <w:proofErr w:type="gramStart"/>
-      <w:r>
-        <w:rPr>
-          <w:rFonts w:ascii="Calibri" w:eastAsia="Calibri" w:hAnsi="Calibri" w:cs="Calibri"/>
-          <w:sz w:val="36"/>
-        </w:rPr>
-        <w:t xml:space="preserve">  :</w:t>
-      </w:r>
-      <w:proofErr w:type="gramEnd"/>
-      <w:r>
-        <w:rPr>
-          <w:rFonts w:ascii="Calibri" w:eastAsia="Calibri" w:hAnsi="Calibri" w:cs="Calibri"/>
-          <w:sz w:val="36"/>
-        </w:rPr>
-        <w:t xml:space="preserve"> We put either two numbers along with a measuring unit, Or a special text inside, Determining our content’s pivot/anchor point.</w:t>
-      </w:r>
-    </w:p>
-    <w:p>
-      <w:pPr>
-        <w:spacing w:line="256" w:lineRule="auto"/>
-        <w:ind w:left="720"/>
-        <w:jc w:val="center"/>
-        <w:rPr>
-          <w:rFonts w:ascii="Calibri" w:eastAsia="Calibri" w:hAnsi="Calibri" w:cs="Calibri"/>
-          <w:sz w:val="36"/>
-        </w:rPr>
-      </w:pPr>
-    </w:p>
-    <w:p>
-      <w:pPr>
-        <w:spacing w:line="256" w:lineRule="auto"/>
-        <w:ind w:left="360"/>
-        <w:jc w:val="center"/>
-        <w:rPr>
-          <w:rFonts w:ascii="Calibri" w:eastAsia="Calibri" w:hAnsi="Calibri" w:cs="Calibri"/>
-          <w:sz w:val="36"/>
-        </w:rPr>
-      </w:pPr>
-      <w:r>
-        <w:rPr>
-          <w:rFonts w:ascii="Calibri" w:eastAsia="Calibri" w:hAnsi="Calibri" w:cs="Calibri"/>
-          <w:sz w:val="36"/>
-        </w:rPr>
-        <w:t>45</w:t>
-      </w:r>
-      <w:r>
-        <w:rPr>
-          <w:rFonts w:ascii="Calibri" w:eastAsia="Calibri" w:hAnsi="Calibri" w:cs="Calibri"/>
-          <w:sz w:val="36"/>
-        </w:rPr>
-        <w:t xml:space="preserve"> - </w:t>
-      </w:r>
-      <w:r>
-        <w:rPr>
-          <w:rFonts w:ascii="Calibri" w:eastAsia="Calibri" w:hAnsi="Calibri" w:cs="Calibri"/>
-          <w:sz w:val="36"/>
-        </w:rPr>
-        <w:t xml:space="preserve">Transform: </w:t>
-      </w:r>
-      <w:proofErr w:type="spellStart"/>
-      <w:proofErr w:type="gramStart"/>
-      <w:r>
-        <w:rPr>
-          <w:rFonts w:ascii="Calibri" w:eastAsia="Calibri" w:hAnsi="Calibri" w:cs="Calibri"/>
-          <w:sz w:val="36"/>
-        </w:rPr>
-        <w:t>translateX</w:t>
-      </w:r>
-      <w:proofErr w:type="spellEnd"/>
-      <w:r>
-        <w:rPr>
-          <w:rFonts w:ascii="Calibri" w:eastAsia="Calibri" w:hAnsi="Calibri" w:cs="Calibri"/>
-          <w:sz w:val="36"/>
-        </w:rPr>
-        <w:t>(</w:t>
-      </w:r>
-      <w:proofErr w:type="gramEnd"/>
-      <w:r>
-        <w:rPr>
-          <w:rFonts w:ascii="Calibri" w:eastAsia="Calibri" w:hAnsi="Calibri" w:cs="Calibri"/>
-          <w:sz w:val="36"/>
-        </w:rPr>
-        <w:t xml:space="preserve">, Y, Z) (), Transform: translate() : We put a number along with a measuring unit inside, Changing the location of our content from </w:t>
-      </w:r>
-      <w:r>
-        <w:rPr>
-          <w:rFonts w:ascii="Calibri" w:eastAsia="Calibri" w:hAnsi="Calibri" w:cs="Calibri"/>
-          <w:sz w:val="36"/>
-        </w:rPr>
-        <w:t>either left to right (Positive Value),</w:t>
-      </w:r>
-      <w:r>
-        <w:rPr>
-          <w:rFonts w:ascii="Calibri" w:eastAsia="Calibri" w:hAnsi="Calibri" w:cs="Calibri"/>
-          <w:sz w:val="36"/>
-        </w:rPr>
-        <w:t xml:space="preserve"> right</w:t>
-      </w:r>
-      <w:r>
-        <w:rPr>
-          <w:rFonts w:ascii="Calibri" w:eastAsia="Calibri" w:hAnsi="Calibri" w:cs="Calibri"/>
-          <w:sz w:val="36"/>
-        </w:rPr>
-        <w:t xml:space="preserve"> to left</w:t>
-      </w:r>
-      <w:r>
-        <w:rPr>
-          <w:rFonts w:ascii="Calibri" w:eastAsia="Calibri" w:hAnsi="Calibri" w:cs="Calibri"/>
-          <w:sz w:val="36"/>
-        </w:rPr>
-        <w:t xml:space="preserve"> (Negative Value) direction with </w:t>
-      </w:r>
-      <w:proofErr w:type="spellStart"/>
-      <w:r>
-        <w:rPr>
-          <w:rFonts w:ascii="Calibri" w:eastAsia="Calibri" w:hAnsi="Calibri" w:cs="Calibri"/>
-          <w:sz w:val="36"/>
-        </w:rPr>
-        <w:t>translate</w:t>
-      </w:r>
-      <w:r>
-        <w:rPr>
-          <w:rFonts w:ascii="Calibri" w:eastAsia="Calibri" w:hAnsi="Calibri" w:cs="Calibri"/>
-          <w:sz w:val="36"/>
-        </w:rPr>
-        <w:t>X</w:t>
-      </w:r>
-      <w:proofErr w:type="spellEnd"/>
-      <w:r>
-        <w:rPr>
-          <w:rFonts w:ascii="Calibri" w:eastAsia="Calibri" w:hAnsi="Calibri" w:cs="Calibri"/>
-          <w:sz w:val="36"/>
-        </w:rPr>
-        <w:t>() and translate()’s</w:t>
-      </w:r>
-      <w:r>
-        <w:rPr>
-          <w:rFonts w:ascii="Calibri" w:eastAsia="Calibri" w:hAnsi="Calibri" w:cs="Calibri"/>
-          <w:sz w:val="36"/>
-        </w:rPr>
-        <w:t xml:space="preserve"> 1</w:t>
-      </w:r>
-      <w:r>
-        <w:rPr>
-          <w:rFonts w:ascii="Calibri" w:eastAsia="Calibri" w:hAnsi="Calibri" w:cs="Calibri"/>
-          <w:sz w:val="36"/>
-          <w:vertAlign w:val="superscript"/>
-        </w:rPr>
-        <w:t>st</w:t>
-      </w:r>
-      <w:r>
-        <w:rPr>
-          <w:rFonts w:ascii="Calibri" w:eastAsia="Calibri" w:hAnsi="Calibri" w:cs="Calibri"/>
-          <w:sz w:val="36"/>
-        </w:rPr>
-        <w:t xml:space="preserve"> Number</w:t>
-      </w:r>
-      <w:r>
-        <w:rPr>
-          <w:rFonts w:ascii="Calibri" w:eastAsia="Calibri" w:hAnsi="Calibri" w:cs="Calibri"/>
-          <w:sz w:val="36"/>
-        </w:rPr>
-        <w:t>,</w:t>
-      </w:r>
-    </w:p>
-    <w:p>
-      <w:pPr>
-        <w:spacing w:line="256" w:lineRule="auto"/>
-        <w:ind w:left="360"/>
-        <w:jc w:val="center"/>
-        <w:rPr>
-          <w:rFonts w:ascii="Calibri" w:eastAsia="Calibri" w:hAnsi="Calibri" w:cs="Calibri"/>
-          <w:sz w:val="36"/>
-        </w:rPr>
-      </w:pPr>
-      <w:r>
-        <w:rPr>
-          <w:rFonts w:ascii="Calibri" w:eastAsia="Calibri" w:hAnsi="Calibri" w:cs="Calibri"/>
-          <w:sz w:val="36"/>
-        </w:rPr>
-        <w:t xml:space="preserve">Or </w:t>
-      </w:r>
-      <w:r>
-        <w:rPr>
-          <w:rFonts w:ascii="Calibri" w:eastAsia="Calibri" w:hAnsi="Calibri" w:cs="Calibri"/>
-          <w:sz w:val="36"/>
-        </w:rPr>
-        <w:t xml:space="preserve">Top to bottom (Positive Value), </w:t>
-      </w:r>
-      <w:r>
-        <w:rPr>
-          <w:rFonts w:ascii="Calibri" w:eastAsia="Calibri" w:hAnsi="Calibri" w:cs="Calibri"/>
-          <w:sz w:val="36"/>
-        </w:rPr>
-        <w:t>Bottom</w:t>
-      </w:r>
-      <w:r>
-        <w:rPr>
-          <w:rFonts w:ascii="Calibri" w:eastAsia="Calibri" w:hAnsi="Calibri" w:cs="Calibri"/>
-          <w:sz w:val="36"/>
-        </w:rPr>
-        <w:t xml:space="preserve"> to top</w:t>
-      </w:r>
-      <w:r>
-        <w:rPr>
-          <w:rFonts w:ascii="Calibri" w:eastAsia="Calibri" w:hAnsi="Calibri" w:cs="Calibri"/>
-          <w:sz w:val="36"/>
-        </w:rPr>
-        <w:t xml:space="preserve"> (Negative Value) with </w:t>
-      </w:r>
-      <w:proofErr w:type="gramStart"/>
-      <w:r>
-        <w:rPr>
-          <w:rFonts w:ascii="Calibri" w:eastAsia="Calibri" w:hAnsi="Calibri" w:cs="Calibri"/>
-          <w:sz w:val="36"/>
-        </w:rPr>
-        <w:t>translate(</w:t>
-      </w:r>
-      <w:proofErr w:type="gramEnd"/>
-      <w:r>
-        <w:rPr>
-          <w:rFonts w:ascii="Calibri" w:eastAsia="Calibri" w:hAnsi="Calibri" w:cs="Calibri"/>
-          <w:sz w:val="36"/>
-        </w:rPr>
-        <w:t>) and translate()’s</w:t>
-      </w:r>
-      <w:r>
-        <w:rPr>
-          <w:rFonts w:ascii="Calibri" w:eastAsia="Calibri" w:hAnsi="Calibri" w:cs="Calibri"/>
-          <w:sz w:val="36"/>
-        </w:rPr>
-        <w:t xml:space="preserve"> 2</w:t>
-      </w:r>
-      <w:r>
-        <w:rPr>
-          <w:rFonts w:ascii="Calibri" w:eastAsia="Calibri" w:hAnsi="Calibri" w:cs="Calibri"/>
-          <w:sz w:val="36"/>
-          <w:vertAlign w:val="superscript"/>
-        </w:rPr>
-        <w:t>nd</w:t>
-      </w:r>
-      <w:r>
-        <w:rPr>
-          <w:rFonts w:ascii="Calibri" w:eastAsia="Calibri" w:hAnsi="Calibri" w:cs="Calibri"/>
-          <w:sz w:val="36"/>
-        </w:rPr>
-        <w:t xml:space="preserve"> Number</w:t>
-      </w:r>
-      <w:r>
-        <w:rPr>
-          <w:rFonts w:ascii="Calibri" w:eastAsia="Calibri" w:hAnsi="Calibri" w:cs="Calibri"/>
-          <w:sz w:val="36"/>
-        </w:rPr>
-        <w:t>,</w:t>
-      </w:r>
-    </w:p>
-    <w:p>
-      <w:pPr>
-        <w:spacing w:line="256" w:lineRule="auto"/>
-        <w:ind w:left="360"/>
-        <w:jc w:val="center"/>
-        <w:rPr>
-          <w:rFonts w:ascii="Calibri" w:eastAsia="Calibri" w:hAnsi="Calibri" w:cs="Calibri"/>
-          <w:sz w:val="36"/>
-        </w:rPr>
-      </w:pPr>
-      <w:r>
-        <w:rPr>
-          <w:rFonts w:ascii="Calibri" w:eastAsia="Calibri" w:hAnsi="Calibri" w:cs="Calibri"/>
-          <w:sz w:val="36"/>
-        </w:rPr>
-        <w:t xml:space="preserve">Or </w:t>
-      </w:r>
-      <w:r>
-        <w:rPr>
-          <w:rFonts w:ascii="Calibri" w:eastAsia="Calibri" w:hAnsi="Calibri" w:cs="Calibri"/>
-          <w:sz w:val="36"/>
-        </w:rPr>
-        <w:t>Forward</w:t>
-      </w:r>
-      <w:r>
-        <w:rPr>
-          <w:rFonts w:ascii="Calibri" w:eastAsia="Calibri" w:hAnsi="Calibri" w:cs="Calibri"/>
-          <w:sz w:val="36"/>
-        </w:rPr>
-        <w:t xml:space="preserve"> to backward</w:t>
-      </w:r>
-      <w:r>
-        <w:rPr>
-          <w:rFonts w:ascii="Calibri" w:eastAsia="Calibri" w:hAnsi="Calibri" w:cs="Calibri"/>
-          <w:sz w:val="36"/>
-        </w:rPr>
-        <w:t xml:space="preserve"> (Positive Value), Backward</w:t>
-      </w:r>
-      <w:r>
-        <w:rPr>
-          <w:rFonts w:ascii="Calibri" w:eastAsia="Calibri" w:hAnsi="Calibri" w:cs="Calibri"/>
-          <w:sz w:val="36"/>
-        </w:rPr>
-        <w:t xml:space="preserve"> to forward</w:t>
-      </w:r>
-      <w:r>
-        <w:rPr>
-          <w:rFonts w:ascii="Calibri" w:eastAsia="Calibri" w:hAnsi="Calibri" w:cs="Calibri"/>
-          <w:sz w:val="36"/>
-        </w:rPr>
-        <w:t xml:space="preserve"> (Negative Value) with</w:t>
-      </w:r>
-      <w:r>
-        <w:rPr>
-          <w:rFonts w:ascii="Calibri" w:eastAsia="Calibri" w:hAnsi="Calibri" w:cs="Calibri"/>
-          <w:sz w:val="36"/>
-        </w:rPr>
-        <w:t xml:space="preserve"> </w:t>
-      </w:r>
-      <w:proofErr w:type="spellStart"/>
-      <w:proofErr w:type="gramStart"/>
-      <w:r>
-        <w:rPr>
-          <w:rFonts w:ascii="Calibri" w:eastAsia="Calibri" w:hAnsi="Calibri" w:cs="Calibri"/>
-          <w:sz w:val="36"/>
-        </w:rPr>
-        <w:t>translateZ</w:t>
-      </w:r>
-      <w:proofErr w:type="spellEnd"/>
-      <w:r>
-        <w:rPr>
-          <w:rFonts w:ascii="Calibri" w:eastAsia="Calibri" w:hAnsi="Calibri" w:cs="Calibri"/>
-          <w:sz w:val="36"/>
-        </w:rPr>
-        <w:t>(</w:t>
-      </w:r>
-      <w:proofErr w:type="gramEnd"/>
-      <w:r>
-        <w:rPr>
-          <w:rFonts w:ascii="Calibri" w:eastAsia="Calibri" w:hAnsi="Calibri" w:cs="Calibri"/>
-          <w:sz w:val="36"/>
-        </w:rPr>
-        <w:t>).</w:t>
-      </w:r>
-    </w:p>
-    <w:p>
-      <w:pPr>
-        <w:spacing w:line="256" w:lineRule="auto"/>
-        <w:rPr>
-          <w:rFonts w:ascii="Calibri" w:eastAsia="Calibri" w:hAnsi="Calibri" w:cs="Calibri"/>
-          <w:sz w:val="36"/>
-        </w:rPr>
-      </w:pPr>
-    </w:p>
-    <w:p>
-      <w:pPr>
-        <w:spacing w:line="256" w:lineRule="auto"/>
-        <w:ind w:left="360"/>
-        <w:jc w:val="center"/>
-        <w:rPr>
-          <w:rFonts w:ascii="Calibri" w:eastAsia="Calibri" w:hAnsi="Calibri" w:cs="Calibri"/>
-          <w:sz w:val="36"/>
-        </w:rPr>
-      </w:pPr>
-      <w:r>
-        <w:rPr>
-          <w:rFonts w:ascii="Calibri" w:eastAsia="Calibri" w:hAnsi="Calibri" w:cs="Calibri"/>
-          <w:sz w:val="36"/>
-        </w:rPr>
-        <w:t>46</w:t>
-      </w:r>
-      <w:r>
-        <w:rPr>
-          <w:rFonts w:ascii="Calibri" w:eastAsia="Calibri" w:hAnsi="Calibri" w:cs="Calibri"/>
-          <w:sz w:val="36"/>
-        </w:rPr>
-        <w:t xml:space="preserve"> - </w:t>
-      </w:r>
-      <w:r>
-        <w:rPr>
-          <w:rFonts w:ascii="Calibri" w:eastAsia="Calibri" w:hAnsi="Calibri" w:cs="Calibri"/>
-          <w:sz w:val="36"/>
-        </w:rPr>
-        <w:t xml:space="preserve">Transform: </w:t>
-      </w:r>
-      <w:proofErr w:type="spellStart"/>
-      <w:proofErr w:type="gramStart"/>
-      <w:r>
-        <w:rPr>
-          <w:rFonts w:ascii="Calibri" w:eastAsia="Calibri" w:hAnsi="Calibri" w:cs="Calibri"/>
-          <w:sz w:val="36"/>
-        </w:rPr>
-        <w:t>rotateX</w:t>
-      </w:r>
-      <w:proofErr w:type="spellEnd"/>
-      <w:r>
-        <w:rPr>
-          <w:rFonts w:ascii="Calibri" w:eastAsia="Calibri" w:hAnsi="Calibri" w:cs="Calibri"/>
-          <w:sz w:val="36"/>
-        </w:rPr>
-        <w:t>(</w:t>
-      </w:r>
-      <w:proofErr w:type="gramEnd"/>
-      <w:r>
-        <w:rPr>
-          <w:rFonts w:ascii="Calibri" w:eastAsia="Calibri" w:hAnsi="Calibri" w:cs="Calibri"/>
-          <w:sz w:val="36"/>
-        </w:rPr>
-        <w:t>, Y, Z) (), or Transform: rotate() : We put a number along with the “</w:t>
-      </w:r>
-      <w:proofErr w:type="spellStart"/>
-      <w:r>
-        <w:rPr>
-          <w:rFonts w:ascii="Calibri" w:eastAsia="Calibri" w:hAnsi="Calibri" w:cs="Calibri"/>
-          <w:sz w:val="36"/>
-        </w:rPr>
-        <w:t>deg</w:t>
-      </w:r>
-      <w:proofErr w:type="spellEnd"/>
-      <w:r>
-        <w:rPr>
-          <w:rFonts w:ascii="Calibri" w:eastAsia="Calibri" w:hAnsi="Calibri" w:cs="Calibri"/>
-          <w:sz w:val="36"/>
-        </w:rPr>
-        <w:t>” measuring unit inside, Which rotates our content backward (Positive V</w:t>
-      </w:r>
-      <w:r>
-        <w:rPr>
-          <w:rFonts w:ascii="Calibri" w:eastAsia="Calibri" w:hAnsi="Calibri" w:cs="Calibri"/>
-          <w:sz w:val="36"/>
-        </w:rPr>
-        <w:t>alue), forward (Negative Value)</w:t>
-      </w:r>
-      <w:r>
-        <w:rPr>
-          <w:rFonts w:ascii="Calibri" w:eastAsia="Calibri" w:hAnsi="Calibri" w:cs="Calibri"/>
-          <w:sz w:val="36"/>
-        </w:rPr>
-        <w:t xml:space="preserve"> with </w:t>
-      </w:r>
-      <w:proofErr w:type="spellStart"/>
-      <w:r>
-        <w:rPr>
-          <w:rFonts w:ascii="Calibri" w:eastAsia="Calibri" w:hAnsi="Calibri" w:cs="Calibri"/>
-          <w:sz w:val="36"/>
-        </w:rPr>
-        <w:t>rotate</w:t>
-      </w:r>
-      <w:r>
-        <w:rPr>
-          <w:rFonts w:ascii="Calibri" w:eastAsia="Calibri" w:hAnsi="Calibri" w:cs="Calibri"/>
-          <w:sz w:val="36"/>
-        </w:rPr>
-        <w:t>X</w:t>
-      </w:r>
-      <w:proofErr w:type="spellEnd"/>
-      <w:r>
-        <w:rPr>
-          <w:rFonts w:ascii="Calibri" w:eastAsia="Calibri" w:hAnsi="Calibri" w:cs="Calibri"/>
-          <w:sz w:val="36"/>
-        </w:rPr>
-        <w:t>(</w:t>
-      </w:r>
-      <w:r>
-        <w:rPr>
-          <w:rFonts w:ascii="Calibri" w:eastAsia="Calibri" w:hAnsi="Calibri" w:cs="Calibri"/>
-          <w:sz w:val="36"/>
-        </w:rPr>
-        <w:t>),</w:t>
-      </w:r>
-    </w:p>
-    <w:p>
-      <w:pPr>
-        <w:spacing w:line="256" w:lineRule="auto"/>
-        <w:ind w:left="360"/>
-        <w:jc w:val="center"/>
-        <w:rPr>
-          <w:rFonts w:ascii="Calibri" w:eastAsia="Calibri" w:hAnsi="Calibri" w:cs="Calibri"/>
-          <w:sz w:val="36"/>
-        </w:rPr>
-      </w:pPr>
-      <w:r>
-        <w:rPr>
-          <w:rFonts w:ascii="Calibri" w:eastAsia="Calibri" w:hAnsi="Calibri" w:cs="Calibri"/>
-          <w:sz w:val="36"/>
-        </w:rPr>
-        <w:t>Or</w:t>
-      </w:r>
-      <w:r>
-        <w:rPr>
-          <w:rFonts w:ascii="Calibri" w:eastAsia="Calibri" w:hAnsi="Calibri" w:cs="Calibri"/>
-          <w:sz w:val="36"/>
-        </w:rPr>
-        <w:t xml:space="preserve"> left (Positive </w:t>
-      </w:r>
-      <w:r>
-        <w:rPr>
-          <w:rFonts w:ascii="Calibri" w:eastAsia="Calibri" w:hAnsi="Calibri" w:cs="Calibri"/>
-          <w:sz w:val="36"/>
-        </w:rPr>
-        <w:t xml:space="preserve">Value), right (Negative Value) with </w:t>
-      </w:r>
-      <w:proofErr w:type="spellStart"/>
-      <w:proofErr w:type="gramStart"/>
-      <w:r>
-        <w:rPr>
-          <w:rFonts w:ascii="Calibri" w:eastAsia="Calibri" w:hAnsi="Calibri" w:cs="Calibri"/>
-          <w:sz w:val="36"/>
-        </w:rPr>
-        <w:t>rotateY</w:t>
-      </w:r>
-      <w:proofErr w:type="spellEnd"/>
-      <w:r>
-        <w:rPr>
-          <w:rFonts w:ascii="Calibri" w:eastAsia="Calibri" w:hAnsi="Calibri" w:cs="Calibri"/>
-          <w:sz w:val="36"/>
-        </w:rPr>
-        <w:t>(</w:t>
-      </w:r>
-      <w:proofErr w:type="gramEnd"/>
-      <w:r>
-        <w:rPr>
-          <w:rFonts w:ascii="Calibri" w:eastAsia="Calibri" w:hAnsi="Calibri" w:cs="Calibri"/>
-          <w:sz w:val="36"/>
-        </w:rPr>
-        <w:t>),</w:t>
-      </w:r>
-    </w:p>
-    <w:p>
-      <w:pPr>
-        <w:spacing w:line="256" w:lineRule="auto"/>
-        <w:ind w:left="360"/>
-        <w:jc w:val="center"/>
-        <w:rPr>
-          <w:rFonts w:ascii="Calibri" w:eastAsia="Calibri" w:hAnsi="Calibri" w:cs="Calibri"/>
-          <w:sz w:val="36"/>
-        </w:rPr>
-      </w:pPr>
-      <w:r>
-        <w:rPr>
-          <w:rFonts w:ascii="Calibri" w:eastAsia="Calibri" w:hAnsi="Calibri" w:cs="Calibri"/>
-          <w:sz w:val="36"/>
-        </w:rPr>
-        <w:t>Or, Clockwise (Positive Value), Reverse Clockwise (Negative Value)</w:t>
-      </w:r>
-      <w:r>
-        <w:rPr>
-          <w:rFonts w:ascii="Calibri" w:eastAsia="Calibri" w:hAnsi="Calibri" w:cs="Calibri"/>
-          <w:sz w:val="36"/>
-        </w:rPr>
-        <w:t xml:space="preserve"> with </w:t>
-      </w:r>
-      <w:proofErr w:type="gramStart"/>
-      <w:r>
-        <w:rPr>
-          <w:rFonts w:ascii="Calibri" w:eastAsia="Calibri" w:hAnsi="Calibri" w:cs="Calibri"/>
-          <w:sz w:val="36"/>
-        </w:rPr>
-        <w:t>rotate(</w:t>
-      </w:r>
-      <w:proofErr w:type="gramEnd"/>
-      <w:r>
-        <w:rPr>
-          <w:rFonts w:ascii="Calibri" w:eastAsia="Calibri" w:hAnsi="Calibri" w:cs="Calibri"/>
-          <w:sz w:val="36"/>
-        </w:rPr>
-        <w:t>) or</w:t>
-      </w:r>
-      <w:r>
-        <w:rPr>
-          <w:rFonts w:ascii="Calibri" w:eastAsia="Calibri" w:hAnsi="Calibri" w:cs="Calibri"/>
-          <w:sz w:val="36"/>
-        </w:rPr>
-        <w:t xml:space="preserve"> rotate()).</w:t>
-      </w:r>
-    </w:p>
-    <w:p>
-      <w:pPr>
-        <w:spacing w:line="256" w:lineRule="auto"/>
-        <w:jc w:val="center"/>
-        <w:rPr>
-          <w:rFonts w:ascii="Calibri" w:eastAsia="Calibri" w:hAnsi="Calibri" w:cs="Calibri"/>
-          <w:sz w:val="36"/>
-        </w:rPr>
-      </w:pPr>
-    </w:p>
-    <w:p>
-      <w:pPr>
-        <w:spacing w:line="256" w:lineRule="auto"/>
-        <w:ind w:left="360"/>
-        <w:jc w:val="center"/>
-        <w:rPr>
-          <w:rFonts w:ascii="Calibri" w:eastAsia="Calibri" w:hAnsi="Calibri" w:cs="Calibri"/>
-          <w:sz w:val="36"/>
-        </w:rPr>
-      </w:pPr>
-      <w:r>
-        <w:rPr>
-          <w:rFonts w:ascii="Calibri" w:eastAsia="Calibri" w:hAnsi="Calibri" w:cs="Calibri"/>
-          <w:sz w:val="36"/>
-        </w:rPr>
-        <w:lastRenderedPageBreak/>
-        <w:t>49</w:t>
-      </w:r>
-      <w:r>
-        <w:rPr>
-          <w:rFonts w:ascii="Calibri" w:eastAsia="Calibri" w:hAnsi="Calibri" w:cs="Calibri"/>
-          <w:sz w:val="36"/>
-        </w:rPr>
-        <w:t xml:space="preserve"> - </w:t>
-      </w:r>
-      <w:r>
-        <w:rPr>
-          <w:rFonts w:ascii="Calibri" w:eastAsia="Calibri" w:hAnsi="Calibri" w:cs="Calibri"/>
-          <w:sz w:val="36"/>
-        </w:rPr>
-        <w:t>Scale:</w:t>
-      </w:r>
-      <w:proofErr w:type="gramStart"/>
-      <w:r>
-        <w:rPr>
-          <w:rFonts w:ascii="Calibri" w:eastAsia="Calibri" w:hAnsi="Calibri" w:cs="Calibri"/>
-          <w:sz w:val="36"/>
-        </w:rPr>
-        <w:t xml:space="preserve">  :</w:t>
-      </w:r>
-      <w:proofErr w:type="gramEnd"/>
-      <w:r>
-        <w:rPr>
-          <w:rFonts w:ascii="Calibri" w:eastAsia="Calibri" w:hAnsi="Calibri" w:cs="Calibri"/>
-          <w:sz w:val="36"/>
-        </w:rPr>
-        <w:t xml:space="preserve"> We put 3 number inside, The 1s multiplies our content’s width, The 2</w:t>
-      </w:r>
-      <w:r>
-        <w:rPr>
-          <w:rFonts w:ascii="Calibri" w:eastAsia="Calibri" w:hAnsi="Calibri" w:cs="Calibri"/>
-          <w:sz w:val="36"/>
-          <w:vertAlign w:val="superscript"/>
-        </w:rPr>
-        <w:t>nd</w:t>
-      </w:r>
-      <w:r>
-        <w:rPr>
-          <w:rFonts w:ascii="Calibri" w:eastAsia="Calibri" w:hAnsi="Calibri" w:cs="Calibri"/>
-          <w:sz w:val="36"/>
-        </w:rPr>
-        <w:t xml:space="preserve"> its height, And the 3</w:t>
-      </w:r>
-      <w:r>
-        <w:rPr>
-          <w:rFonts w:ascii="Calibri" w:eastAsia="Calibri" w:hAnsi="Calibri" w:cs="Calibri"/>
-          <w:sz w:val="36"/>
-          <w:vertAlign w:val="superscript"/>
-        </w:rPr>
-        <w:t>rd</w:t>
-      </w:r>
-      <w:r>
-        <w:rPr>
-          <w:rFonts w:ascii="Calibri" w:eastAsia="Calibri" w:hAnsi="Calibri" w:cs="Calibri"/>
-          <w:sz w:val="36"/>
-        </w:rPr>
-        <w:t xml:space="preserve"> its dimension.</w:t>
-      </w:r>
-    </w:p>
-    <w:p>
-      <w:pPr>
-        <w:spacing w:line="256" w:lineRule="auto"/>
-        <w:ind w:left="360"/>
-        <w:jc w:val="center"/>
-        <w:rPr>
-          <w:rFonts w:ascii="Calibri" w:eastAsia="Calibri" w:hAnsi="Calibri" w:cs="Calibri"/>
-          <w:sz w:val="36"/>
-        </w:rPr>
-      </w:pPr>
-      <w:r>
-        <w:rPr>
-          <w:rFonts w:ascii="Calibri" w:eastAsia="Calibri" w:hAnsi="Calibri" w:cs="Calibri"/>
-          <w:sz w:val="36"/>
-        </w:rPr>
-        <w:t>50</w:t>
-      </w:r>
-      <w:r>
-        <w:rPr>
-          <w:rFonts w:ascii="Calibri" w:eastAsia="Calibri" w:hAnsi="Calibri" w:cs="Calibri"/>
-          <w:sz w:val="36"/>
-        </w:rPr>
-        <w:t xml:space="preserve"> - </w:t>
-      </w:r>
-      <w:r>
-        <w:rPr>
-          <w:rFonts w:ascii="Calibri" w:eastAsia="Calibri" w:hAnsi="Calibri" w:cs="Calibri"/>
-          <w:sz w:val="36"/>
-        </w:rPr>
-        <w:t xml:space="preserve">Transition: We put style attributes, Number with an “s” measuring unit, Special text, </w:t>
-      </w:r>
-      <w:proofErr w:type="gramStart"/>
-      <w:r>
-        <w:rPr>
-          <w:rFonts w:ascii="Calibri" w:eastAsia="Calibri" w:hAnsi="Calibri" w:cs="Calibri"/>
-          <w:sz w:val="36"/>
-        </w:rPr>
-        <w:t>And</w:t>
-      </w:r>
-      <w:proofErr w:type="gramEnd"/>
-      <w:r>
-        <w:rPr>
-          <w:rFonts w:ascii="Calibri" w:eastAsia="Calibri" w:hAnsi="Calibri" w:cs="Calibri"/>
-          <w:sz w:val="36"/>
-        </w:rPr>
-        <w:t xml:space="preserve"> a 2</w:t>
-      </w:r>
-      <w:r>
-        <w:rPr>
-          <w:rFonts w:ascii="Calibri" w:eastAsia="Calibri" w:hAnsi="Calibri" w:cs="Calibri"/>
-          <w:sz w:val="36"/>
-          <w:vertAlign w:val="superscript"/>
-        </w:rPr>
-        <w:t>nd</w:t>
-      </w:r>
-      <w:r>
-        <w:rPr>
-          <w:rFonts w:ascii="Calibri" w:eastAsia="Calibri" w:hAnsi="Calibri" w:cs="Calibri"/>
-          <w:sz w:val="36"/>
-        </w:rPr>
-        <w:t xml:space="preserve"> number with an “s” measuring unit.</w:t>
-      </w:r>
-    </w:p>
-    <w:p>
-      <w:pPr>
-        <w:spacing w:line="256" w:lineRule="auto"/>
-        <w:ind w:left="360"/>
-        <w:jc w:val="center"/>
-        <w:rPr>
-          <w:rFonts w:ascii="Calibri" w:eastAsia="Calibri" w:hAnsi="Calibri" w:cs="Calibri"/>
-          <w:sz w:val="36"/>
-        </w:rPr>
-      </w:pPr>
-      <w:r>
-        <w:rPr>
-          <w:rFonts w:ascii="Calibri" w:eastAsia="Calibri" w:hAnsi="Calibri" w:cs="Calibri"/>
-          <w:sz w:val="36"/>
-        </w:rPr>
-        <w:t xml:space="preserve">The style attribute is the change we want to </w:t>
-      </w:r>
-      <w:r>
-        <w:rPr>
-          <w:rFonts w:ascii="Calibri" w:eastAsia="Calibri" w:hAnsi="Calibri" w:cs="Calibri"/>
-          <w:sz w:val="36"/>
-        </w:rPr>
-        <w:t>control</w:t>
-      </w:r>
-      <w:r>
-        <w:rPr>
-          <w:rFonts w:ascii="Calibri" w:eastAsia="Calibri" w:hAnsi="Calibri" w:cs="Calibri"/>
-          <w:sz w:val="36"/>
-        </w:rPr>
-        <w:t xml:space="preserve"> the timing of,</w:t>
-      </w:r>
-    </w:p>
-    <w:p>
-      <w:pPr>
-        <w:spacing w:line="256" w:lineRule="auto"/>
-        <w:ind w:left="360"/>
-        <w:jc w:val="center"/>
-        <w:rPr>
-          <w:rFonts w:ascii="Calibri" w:eastAsia="Calibri" w:hAnsi="Calibri" w:cs="Calibri"/>
-          <w:sz w:val="36"/>
-        </w:rPr>
-      </w:pPr>
-      <w:r>
-        <w:rPr>
-          <w:rFonts w:ascii="Calibri" w:eastAsia="Calibri" w:hAnsi="Calibri" w:cs="Calibri"/>
-          <w:sz w:val="36"/>
-        </w:rPr>
-        <w:t>The 1</w:t>
-      </w:r>
-      <w:r>
-        <w:rPr>
-          <w:rFonts w:ascii="Calibri" w:eastAsia="Calibri" w:hAnsi="Calibri" w:cs="Calibri"/>
-          <w:sz w:val="36"/>
-          <w:vertAlign w:val="superscript"/>
-        </w:rPr>
-        <w:t>st</w:t>
-      </w:r>
-      <w:r>
-        <w:rPr>
-          <w:rFonts w:ascii="Calibri" w:eastAsia="Calibri" w:hAnsi="Calibri" w:cs="Calibri"/>
-          <w:sz w:val="36"/>
-        </w:rPr>
-        <w:t xml:space="preserve"> number along with the “s” measuring unit determines how long it takes for the change to finish,</w:t>
-      </w:r>
-    </w:p>
-    <w:p>
-      <w:pPr>
-        <w:spacing w:line="256" w:lineRule="auto"/>
-        <w:ind w:left="360"/>
-        <w:jc w:val="center"/>
-        <w:rPr>
-          <w:rFonts w:ascii="Calibri" w:eastAsia="Calibri" w:hAnsi="Calibri" w:cs="Calibri"/>
-          <w:sz w:val="36"/>
-        </w:rPr>
-      </w:pPr>
-      <w:r>
-        <w:rPr>
-          <w:rFonts w:ascii="Calibri" w:eastAsia="Calibri" w:hAnsi="Calibri" w:cs="Calibri"/>
-          <w:sz w:val="36"/>
-        </w:rPr>
-        <w:t>The special text determines the pace at which the change happens,</w:t>
-      </w:r>
-    </w:p>
-    <w:p>
-      <w:pPr>
-        <w:spacing w:line="256" w:lineRule="auto"/>
-        <w:ind w:left="360"/>
-        <w:jc w:val="center"/>
-        <w:rPr>
-          <w:rFonts w:ascii="Calibri" w:eastAsia="Calibri" w:hAnsi="Calibri" w:cs="Calibri"/>
-          <w:sz w:val="36"/>
-        </w:rPr>
-      </w:pPr>
-      <w:r>
-        <w:rPr>
-          <w:rFonts w:ascii="Calibri" w:eastAsia="Calibri" w:hAnsi="Calibri" w:cs="Calibri"/>
-          <w:sz w:val="36"/>
-        </w:rPr>
-        <w:t>And the 2</w:t>
-      </w:r>
-      <w:r>
-        <w:rPr>
-          <w:rFonts w:ascii="Calibri" w:eastAsia="Calibri" w:hAnsi="Calibri" w:cs="Calibri"/>
-          <w:sz w:val="36"/>
-          <w:vertAlign w:val="superscript"/>
-        </w:rPr>
-        <w:t>nd</w:t>
-      </w:r>
-      <w:r>
-        <w:rPr>
-          <w:rFonts w:ascii="Calibri" w:eastAsia="Calibri" w:hAnsi="Calibri" w:cs="Calibri"/>
-          <w:sz w:val="36"/>
-        </w:rPr>
-        <w:t xml:space="preserve"> number along with an “s” measuring unit determines the brief pause before the change happens.</w:t>
-      </w:r>
-    </w:p>
-    <w:p>
-      <w:pPr>
-        <w:spacing w:line="256" w:lineRule="auto"/>
-        <w:jc w:val="center"/>
-        <w:rPr>
-          <w:rFonts w:ascii="Calibri" w:eastAsia="Calibri" w:hAnsi="Calibri" w:cs="Calibri"/>
-          <w:sz w:val="36"/>
-        </w:rPr>
-      </w:pPr>
-    </w:p>
-    <w:p>
-      <w:pPr>
-        <w:spacing w:line="256" w:lineRule="auto"/>
-        <w:ind w:left="360"/>
-        <w:jc w:val="center"/>
-        <w:rPr>
-          <w:rFonts w:ascii="Calibri" w:eastAsia="Calibri" w:hAnsi="Calibri" w:cs="Calibri"/>
-          <w:sz w:val="36"/>
-        </w:rPr>
-      </w:pPr>
-      <w:r>
-        <w:rPr>
-          <w:rFonts w:ascii="Calibri" w:eastAsia="Calibri" w:hAnsi="Calibri" w:cs="Calibri"/>
-          <w:sz w:val="36"/>
-        </w:rPr>
-        <w:t>51</w:t>
-      </w:r>
-      <w:r>
-        <w:rPr>
-          <w:rFonts w:ascii="Calibri" w:eastAsia="Calibri" w:hAnsi="Calibri" w:cs="Calibri"/>
-          <w:sz w:val="36"/>
-        </w:rPr>
-        <w:t xml:space="preserve"> - </w:t>
-      </w:r>
-      <w:r>
-        <w:rPr>
-          <w:rFonts w:ascii="Calibri" w:eastAsia="Calibri" w:hAnsi="Calibri" w:cs="Calibri"/>
-          <w:sz w:val="36"/>
-        </w:rPr>
-        <w:t>@</w:t>
-      </w:r>
-      <w:proofErr w:type="spellStart"/>
-      <w:r>
-        <w:rPr>
-          <w:rFonts w:ascii="Calibri" w:eastAsia="Calibri" w:hAnsi="Calibri" w:cs="Calibri"/>
-          <w:sz w:val="36"/>
-        </w:rPr>
-        <w:t>keyframes</w:t>
-      </w:r>
-      <w:proofErr w:type="spellEnd"/>
-      <w:r>
-        <w:rPr>
-          <w:rFonts w:ascii="Calibri" w:eastAsia="Calibri" w:hAnsi="Calibri" w:cs="Calibri"/>
-          <w:sz w:val="36"/>
-        </w:rPr>
-        <w:t xml:space="preserve"> </w:t>
-      </w:r>
-      <w:r>
-        <w:rPr>
-          <w:rFonts w:ascii="Calibri" w:eastAsia="Calibri" w:hAnsi="Calibri" w:cs="Calibri"/>
-          <w:color w:val="FF0000"/>
-          <w:sz w:val="36"/>
-        </w:rPr>
-        <w:t xml:space="preserve">name of animation </w:t>
-      </w:r>
-      <w:r>
-        <w:rPr>
-          <w:rFonts w:ascii="Calibri" w:eastAsia="Calibri" w:hAnsi="Calibri" w:cs="Calibri"/>
-          <w:sz w:val="36"/>
-        </w:rPr>
-        <w:t>{</w:t>
-      </w:r>
-      <w:proofErr w:type="gramStart"/>
-      <w:r>
-        <w:rPr>
-          <w:rFonts w:ascii="Calibri" w:eastAsia="Calibri" w:hAnsi="Calibri" w:cs="Calibri"/>
-          <w:sz w:val="36"/>
-        </w:rPr>
-        <w:t>} :</w:t>
-      </w:r>
-      <w:proofErr w:type="gramEnd"/>
-      <w:r>
-        <w:rPr>
-          <w:rFonts w:ascii="Calibri" w:eastAsia="Calibri" w:hAnsi="Calibri" w:cs="Calibri"/>
-          <w:sz w:val="36"/>
-        </w:rPr>
-        <w:t xml:space="preserve"> We put a name, Number</w:t>
-      </w:r>
-      <w:r>
-        <w:rPr>
-          <w:rFonts w:ascii="Calibri" w:eastAsia="Calibri" w:hAnsi="Calibri" w:cs="Calibri"/>
-          <w:sz w:val="36"/>
-        </w:rPr>
-        <w:t>s</w:t>
-      </w:r>
-      <w:r>
-        <w:rPr>
-          <w:rFonts w:ascii="Calibri" w:eastAsia="Calibri" w:hAnsi="Calibri" w:cs="Calibri"/>
-          <w:sz w:val="36"/>
-        </w:rPr>
-        <w:t xml:space="preserve"> along with a percent (%) measuring unit, And style attributes inside.</w:t>
-      </w:r>
-    </w:p>
-    <w:p>
-      <w:pPr>
-        <w:spacing w:line="256" w:lineRule="auto"/>
-        <w:ind w:left="360"/>
-        <w:jc w:val="center"/>
-        <w:rPr>
-          <w:rFonts w:ascii="Calibri" w:eastAsia="Calibri" w:hAnsi="Calibri" w:cs="Calibri"/>
-          <w:sz w:val="36"/>
-        </w:rPr>
-      </w:pPr>
-      <w:r>
-        <w:rPr>
-          <w:rFonts w:ascii="Calibri" w:eastAsia="Calibri" w:hAnsi="Calibri" w:cs="Calibri"/>
-          <w:sz w:val="36"/>
-        </w:rPr>
-        <w:t>The name we want to set for this custom series of changes, We put after @</w:t>
-      </w:r>
-      <w:proofErr w:type="spellStart"/>
-      <w:r>
-        <w:rPr>
-          <w:rFonts w:ascii="Calibri" w:eastAsia="Calibri" w:hAnsi="Calibri" w:cs="Calibri"/>
-          <w:sz w:val="36"/>
-        </w:rPr>
-        <w:t>keyframes</w:t>
-      </w:r>
-      <w:proofErr w:type="spellEnd"/>
-      <w:r>
-        <w:rPr>
-          <w:rFonts w:ascii="Calibri" w:eastAsia="Calibri" w:hAnsi="Calibri" w:cs="Calibri"/>
-          <w:sz w:val="36"/>
-        </w:rPr>
-        <w:t xml:space="preserve"> and before curled brace ({}), Separated by space of course</w:t>
-      </w:r>
-      <w:r>
-        <w:rPr>
-          <w:rFonts w:ascii="Calibri" w:eastAsia="Calibri" w:hAnsi="Calibri" w:cs="Calibri"/>
-          <w:sz w:val="36"/>
-        </w:rPr>
-        <w:t>,</w:t>
-      </w:r>
-    </w:p>
-    <w:p>
-      <w:pPr>
-        <w:spacing w:line="256" w:lineRule="auto"/>
-        <w:ind w:left="360"/>
-        <w:jc w:val="center"/>
-        <w:rPr>
-          <w:rFonts w:ascii="Calibri" w:eastAsia="Calibri" w:hAnsi="Calibri" w:cs="Calibri"/>
-          <w:sz w:val="36"/>
-        </w:rPr>
-      </w:pPr>
-      <w:r>
-        <w:rPr>
-          <w:rFonts w:ascii="Calibri" w:eastAsia="Calibri" w:hAnsi="Calibri" w:cs="Calibri"/>
-          <w:sz w:val="36"/>
-        </w:rPr>
-        <w:t>The number</w:t>
-      </w:r>
-      <w:r>
-        <w:rPr>
-          <w:rFonts w:ascii="Calibri" w:eastAsia="Calibri" w:hAnsi="Calibri" w:cs="Calibri"/>
-          <w:sz w:val="36"/>
-        </w:rPr>
-        <w:t>s</w:t>
-      </w:r>
-      <w:r>
-        <w:rPr>
-          <w:rFonts w:ascii="Calibri" w:eastAsia="Calibri" w:hAnsi="Calibri" w:cs="Calibri"/>
-          <w:sz w:val="36"/>
-        </w:rPr>
-        <w:t xml:space="preserve"> along with </w:t>
-      </w:r>
-      <w:r>
-        <w:rPr>
-          <w:rFonts w:ascii="Calibri" w:eastAsia="Calibri" w:hAnsi="Calibri" w:cs="Calibri"/>
-          <w:sz w:val="36"/>
-        </w:rPr>
-        <w:t xml:space="preserve">the percent (%) measuring unit which determine the starting and ending point for the changes, </w:t>
-      </w:r>
-      <w:proofErr w:type="gramStart"/>
-      <w:r>
-        <w:rPr>
-          <w:rFonts w:ascii="Calibri" w:eastAsia="Calibri" w:hAnsi="Calibri" w:cs="Calibri"/>
-          <w:sz w:val="36"/>
-        </w:rPr>
-        <w:t>We</w:t>
-      </w:r>
-      <w:proofErr w:type="gramEnd"/>
-      <w:r>
-        <w:rPr>
-          <w:rFonts w:ascii="Calibri" w:eastAsia="Calibri" w:hAnsi="Calibri" w:cs="Calibri"/>
-          <w:sz w:val="36"/>
-        </w:rPr>
-        <w:t xml:space="preserve"> put in the curled brace ({})</w:t>
-      </w:r>
-      <w:r>
-        <w:rPr>
-          <w:rFonts w:ascii="Calibri" w:eastAsia="Calibri" w:hAnsi="Calibri" w:cs="Calibri"/>
-          <w:sz w:val="36"/>
-        </w:rPr>
-        <w:t>,</w:t>
-      </w:r>
-    </w:p>
-    <w:p>
-      <w:pPr>
-        <w:spacing w:line="256" w:lineRule="auto"/>
-        <w:ind w:left="360"/>
-        <w:jc w:val="center"/>
-        <w:rPr>
-          <w:rFonts w:ascii="Calibri" w:eastAsia="Calibri" w:hAnsi="Calibri" w:cs="Calibri"/>
-          <w:sz w:val="36"/>
-        </w:rPr>
-      </w:pPr>
-      <w:r>
-        <w:rPr>
-          <w:rFonts w:ascii="Calibri" w:eastAsia="Calibri" w:hAnsi="Calibri" w:cs="Calibri"/>
-          <w:sz w:val="36"/>
-        </w:rPr>
-        <w:lastRenderedPageBreak/>
-        <w:t>We put the style attributes</w:t>
-      </w:r>
-      <w:r>
-        <w:rPr>
-          <w:rFonts w:ascii="Calibri" w:eastAsia="Calibri" w:hAnsi="Calibri" w:cs="Calibri"/>
-          <w:sz w:val="36"/>
-        </w:rPr>
-        <w:t xml:space="preserve"> that make the changes we want</w:t>
-      </w:r>
-      <w:r>
-        <w:rPr>
-          <w:rFonts w:ascii="Calibri" w:eastAsia="Calibri" w:hAnsi="Calibri" w:cs="Calibri"/>
-          <w:sz w:val="36"/>
-        </w:rPr>
-        <w:t xml:space="preserve"> in the curled brace ({}) of the number</w:t>
-      </w:r>
-      <w:r>
-        <w:rPr>
-          <w:rFonts w:ascii="Calibri" w:eastAsia="Calibri" w:hAnsi="Calibri" w:cs="Calibri"/>
-          <w:sz w:val="36"/>
-        </w:rPr>
-        <w:t>s</w:t>
-      </w:r>
-      <w:r>
-        <w:rPr>
-          <w:rFonts w:ascii="Calibri" w:eastAsia="Calibri" w:hAnsi="Calibri" w:cs="Calibri"/>
-          <w:sz w:val="36"/>
-        </w:rPr>
-        <w:t xml:space="preserve"> along with </w:t>
-      </w:r>
-      <w:r>
-        <w:rPr>
-          <w:rFonts w:ascii="Calibri" w:eastAsia="Calibri" w:hAnsi="Calibri" w:cs="Calibri"/>
-          <w:sz w:val="36"/>
-        </w:rPr>
-        <w:t xml:space="preserve">the percent (%) measuring unit, </w:t>
-      </w:r>
-      <w:proofErr w:type="gramStart"/>
-      <w:r>
-        <w:rPr>
-          <w:rFonts w:ascii="Calibri" w:eastAsia="Calibri" w:hAnsi="Calibri" w:cs="Calibri"/>
-          <w:sz w:val="36"/>
-        </w:rPr>
-        <w:t>In</w:t>
-      </w:r>
-      <w:proofErr w:type="gramEnd"/>
-      <w:r>
-        <w:rPr>
-          <w:rFonts w:ascii="Calibri" w:eastAsia="Calibri" w:hAnsi="Calibri" w:cs="Calibri"/>
-          <w:sz w:val="36"/>
-        </w:rPr>
-        <w:t xml:space="preserve"> order to determine the starting and ending point of the changes</w:t>
-      </w:r>
-    </w:p>
-    <w:p>
-      <w:pPr>
-        <w:spacing w:line="256" w:lineRule="auto"/>
-        <w:ind w:left="360"/>
-        <w:jc w:val="center"/>
-        <w:rPr>
-          <w:rFonts w:ascii="Calibri" w:eastAsia="Calibri" w:hAnsi="Calibri" w:cs="Calibri"/>
-          <w:sz w:val="36"/>
-        </w:rPr>
-      </w:pPr>
-    </w:p>
-    <w:p>
-      <w:pPr>
-        <w:spacing w:line="256" w:lineRule="auto"/>
-        <w:ind w:left="360"/>
-        <w:jc w:val="center"/>
-        <w:rPr>
-          <w:rFonts w:ascii="Calibri" w:eastAsia="Calibri" w:hAnsi="Calibri" w:cs="Calibri"/>
-          <w:sz w:val="36"/>
-        </w:rPr>
-      </w:pPr>
-      <w:r>
-        <w:rPr>
-          <w:rFonts w:ascii="Calibri" w:eastAsia="Calibri" w:hAnsi="Calibri" w:cs="Calibri"/>
-          <w:sz w:val="36"/>
-        </w:rPr>
-        <w:t>52</w:t>
-      </w:r>
-      <w:r>
-        <w:rPr>
-          <w:rFonts w:ascii="Calibri" w:eastAsia="Calibri" w:hAnsi="Calibri" w:cs="Calibri"/>
-          <w:sz w:val="36"/>
-        </w:rPr>
-        <w:t xml:space="preserve"> - </w:t>
-      </w:r>
-      <w:r>
-        <w:rPr>
-          <w:rFonts w:ascii="Calibri" w:eastAsia="Calibri" w:hAnsi="Calibri" w:cs="Calibri"/>
-          <w:sz w:val="36"/>
-        </w:rPr>
-        <w:t>animation:</w:t>
-      </w:r>
-      <w:proofErr w:type="gramStart"/>
-      <w:r>
-        <w:rPr>
-          <w:rFonts w:ascii="Calibri" w:eastAsia="Calibri" w:hAnsi="Calibri" w:cs="Calibri"/>
-          <w:sz w:val="36"/>
-        </w:rPr>
-        <w:t xml:space="preserve">  :</w:t>
-      </w:r>
-      <w:proofErr w:type="gramEnd"/>
-      <w:r>
-        <w:rPr>
-          <w:rFonts w:ascii="Calibri" w:eastAsia="Calibri" w:hAnsi="Calibri" w:cs="Calibri"/>
-          <w:sz w:val="36"/>
-        </w:rPr>
-        <w:t xml:space="preserve"> We put a name, Number along with an “s” measuring unit, Special text, 2</w:t>
-      </w:r>
-      <w:r>
-        <w:rPr>
-          <w:rFonts w:ascii="Calibri" w:eastAsia="Calibri" w:hAnsi="Calibri" w:cs="Calibri"/>
-          <w:sz w:val="36"/>
-          <w:vertAlign w:val="superscript"/>
-        </w:rPr>
-        <w:t>nd</w:t>
-      </w:r>
-      <w:r>
-        <w:rPr>
-          <w:rFonts w:ascii="Calibri" w:eastAsia="Calibri" w:hAnsi="Calibri" w:cs="Calibri"/>
-          <w:sz w:val="36"/>
-        </w:rPr>
-        <w:t xml:space="preserve"> number along with an “s” measuring unit, A number or the “infinite” special text, 3</w:t>
-      </w:r>
-      <w:r>
-        <w:rPr>
-          <w:rFonts w:ascii="Calibri" w:eastAsia="Calibri" w:hAnsi="Calibri" w:cs="Calibri"/>
-          <w:sz w:val="36"/>
-          <w:vertAlign w:val="superscript"/>
-        </w:rPr>
-        <w:t>rd</w:t>
-      </w:r>
-      <w:r>
-        <w:rPr>
-          <w:rFonts w:ascii="Calibri" w:eastAsia="Calibri" w:hAnsi="Calibri" w:cs="Calibri"/>
-          <w:sz w:val="36"/>
-        </w:rPr>
-        <w:t xml:space="preserve"> special text.</w:t>
-      </w:r>
-    </w:p>
-    <w:p>
-      <w:pPr>
-        <w:spacing w:line="256" w:lineRule="auto"/>
-        <w:ind w:left="360"/>
-        <w:jc w:val="center"/>
-        <w:rPr>
-          <w:rFonts w:ascii="Calibri" w:eastAsia="Calibri" w:hAnsi="Calibri" w:cs="Calibri"/>
-          <w:sz w:val="36"/>
-        </w:rPr>
-      </w:pPr>
-      <w:r>
-        <w:rPr>
-          <w:rFonts w:ascii="Calibri" w:eastAsia="Calibri" w:hAnsi="Calibri" w:cs="Calibri"/>
-          <w:sz w:val="36"/>
-        </w:rPr>
-        <w:t>The name calls the animation that we created with @</w:t>
-      </w:r>
-      <w:proofErr w:type="spellStart"/>
-      <w:r>
-        <w:rPr>
-          <w:rFonts w:ascii="Calibri" w:eastAsia="Calibri" w:hAnsi="Calibri" w:cs="Calibri"/>
-          <w:sz w:val="36"/>
-        </w:rPr>
-        <w:t>keyframes</w:t>
-      </w:r>
-      <w:proofErr w:type="spellEnd"/>
-      <w:r>
-        <w:rPr>
-          <w:rFonts w:ascii="Calibri" w:eastAsia="Calibri" w:hAnsi="Calibri" w:cs="Calibri"/>
-          <w:sz w:val="36"/>
-        </w:rPr>
-        <w:t>,</w:t>
-      </w:r>
-    </w:p>
-    <w:p>
-      <w:pPr>
-        <w:spacing w:line="256" w:lineRule="auto"/>
-        <w:ind w:left="360"/>
-        <w:jc w:val="center"/>
-        <w:rPr>
-          <w:rFonts w:ascii="Calibri" w:eastAsia="Calibri" w:hAnsi="Calibri" w:cs="Calibri"/>
-          <w:sz w:val="36"/>
-        </w:rPr>
-      </w:pPr>
-      <w:r>
-        <w:rPr>
-          <w:rFonts w:ascii="Calibri" w:eastAsia="Calibri" w:hAnsi="Calibri" w:cs="Calibri"/>
-          <w:sz w:val="36"/>
-        </w:rPr>
-        <w:t>The 1</w:t>
-      </w:r>
-      <w:r>
-        <w:rPr>
-          <w:rFonts w:ascii="Calibri" w:eastAsia="Calibri" w:hAnsi="Calibri" w:cs="Calibri"/>
-          <w:sz w:val="36"/>
-          <w:vertAlign w:val="superscript"/>
-        </w:rPr>
-        <w:t>st</w:t>
-      </w:r>
-      <w:r>
-        <w:rPr>
-          <w:rFonts w:ascii="Calibri" w:eastAsia="Calibri" w:hAnsi="Calibri" w:cs="Calibri"/>
-          <w:sz w:val="36"/>
-        </w:rPr>
-        <w:t xml:space="preserve"> Number along with an “s” measuring unit determines how long it take for the animation to play,</w:t>
-      </w:r>
-    </w:p>
-    <w:p>
-      <w:pPr>
-        <w:spacing w:line="256" w:lineRule="auto"/>
-        <w:ind w:left="360"/>
-        <w:jc w:val="center"/>
-        <w:rPr>
-          <w:rFonts w:ascii="Calibri" w:eastAsia="Calibri" w:hAnsi="Calibri" w:cs="Calibri"/>
-          <w:sz w:val="36"/>
-        </w:rPr>
-      </w:pPr>
-      <w:r>
-        <w:rPr>
-          <w:rFonts w:ascii="Calibri" w:eastAsia="Calibri" w:hAnsi="Calibri" w:cs="Calibri"/>
-          <w:sz w:val="36"/>
-        </w:rPr>
-        <w:t>The 1</w:t>
-      </w:r>
-      <w:r>
-        <w:rPr>
-          <w:rFonts w:ascii="Calibri" w:eastAsia="Calibri" w:hAnsi="Calibri" w:cs="Calibri"/>
-          <w:sz w:val="36"/>
-          <w:vertAlign w:val="superscript"/>
-        </w:rPr>
-        <w:t>st</w:t>
-      </w:r>
-      <w:r>
-        <w:rPr>
-          <w:rFonts w:ascii="Calibri" w:eastAsia="Calibri" w:hAnsi="Calibri" w:cs="Calibri"/>
-          <w:sz w:val="36"/>
-        </w:rPr>
-        <w:t xml:space="preserve"> special text determines the pace at which the animation happens,</w:t>
-      </w:r>
-    </w:p>
-    <w:p>
-      <w:pPr>
-        <w:spacing w:line="256" w:lineRule="auto"/>
-        <w:ind w:left="360"/>
-        <w:jc w:val="center"/>
-        <w:rPr>
-          <w:rFonts w:ascii="Calibri" w:eastAsia="Calibri" w:hAnsi="Calibri" w:cs="Calibri"/>
-          <w:sz w:val="36"/>
-        </w:rPr>
-      </w:pPr>
-      <w:r>
-        <w:rPr>
-          <w:rFonts w:ascii="Calibri" w:eastAsia="Calibri" w:hAnsi="Calibri" w:cs="Calibri"/>
-          <w:sz w:val="36"/>
-        </w:rPr>
-        <w:t>The 2</w:t>
-      </w:r>
-      <w:r>
-        <w:rPr>
-          <w:rFonts w:ascii="Calibri" w:eastAsia="Calibri" w:hAnsi="Calibri" w:cs="Calibri"/>
-          <w:sz w:val="36"/>
-          <w:vertAlign w:val="superscript"/>
-        </w:rPr>
-        <w:t>nd</w:t>
-      </w:r>
-      <w:r>
-        <w:rPr>
-          <w:rFonts w:ascii="Calibri" w:eastAsia="Calibri" w:hAnsi="Calibri" w:cs="Calibri"/>
-          <w:sz w:val="36"/>
-        </w:rPr>
-        <w:t xml:space="preserve"> Number along with an “s” measuring unit determines the pause before the change starts,</w:t>
-      </w:r>
-    </w:p>
-    <w:p>
-      <w:pPr>
-        <w:spacing w:line="256" w:lineRule="auto"/>
-        <w:ind w:left="360"/>
-        <w:jc w:val="center"/>
-        <w:rPr>
-          <w:rFonts w:ascii="Calibri" w:eastAsia="Calibri" w:hAnsi="Calibri" w:cs="Calibri"/>
-          <w:sz w:val="36"/>
-        </w:rPr>
-      </w:pPr>
-      <w:r>
-        <w:rPr>
-          <w:rFonts w:ascii="Calibri" w:eastAsia="Calibri" w:hAnsi="Calibri" w:cs="Calibri"/>
-          <w:sz w:val="36"/>
-        </w:rPr>
-        <w:t>The 2</w:t>
-      </w:r>
-      <w:r>
-        <w:rPr>
-          <w:rFonts w:ascii="Calibri" w:eastAsia="Calibri" w:hAnsi="Calibri" w:cs="Calibri"/>
-          <w:sz w:val="36"/>
-          <w:vertAlign w:val="superscript"/>
-        </w:rPr>
-        <w:t>nd</w:t>
-      </w:r>
-      <w:r>
-        <w:rPr>
-          <w:rFonts w:ascii="Calibri" w:eastAsia="Calibri" w:hAnsi="Calibri" w:cs="Calibri"/>
-          <w:sz w:val="36"/>
-        </w:rPr>
-        <w:t xml:space="preserve"> special text determines how many times the image is repeated,</w:t>
-      </w:r>
-    </w:p>
-    <w:p>
-      <w:pPr>
-        <w:spacing w:line="256" w:lineRule="auto"/>
-        <w:ind w:left="360"/>
-        <w:jc w:val="center"/>
-        <w:rPr>
-          <w:rFonts w:ascii="Calibri" w:eastAsia="Calibri" w:hAnsi="Calibri" w:cs="Calibri"/>
-          <w:sz w:val="36"/>
-        </w:rPr>
-      </w:pPr>
-      <w:r>
-        <w:rPr>
-          <w:rFonts w:ascii="Calibri" w:eastAsia="Calibri" w:hAnsi="Calibri" w:cs="Calibri"/>
-          <w:sz w:val="36"/>
-        </w:rPr>
-        <w:t>And the 3</w:t>
-      </w:r>
-      <w:r>
-        <w:rPr>
-          <w:rFonts w:ascii="Calibri" w:eastAsia="Calibri" w:hAnsi="Calibri" w:cs="Calibri"/>
-          <w:sz w:val="36"/>
-          <w:vertAlign w:val="superscript"/>
-        </w:rPr>
-        <w:t>rd</w:t>
-      </w:r>
-      <w:r>
-        <w:rPr>
-          <w:rFonts w:ascii="Calibri" w:eastAsia="Calibri" w:hAnsi="Calibri" w:cs="Calibri"/>
-          <w:sz w:val="36"/>
-        </w:rPr>
-        <w:t xml:space="preserve"> special text determines whether the animation starts at the beginning or at the end.</w:t>
-      </w:r>
-    </w:p>
-    <w:p>
-      <w:pPr>
-        <w:spacing w:line="256" w:lineRule="auto"/>
-        <w:ind w:left="720"/>
-        <w:jc w:val="center"/>
-        <w:rPr>
-          <w:rFonts w:ascii="Calibri" w:eastAsia="Calibri" w:hAnsi="Calibri" w:cs="Calibri"/>
-          <w:sz w:val="36"/>
-        </w:rPr>
-      </w:pPr>
-    </w:p>
-    <w:p>
-      <w:pPr>
-        <w:spacing w:line="256" w:lineRule="auto"/>
-        <w:ind w:left="720"/>
-        <w:jc w:val="center"/>
-        <w:rPr>
-          <w:rFonts w:ascii="Calibri" w:eastAsia="Calibri" w:hAnsi="Calibri" w:cs="Calibri"/>
-          <w:sz w:val="36"/>
-        </w:rPr>
-      </w:pPr>
-    </w:p>
-    <w:p>
-      <w:pPr>
-        <w:spacing w:line="256" w:lineRule="auto"/>
-        <w:ind w:left="360"/>
-        <w:jc w:val="center"/>
-        <w:rPr>
-          <w:rFonts w:ascii="Calibri" w:eastAsia="Calibri" w:hAnsi="Calibri" w:cs="Calibri"/>
-          <w:sz w:val="36"/>
-        </w:rPr>
-      </w:pPr>
-      <w:r>
-        <w:rPr>
-          <w:rFonts w:ascii="Calibri" w:eastAsia="Calibri" w:hAnsi="Calibri" w:cs="Calibri"/>
-          <w:sz w:val="36"/>
-        </w:rPr>
-        <w:lastRenderedPageBreak/>
-        <w:t>53</w:t>
-      </w:r>
-      <w:r>
-        <w:rPr>
-          <w:rFonts w:ascii="Calibri" w:eastAsia="Calibri" w:hAnsi="Calibri" w:cs="Calibri"/>
-          <w:sz w:val="36"/>
-        </w:rPr>
-        <w:t xml:space="preserve"> - </w:t>
-      </w:r>
-      <w:r>
-        <w:rPr>
-          <w:rFonts w:ascii="Calibri" w:eastAsia="Calibri" w:hAnsi="Calibri" w:cs="Calibri"/>
-          <w:sz w:val="36"/>
-        </w:rPr>
-        <w:t>z-</w:t>
-      </w:r>
-      <w:proofErr w:type="gramStart"/>
-      <w:r>
-        <w:rPr>
-          <w:rFonts w:ascii="Calibri" w:eastAsia="Calibri" w:hAnsi="Calibri" w:cs="Calibri"/>
-          <w:sz w:val="36"/>
-        </w:rPr>
-        <w:t>index :</w:t>
-      </w:r>
-      <w:proofErr w:type="gramEnd"/>
-      <w:r>
-        <w:rPr>
-          <w:rFonts w:ascii="Calibri" w:eastAsia="Calibri" w:hAnsi="Calibri" w:cs="Calibri"/>
-          <w:sz w:val="36"/>
-        </w:rPr>
-        <w:t xml:space="preserve"> </w:t>
-      </w:r>
-      <w:r>
-        <w:rPr>
-          <w:rFonts w:ascii="Calibri" w:eastAsia="Calibri" w:hAnsi="Calibri" w:cs="Calibri"/>
-          <w:sz w:val="36"/>
-        </w:rPr>
-        <w:t xml:space="preserve">Meant for content affected by position:  </w:t>
-      </w:r>
-      <w:r>
-        <w:rPr>
-          <w:rFonts w:ascii="Calibri" w:eastAsia="Calibri" w:hAnsi="Calibri" w:cs="Calibri"/>
-          <w:sz w:val="36"/>
-        </w:rPr>
-        <w:t xml:space="preserve">(That doesn’t have the “static” special text) </w:t>
-      </w:r>
-      <w:r>
-        <w:rPr>
-          <w:rFonts w:ascii="Calibri" w:eastAsia="Calibri" w:hAnsi="Calibri" w:cs="Calibri"/>
-          <w:sz w:val="36"/>
-        </w:rPr>
-        <w:t xml:space="preserve">and display: flex, </w:t>
-      </w:r>
-      <w:r>
-        <w:rPr>
-          <w:rFonts w:ascii="Calibri" w:eastAsia="Calibri" w:hAnsi="Calibri" w:cs="Calibri"/>
-          <w:sz w:val="36"/>
-        </w:rPr>
-        <w:t xml:space="preserve">We put a number along with a measuring unit inside, </w:t>
-      </w:r>
-      <w:r>
-        <w:rPr>
-          <w:rFonts w:ascii="Calibri" w:eastAsia="Calibri" w:hAnsi="Calibri" w:cs="Calibri"/>
-          <w:sz w:val="36"/>
-        </w:rPr>
-        <w:t>Causing our content to end up on top (greater z-index:  value) or below each other (lower z-index:  value).</w:t>
-      </w:r>
     </w:p>
     <w:p>
       <w:pPr>

</xml_diff>